<commit_message>
Add slide describing Flow Diagnostics
</commit_message>
<xml_diff>
--- a/documents/RI_advanced_2024.docx
+++ b/documents/RI_advanced_2024.docx
@@ -209,7 +209,7 @@
       <w:pPr>
         <w:pStyle w:val="Heading1"/>
       </w:pPr>
-      <w:bookmarkStart w:id="1" w:name="_Toc161128471"/>
+      <w:bookmarkStart w:id="1" w:name="_Toc161294711"/>
       <w:r>
         <w:lastRenderedPageBreak/>
         <w:t>Table of Contents</w:t>
@@ -240,7 +240,7 @@
       <w:r>
         <w:fldChar w:fldCharType="separate"/>
       </w:r>
-      <w:hyperlink w:anchor="_Toc161128471" w:history="1">
+      <w:hyperlink w:anchor="_Toc161294711" w:history="1">
         <w:r>
           <w:rPr>
             <w:rStyle w:val="Hyperlink"/>
@@ -267,7 +267,7 @@
             <w:noProof/>
             <w:webHidden/>
           </w:rPr>
-          <w:instrText xml:space="preserve"> PAGEREF _Toc161128471 \h </w:instrText>
+          <w:instrText xml:space="preserve"> PAGEREF _Toc161294711 \h </w:instrText>
         </w:r>
         <w:r>
           <w:rPr>
@@ -313,7 +313,7 @@
           <w14:ligatures w14:val="standardContextual"/>
         </w:rPr>
       </w:pPr>
-      <w:hyperlink w:anchor="_Toc161128472" w:history="1">
+      <w:hyperlink w:anchor="_Toc161294712" w:history="1">
         <w:r>
           <w:rPr>
             <w:rStyle w:val="Hyperlink"/>
@@ -340,7 +340,7 @@
             <w:noProof/>
             <w:webHidden/>
           </w:rPr>
-          <w:instrText xml:space="preserve"> PAGEREF _Toc161128472 \h </w:instrText>
+          <w:instrText xml:space="preserve"> PAGEREF _Toc161294712 \h </w:instrText>
         </w:r>
         <w:r>
           <w:rPr>
@@ -386,7 +386,7 @@
           <w14:ligatures w14:val="standardContextual"/>
         </w:rPr>
       </w:pPr>
-      <w:hyperlink w:anchor="_Toc161128473" w:history="1">
+      <w:hyperlink w:anchor="_Toc161294713" w:history="1">
         <w:r>
           <w:rPr>
             <w:rStyle w:val="Hyperlink"/>
@@ -413,7 +413,7 @@
             <w:noProof/>
             <w:webHidden/>
           </w:rPr>
-          <w:instrText xml:space="preserve"> PAGEREF _Toc161128473 \h </w:instrText>
+          <w:instrText xml:space="preserve"> PAGEREF _Toc161294713 \h </w:instrText>
         </w:r>
         <w:r>
           <w:rPr>
@@ -460,7 +460,7 @@
           <w14:ligatures w14:val="standardContextual"/>
         </w:rPr>
       </w:pPr>
-      <w:hyperlink w:anchor="_Toc161128474" w:history="1">
+      <w:hyperlink w:anchor="_Toc161294714" w:history="1">
         <w:r>
           <w:rPr>
             <w:rStyle w:val="Hyperlink"/>
@@ -505,7 +505,7 @@
             <w:noProof/>
             <w:webHidden/>
           </w:rPr>
-          <w:instrText xml:space="preserve"> PAGEREF _Toc161128474 \h </w:instrText>
+          <w:instrText xml:space="preserve"> PAGEREF _Toc161294714 \h </w:instrText>
         </w:r>
         <w:r>
           <w:rPr>
@@ -552,7 +552,7 @@
           <w14:ligatures w14:val="standardContextual"/>
         </w:rPr>
       </w:pPr>
-      <w:hyperlink w:anchor="_Toc161128475" w:history="1">
+      <w:hyperlink w:anchor="_Toc161294715" w:history="1">
         <w:r>
           <w:rPr>
             <w:rStyle w:val="Hyperlink"/>
@@ -597,7 +597,7 @@
             <w:noProof/>
             <w:webHidden/>
           </w:rPr>
-          <w:instrText xml:space="preserve"> PAGEREF _Toc161128475 \h </w:instrText>
+          <w:instrText xml:space="preserve"> PAGEREF _Toc161294715 \h </w:instrText>
         </w:r>
         <w:r>
           <w:rPr>
@@ -644,7 +644,7 @@
           <w14:ligatures w14:val="standardContextual"/>
         </w:rPr>
       </w:pPr>
-      <w:hyperlink w:anchor="_Toc161128476" w:history="1">
+      <w:hyperlink w:anchor="_Toc161294716" w:history="1">
         <w:r>
           <w:rPr>
             <w:rStyle w:val="Hyperlink"/>
@@ -689,7 +689,7 @@
             <w:noProof/>
             <w:webHidden/>
           </w:rPr>
-          <w:instrText xml:space="preserve"> PAGEREF _Toc161128476 \h </w:instrText>
+          <w:instrText xml:space="preserve"> PAGEREF _Toc161294716 \h </w:instrText>
         </w:r>
         <w:r>
           <w:rPr>
@@ -736,7 +736,7 @@
           <w14:ligatures w14:val="standardContextual"/>
         </w:rPr>
       </w:pPr>
-      <w:hyperlink w:anchor="_Toc161128477" w:history="1">
+      <w:hyperlink w:anchor="_Toc161294717" w:history="1">
         <w:r>
           <w:rPr>
             <w:rStyle w:val="Hyperlink"/>
@@ -781,7 +781,7 @@
             <w:noProof/>
             <w:webHidden/>
           </w:rPr>
-          <w:instrText xml:space="preserve"> PAGEREF _Toc161128477 \h </w:instrText>
+          <w:instrText xml:space="preserve"> PAGEREF _Toc161294717 \h </w:instrText>
         </w:r>
         <w:r>
           <w:rPr>
@@ -828,7 +828,7 @@
           <w14:ligatures w14:val="standardContextual"/>
         </w:rPr>
       </w:pPr>
-      <w:hyperlink w:anchor="_Toc161128478" w:history="1">
+      <w:hyperlink w:anchor="_Toc161294718" w:history="1">
         <w:r>
           <w:rPr>
             <w:rStyle w:val="Hyperlink"/>
@@ -873,7 +873,7 @@
             <w:noProof/>
             <w:webHidden/>
           </w:rPr>
-          <w:instrText xml:space="preserve"> PAGEREF _Toc161128478 \h </w:instrText>
+          <w:instrText xml:space="preserve"> PAGEREF _Toc161294718 \h </w:instrText>
         </w:r>
         <w:r>
           <w:rPr>
@@ -920,7 +920,7 @@
           <w14:ligatures w14:val="standardContextual"/>
         </w:rPr>
       </w:pPr>
-      <w:hyperlink w:anchor="_Toc161128479" w:history="1">
+      <w:hyperlink w:anchor="_Toc161294719" w:history="1">
         <w:r>
           <w:rPr>
             <w:rStyle w:val="Hyperlink"/>
@@ -965,7 +965,7 @@
             <w:noProof/>
             <w:webHidden/>
           </w:rPr>
-          <w:instrText xml:space="preserve"> PAGEREF _Toc161128479 \h </w:instrText>
+          <w:instrText xml:space="preserve"> PAGEREF _Toc161294719 \h </w:instrText>
         </w:r>
         <w:r>
           <w:rPr>
@@ -1012,7 +1012,7 @@
           <w14:ligatures w14:val="standardContextual"/>
         </w:rPr>
       </w:pPr>
-      <w:hyperlink w:anchor="_Toc161128480" w:history="1">
+      <w:hyperlink w:anchor="_Toc161294720" w:history="1">
         <w:r>
           <w:rPr>
             <w:rStyle w:val="Hyperlink"/>
@@ -1057,7 +1057,7 @@
             <w:noProof/>
             <w:webHidden/>
           </w:rPr>
-          <w:instrText xml:space="preserve"> PAGEREF _Toc161128480 \h </w:instrText>
+          <w:instrText xml:space="preserve"> PAGEREF _Toc161294720 \h </w:instrText>
         </w:r>
         <w:r>
           <w:rPr>
@@ -1104,7 +1104,7 @@
           <w14:ligatures w14:val="standardContextual"/>
         </w:rPr>
       </w:pPr>
-      <w:hyperlink w:anchor="_Toc161128481" w:history="1">
+      <w:hyperlink w:anchor="_Toc161294721" w:history="1">
         <w:r>
           <w:rPr>
             <w:rStyle w:val="Hyperlink"/>
@@ -1149,7 +1149,7 @@
             <w:noProof/>
             <w:webHidden/>
           </w:rPr>
-          <w:instrText xml:space="preserve"> PAGEREF _Toc161128481 \h </w:instrText>
+          <w:instrText xml:space="preserve"> PAGEREF _Toc161294721 \h </w:instrText>
         </w:r>
         <w:r>
           <w:rPr>
@@ -1196,7 +1196,7 @@
           <w14:ligatures w14:val="standardContextual"/>
         </w:rPr>
       </w:pPr>
-      <w:hyperlink w:anchor="_Toc161128482" w:history="1">
+      <w:hyperlink w:anchor="_Toc161294722" w:history="1">
         <w:r>
           <w:rPr>
             <w:rStyle w:val="Hyperlink"/>
@@ -1241,7 +1241,7 @@
             <w:noProof/>
             <w:webHidden/>
           </w:rPr>
-          <w:instrText xml:space="preserve"> PAGEREF _Toc161128482 \h </w:instrText>
+          <w:instrText xml:space="preserve"> PAGEREF _Toc161294722 \h </w:instrText>
         </w:r>
         <w:r>
           <w:rPr>
@@ -1288,7 +1288,7 @@
           <w14:ligatures w14:val="standardContextual"/>
         </w:rPr>
       </w:pPr>
-      <w:hyperlink w:anchor="_Toc161128483" w:history="1">
+      <w:hyperlink w:anchor="_Toc161294723" w:history="1">
         <w:r>
           <w:rPr>
             <w:rStyle w:val="Hyperlink"/>
@@ -1333,7 +1333,7 @@
             <w:noProof/>
             <w:webHidden/>
           </w:rPr>
-          <w:instrText xml:space="preserve"> PAGEREF _Toc161128483 \h </w:instrText>
+          <w:instrText xml:space="preserve"> PAGEREF _Toc161294723 \h </w:instrText>
         </w:r>
         <w:r>
           <w:rPr>
@@ -1380,7 +1380,7 @@
           <w14:ligatures w14:val="standardContextual"/>
         </w:rPr>
       </w:pPr>
-      <w:hyperlink w:anchor="_Toc161128484" w:history="1">
+      <w:hyperlink w:anchor="_Toc161294724" w:history="1">
         <w:r>
           <w:rPr>
             <w:rStyle w:val="Hyperlink"/>
@@ -1425,7 +1425,7 @@
             <w:noProof/>
             <w:webHidden/>
           </w:rPr>
-          <w:instrText xml:space="preserve"> PAGEREF _Toc161128484 \h </w:instrText>
+          <w:instrText xml:space="preserve"> PAGEREF _Toc161294724 \h </w:instrText>
         </w:r>
         <w:r>
           <w:rPr>
@@ -1472,7 +1472,7 @@
           <w14:ligatures w14:val="standardContextual"/>
         </w:rPr>
       </w:pPr>
-      <w:hyperlink w:anchor="_Toc161128485" w:history="1">
+      <w:hyperlink w:anchor="_Toc161294725" w:history="1">
         <w:r>
           <w:rPr>
             <w:rStyle w:val="Hyperlink"/>
@@ -1517,7 +1517,7 @@
             <w:noProof/>
             <w:webHidden/>
           </w:rPr>
-          <w:instrText xml:space="preserve"> PAGEREF _Toc161128485 \h </w:instrText>
+          <w:instrText xml:space="preserve"> PAGEREF _Toc161294725 \h </w:instrText>
         </w:r>
         <w:r>
           <w:rPr>
@@ -1564,7 +1564,7 @@
           <w14:ligatures w14:val="standardContextual"/>
         </w:rPr>
       </w:pPr>
-      <w:hyperlink w:anchor="_Toc161128486" w:history="1">
+      <w:hyperlink w:anchor="_Toc161294726" w:history="1">
         <w:r>
           <w:rPr>
             <w:rStyle w:val="Hyperlink"/>
@@ -1609,7 +1609,7 @@
             <w:noProof/>
             <w:webHidden/>
           </w:rPr>
-          <w:instrText xml:space="preserve"> PAGEREF _Toc161128486 \h </w:instrText>
+          <w:instrText xml:space="preserve"> PAGEREF _Toc161294726 \h </w:instrText>
         </w:r>
         <w:r>
           <w:rPr>
@@ -1656,7 +1656,7 @@
           <w14:ligatures w14:val="standardContextual"/>
         </w:rPr>
       </w:pPr>
-      <w:hyperlink w:anchor="_Toc161128487" w:history="1">
+      <w:hyperlink w:anchor="_Toc161294727" w:history="1">
         <w:r>
           <w:rPr>
             <w:rStyle w:val="Hyperlink"/>
@@ -1701,7 +1701,7 @@
             <w:noProof/>
             <w:webHidden/>
           </w:rPr>
-          <w:instrText xml:space="preserve"> PAGEREF _Toc161128487 \h </w:instrText>
+          <w:instrText xml:space="preserve"> PAGEREF _Toc161294727 \h </w:instrText>
         </w:r>
         <w:r>
           <w:rPr>
@@ -1748,7 +1748,7 @@
           <w14:ligatures w14:val="standardContextual"/>
         </w:rPr>
       </w:pPr>
-      <w:hyperlink w:anchor="_Toc161128488" w:history="1">
+      <w:hyperlink w:anchor="_Toc161294728" w:history="1">
         <w:r>
           <w:rPr>
             <w:rStyle w:val="Hyperlink"/>
@@ -1793,7 +1793,7 @@
             <w:noProof/>
             <w:webHidden/>
           </w:rPr>
-          <w:instrText xml:space="preserve"> PAGEREF _Toc161128488 \h </w:instrText>
+          <w:instrText xml:space="preserve"> PAGEREF _Toc161294728 \h </w:instrText>
         </w:r>
         <w:r>
           <w:rPr>
@@ -1840,7 +1840,7 @@
           <w14:ligatures w14:val="standardContextual"/>
         </w:rPr>
       </w:pPr>
-      <w:hyperlink w:anchor="_Toc161128489" w:history="1">
+      <w:hyperlink w:anchor="_Toc161294729" w:history="1">
         <w:r>
           <w:rPr>
             <w:rStyle w:val="Hyperlink"/>
@@ -1885,7 +1885,7 @@
             <w:noProof/>
             <w:webHidden/>
           </w:rPr>
-          <w:instrText xml:space="preserve"> PAGEREF _Toc161128489 \h </w:instrText>
+          <w:instrText xml:space="preserve"> PAGEREF _Toc161294729 \h </w:instrText>
         </w:r>
         <w:r>
           <w:rPr>
@@ -1932,7 +1932,7 @@
           <w14:ligatures w14:val="standardContextual"/>
         </w:rPr>
       </w:pPr>
-      <w:hyperlink w:anchor="_Toc161128490" w:history="1">
+      <w:hyperlink w:anchor="_Toc161294730" w:history="1">
         <w:r>
           <w:rPr>
             <w:rStyle w:val="Hyperlink"/>
@@ -1977,7 +1977,7 @@
             <w:noProof/>
             <w:webHidden/>
           </w:rPr>
-          <w:instrText xml:space="preserve"> PAGEREF _Toc161128490 \h </w:instrText>
+          <w:instrText xml:space="preserve"> PAGEREF _Toc161294730 \h </w:instrText>
         </w:r>
         <w:r>
           <w:rPr>
@@ -2024,7 +2024,7 @@
           <w14:ligatures w14:val="standardContextual"/>
         </w:rPr>
       </w:pPr>
-      <w:hyperlink w:anchor="_Toc161128491" w:history="1">
+      <w:hyperlink w:anchor="_Toc161294731" w:history="1">
         <w:r>
           <w:rPr>
             <w:rStyle w:val="Hyperlink"/>
@@ -2069,7 +2069,7 @@
             <w:noProof/>
             <w:webHidden/>
           </w:rPr>
-          <w:instrText xml:space="preserve"> PAGEREF _Toc161128491 \h </w:instrText>
+          <w:instrText xml:space="preserve"> PAGEREF _Toc161294731 \h </w:instrText>
         </w:r>
         <w:r>
           <w:rPr>
@@ -2116,7 +2116,7 @@
           <w14:ligatures w14:val="standardContextual"/>
         </w:rPr>
       </w:pPr>
-      <w:hyperlink w:anchor="_Toc161128492" w:history="1">
+      <w:hyperlink w:anchor="_Toc161294732" w:history="1">
         <w:r>
           <w:rPr>
             <w:rStyle w:val="Hyperlink"/>
@@ -2161,7 +2161,7 @@
             <w:noProof/>
             <w:webHidden/>
           </w:rPr>
-          <w:instrText xml:space="preserve"> PAGEREF _Toc161128492 \h </w:instrText>
+          <w:instrText xml:space="preserve"> PAGEREF _Toc161294732 \h </w:instrText>
         </w:r>
         <w:r>
           <w:rPr>
@@ -2208,7 +2208,7 @@
           <w14:ligatures w14:val="standardContextual"/>
         </w:rPr>
       </w:pPr>
-      <w:hyperlink w:anchor="_Toc161128493" w:history="1">
+      <w:hyperlink w:anchor="_Toc161294733" w:history="1">
         <w:r>
           <w:rPr>
             <w:rStyle w:val="Hyperlink"/>
@@ -2253,7 +2253,7 @@
             <w:noProof/>
             <w:webHidden/>
           </w:rPr>
-          <w:instrText xml:space="preserve"> PAGEREF _Toc161128493 \h </w:instrText>
+          <w:instrText xml:space="preserve"> PAGEREF _Toc161294733 \h </w:instrText>
         </w:r>
         <w:r>
           <w:rPr>
@@ -2300,7 +2300,7 @@
           <w14:ligatures w14:val="standardContextual"/>
         </w:rPr>
       </w:pPr>
-      <w:hyperlink w:anchor="_Toc161128494" w:history="1">
+      <w:hyperlink w:anchor="_Toc161294734" w:history="1">
         <w:r>
           <w:rPr>
             <w:rStyle w:val="Hyperlink"/>
@@ -2324,7 +2324,7 @@
             <w:rStyle w:val="Hyperlink"/>
             <w:noProof/>
           </w:rPr>
-          <w:t>Improvements and new features 2023.12</w:t>
+          <w:t>Description of Flow Diagnostics</w:t>
         </w:r>
         <w:r>
           <w:rPr>
@@ -2345,7 +2345,7 @@
             <w:noProof/>
             <w:webHidden/>
           </w:rPr>
-          <w:instrText xml:space="preserve"> PAGEREF _Toc161128494 \h </w:instrText>
+          <w:instrText xml:space="preserve"> PAGEREF _Toc161294734 \h </w:instrText>
         </w:r>
         <w:r>
           <w:rPr>
@@ -2392,7 +2392,7 @@
           <w14:ligatures w14:val="standardContextual"/>
         </w:rPr>
       </w:pPr>
-      <w:hyperlink w:anchor="_Toc161128495" w:history="1">
+      <w:hyperlink w:anchor="_Toc161294735" w:history="1">
         <w:r>
           <w:rPr>
             <w:rStyle w:val="Hyperlink"/>
@@ -2416,7 +2416,7 @@
             <w:rStyle w:val="Hyperlink"/>
             <w:noProof/>
           </w:rPr>
-          <w:t>Improvements and new features 2023.10</w:t>
+          <w:t>Improvements and new features 2023.12</w:t>
         </w:r>
         <w:r>
           <w:rPr>
@@ -2437,7 +2437,7 @@
             <w:noProof/>
             <w:webHidden/>
           </w:rPr>
-          <w:instrText xml:space="preserve"> PAGEREF _Toc161128495 \h </w:instrText>
+          <w:instrText xml:space="preserve"> PAGEREF _Toc161294735 \h </w:instrText>
         </w:r>
         <w:r>
           <w:rPr>
@@ -2484,7 +2484,7 @@
           <w14:ligatures w14:val="standardContextual"/>
         </w:rPr>
       </w:pPr>
-      <w:hyperlink w:anchor="_Toc161128496" w:history="1">
+      <w:hyperlink w:anchor="_Toc161294736" w:history="1">
         <w:r>
           <w:rPr>
             <w:rStyle w:val="Hyperlink"/>
@@ -2508,6 +2508,98 @@
             <w:rStyle w:val="Hyperlink"/>
             <w:noProof/>
           </w:rPr>
+          <w:t>Improvements and new features 2023.10</w:t>
+        </w:r>
+        <w:r>
+          <w:rPr>
+            <w:noProof/>
+            <w:webHidden/>
+          </w:rPr>
+          <w:tab/>
+        </w:r>
+        <w:r>
+          <w:rPr>
+            <w:noProof/>
+            <w:webHidden/>
+          </w:rPr>
+          <w:fldChar w:fldCharType="begin"/>
+        </w:r>
+        <w:r>
+          <w:rPr>
+            <w:noProof/>
+            <w:webHidden/>
+          </w:rPr>
+          <w:instrText xml:space="preserve"> PAGEREF _Toc161294736 \h </w:instrText>
+        </w:r>
+        <w:r>
+          <w:rPr>
+            <w:noProof/>
+            <w:webHidden/>
+          </w:rPr>
+        </w:r>
+        <w:r>
+          <w:rPr>
+            <w:noProof/>
+            <w:webHidden/>
+          </w:rPr>
+          <w:fldChar w:fldCharType="separate"/>
+        </w:r>
+        <w:r>
+          <w:rPr>
+            <w:noProof/>
+            <w:webHidden/>
+          </w:rPr>
+          <w:t>32</w:t>
+        </w:r>
+        <w:r>
+          <w:rPr>
+            <w:noProof/>
+            <w:webHidden/>
+          </w:rPr>
+          <w:fldChar w:fldCharType="end"/>
+        </w:r>
+      </w:hyperlink>
+    </w:p>
+    <w:p>
+      <w:pPr>
+        <w:pStyle w:val="TOC2"/>
+        <w:tabs>
+          <w:tab w:val="left" w:pos="720"/>
+          <w:tab w:val="right" w:leader="dot" w:pos="12950"/>
+        </w:tabs>
+        <w:rPr>
+          <w:rFonts w:cstheme="minorBidi"/>
+          <w:noProof/>
+          <w:kern w:val="2"/>
+          <w:sz w:val="24"/>
+          <w:szCs w:val="24"/>
+          <w14:ligatures w14:val="standardContextual"/>
+        </w:rPr>
+      </w:pPr>
+      <w:hyperlink w:anchor="_Toc161294737" w:history="1">
+        <w:r>
+          <w:rPr>
+            <w:rStyle w:val="Hyperlink"/>
+            <w:noProof/>
+          </w:rPr>
+          <w:t>x)</w:t>
+        </w:r>
+        <w:r>
+          <w:rPr>
+            <w:rFonts w:cstheme="minorBidi"/>
+            <w:noProof/>
+            <w:kern w:val="2"/>
+            <w:sz w:val="24"/>
+            <w:szCs w:val="24"/>
+            <w14:ligatures w14:val="standardContextual"/>
+          </w:rPr>
+          <w:tab/>
+        </w:r>
+        <w:r>
+          <w:rPr>
+            <w:rStyle w:val="Hyperlink"/>
+            <w:noProof/>
+          </w:rPr>
           <w:t>Improvements and new features 2023.06</w:t>
         </w:r>
         <w:r>
@@ -2529,7 +2621,7 @@
             <w:noProof/>
             <w:webHidden/>
           </w:rPr>
-          <w:instrText xml:space="preserve"> PAGEREF _Toc161128496 \h </w:instrText>
+          <w:instrText xml:space="preserve"> PAGEREF _Toc161294737 \h </w:instrText>
         </w:r>
         <w:r>
           <w:rPr>
@@ -2549,7 +2641,7 @@
             <w:noProof/>
             <w:webHidden/>
           </w:rPr>
-          <w:t>32</w:t>
+          <w:t>33</w:t>
         </w:r>
         <w:r>
           <w:rPr>
@@ -2584,7 +2676,7 @@
       <w:pPr>
         <w:pStyle w:val="Heading1"/>
       </w:pPr>
-      <w:bookmarkStart w:id="3" w:name="_Toc161128472"/>
+      <w:bookmarkStart w:id="3" w:name="_Toc161294712"/>
       <w:r>
         <w:lastRenderedPageBreak/>
         <w:t>Support and Resources</w:t>
@@ -2751,7 +2843,7 @@
         <w:pStyle w:val="Heading1"/>
       </w:pPr>
       <w:bookmarkStart w:id="4" w:name="_Toc115092071"/>
-      <w:bookmarkStart w:id="5" w:name="_Toc161128473"/>
+      <w:bookmarkStart w:id="5" w:name="_Toc161294713"/>
       <w:r>
         <w:lastRenderedPageBreak/>
         <w:t>Preparations</w:t>
@@ -2930,7 +3022,7 @@
           <w:noProof/>
         </w:rPr>
         <w:drawing>
-          <wp:anchor distT="0" distB="0" distL="114300" distR="114300" simplePos="0" relativeHeight="251681792" behindDoc="0" locked="0" layoutInCell="1" allowOverlap="1" wp14:anchorId="56ED9766" wp14:editId="5E4D72D2">
+          <wp:anchor distT="0" distB="0" distL="114300" distR="114300" simplePos="0" relativeHeight="251681792" behindDoc="0" locked="0" layoutInCell="1" allowOverlap="1" wp14:anchorId="56ED9766" wp14:editId="024ACDC6">
             <wp:simplePos x="0" y="0"/>
             <wp:positionH relativeFrom="column">
               <wp:posOffset>3235629</wp:posOffset>
@@ -3081,8 +3173,8 @@
         <w:pStyle w:val="Heading2"/>
       </w:pPr>
       <w:bookmarkStart w:id="7" w:name="_Toc115092072"/>
-      <w:bookmarkStart w:id="8" w:name="_Toc161128474"/>
-      <w:bookmarkStart w:id="9" w:name="_Hlk51665886"/>
+      <w:bookmarkStart w:id="8" w:name="_Hlk51665886"/>
+      <w:bookmarkStart w:id="9" w:name="_Toc161294714"/>
       <w:bookmarkEnd w:id="0"/>
       <w:r>
         <w:rPr>
@@ -3157,7 +3249,7 @@
         <w:t>Grid Cross Plot with formations</w:t>
       </w:r>
       <w:bookmarkEnd w:id="7"/>
-      <w:bookmarkEnd w:id="8"/>
+      <w:bookmarkEnd w:id="9"/>
     </w:p>
     <w:p>
       <w:pPr>
@@ -3672,7 +3764,7 @@
         <w:pStyle w:val="Heading2"/>
       </w:pPr>
       <w:bookmarkStart w:id="10" w:name="_Toc115092073"/>
-      <w:bookmarkStart w:id="11" w:name="_Toc161128475"/>
+      <w:bookmarkStart w:id="11" w:name="_Toc161294715"/>
       <w:r>
         <w:lastRenderedPageBreak/>
         <w:t xml:space="preserve">Grid Cross Plot </w:t>
@@ -4354,14 +4446,14 @@
       </w:r>
     </w:p>
     <w:p/>
-    <w:bookmarkEnd w:id="9"/>
+    <w:bookmarkEnd w:id="8"/>
     <w:p/>
     <w:p>
       <w:pPr>
         <w:pStyle w:val="Heading2"/>
       </w:pPr>
       <w:bookmarkStart w:id="12" w:name="_Toc115092074"/>
-      <w:bookmarkStart w:id="13" w:name="_Toc161128476"/>
+      <w:bookmarkStart w:id="13" w:name="_Toc161294716"/>
       <w:r>
         <w:lastRenderedPageBreak/>
         <w:t>Sector model export</w:t>
@@ -4951,7 +5043,7 @@
         <w:pStyle w:val="Heading2"/>
       </w:pPr>
       <w:bookmarkStart w:id="14" w:name="_Toc115092075"/>
-      <w:bookmarkStart w:id="15" w:name="_Toc161128477"/>
+      <w:bookmarkStart w:id="15" w:name="_Toc161294717"/>
       <w:r>
         <w:rPr>
           <w:noProof/>
@@ -5513,13 +5605,13 @@
       <w:pPr>
         <w:pStyle w:val="Heading2"/>
       </w:pPr>
-      <w:bookmarkStart w:id="16" w:name="_Toc161128478"/>
-      <w:bookmarkStart w:id="17" w:name="_Toc115092076"/>
+      <w:bookmarkStart w:id="16" w:name="_Toc115092076"/>
+      <w:bookmarkStart w:id="17" w:name="_Toc161294718"/>
       <w:r>
         <w:lastRenderedPageBreak/>
         <w:t>Grid Property Calculator</w:t>
       </w:r>
-      <w:bookmarkEnd w:id="16"/>
+      <w:bookmarkEnd w:id="17"/>
     </w:p>
     <w:p>
       <w:pPr>
@@ -6131,12 +6223,12 @@
       <w:pPr>
         <w:pStyle w:val="Heading2"/>
       </w:pPr>
-      <w:bookmarkStart w:id="18" w:name="_Toc161128479"/>
+      <w:bookmarkStart w:id="18" w:name="_Toc161294719"/>
       <w:r>
         <w:lastRenderedPageBreak/>
         <w:t>Well Log Extraction</w:t>
       </w:r>
-      <w:bookmarkEnd w:id="17"/>
+      <w:bookmarkEnd w:id="16"/>
       <w:bookmarkEnd w:id="18"/>
     </w:p>
     <w:p>
@@ -6500,7 +6592,7 @@
         <w:pStyle w:val="Heading2"/>
       </w:pPr>
       <w:bookmarkStart w:id="19" w:name="_Toc115092077"/>
-      <w:bookmarkStart w:id="20" w:name="_Toc161128480"/>
+      <w:bookmarkStart w:id="20" w:name="_Toc161294720"/>
       <w:r>
         <w:rPr>
           <w:noProof/>
@@ -6872,7 +6964,7 @@
         <w:pStyle w:val="Heading2"/>
       </w:pPr>
       <w:bookmarkStart w:id="21" w:name="_Toc115092078"/>
-      <w:bookmarkStart w:id="22" w:name="_Toc161128481"/>
+      <w:bookmarkStart w:id="22" w:name="_Toc161294721"/>
       <w:r>
         <w:lastRenderedPageBreak/>
         <w:t>Well Measurements in 3D</w:t>
@@ -7223,7 +7315,7 @@
           <w:noProof/>
         </w:rPr>
         <w:drawing>
-          <wp:anchor distT="0" distB="0" distL="114300" distR="114300" simplePos="0" relativeHeight="251718656" behindDoc="0" locked="0" layoutInCell="1" allowOverlap="1" wp14:anchorId="484E5C62" wp14:editId="3F13310C">
+          <wp:anchor distT="0" distB="0" distL="114300" distR="114300" simplePos="0" relativeHeight="251718656" behindDoc="0" locked="0" layoutInCell="1" allowOverlap="1" wp14:anchorId="484E5C62" wp14:editId="4725701C">
             <wp:simplePos x="0" y="0"/>
             <wp:positionH relativeFrom="column">
               <wp:posOffset>1542314</wp:posOffset>
@@ -7291,7 +7383,7 @@
         <w:pStyle w:val="Heading2"/>
       </w:pPr>
       <w:bookmarkStart w:id="23" w:name="_Toc115092079"/>
-      <w:bookmarkStart w:id="24" w:name="_Toc161128482"/>
+      <w:bookmarkStart w:id="24" w:name="_Toc161294722"/>
       <w:r>
         <w:lastRenderedPageBreak/>
         <w:t>Well Measurements in plots</w:t>
@@ -7820,7 +7912,7 @@
         <w:pStyle w:val="Heading2"/>
       </w:pPr>
       <w:bookmarkStart w:id="25" w:name="_Toc115092080"/>
-      <w:bookmarkStart w:id="26" w:name="_Toc161128483"/>
+      <w:bookmarkStart w:id="26" w:name="_Toc161294723"/>
       <w:r>
         <w:lastRenderedPageBreak/>
         <w:t>Well Picks</w:t>
@@ -8164,7 +8256,7 @@
         <w:pStyle w:val="Heading2"/>
       </w:pPr>
       <w:bookmarkStart w:id="27" w:name="_Toc115092081"/>
-      <w:bookmarkStart w:id="28" w:name="_Toc161128484"/>
+      <w:bookmarkStart w:id="28" w:name="_Toc161294724"/>
       <w:r>
         <w:lastRenderedPageBreak/>
         <w:t>Well Path Creation</w:t>
@@ -8318,7 +8410,7 @@
           <w:noProof/>
         </w:rPr>
         <w:drawing>
-          <wp:anchor distT="0" distB="0" distL="114300" distR="114300" simplePos="0" relativeHeight="251709440" behindDoc="0" locked="0" layoutInCell="1" allowOverlap="1" wp14:anchorId="7CDBE8BC" wp14:editId="10F917D0">
+          <wp:anchor distT="0" distB="0" distL="114300" distR="114300" simplePos="0" relativeHeight="251709440" behindDoc="0" locked="0" layoutInCell="1" allowOverlap="1" wp14:anchorId="7CDBE8BC" wp14:editId="65960407">
             <wp:simplePos x="0" y="0"/>
             <wp:positionH relativeFrom="column">
               <wp:posOffset>5494866</wp:posOffset>
@@ -8630,7 +8722,7 @@
         <w:pStyle w:val="Heading2"/>
       </w:pPr>
       <w:bookmarkStart w:id="29" w:name="_Toc115092082"/>
-      <w:bookmarkStart w:id="30" w:name="_Toc161128485"/>
+      <w:bookmarkStart w:id="30" w:name="_Toc161294725"/>
       <w:r>
         <w:lastRenderedPageBreak/>
         <w:t>Well Path Completions</w:t>
@@ -8965,7 +9057,7 @@
         <w:pStyle w:val="Heading2"/>
       </w:pPr>
       <w:bookmarkStart w:id="31" w:name="_Toc115092083"/>
-      <w:bookmarkStart w:id="32" w:name="_Toc161128486"/>
+      <w:bookmarkStart w:id="32" w:name="_Toc161294726"/>
       <w:r>
         <w:lastRenderedPageBreak/>
         <w:t>Export LGR for Completions</w:t>
@@ -9343,7 +9435,7 @@
         <w:pStyle w:val="Heading2"/>
       </w:pPr>
       <w:bookmarkStart w:id="33" w:name="_Toc115092084"/>
-      <w:bookmarkStart w:id="34" w:name="_Toc161128487"/>
+      <w:bookmarkStart w:id="34" w:name="_Toc161294727"/>
       <w:r>
         <w:rPr>
           <w:noProof/>
@@ -9787,7 +9879,7 @@
           <w:noProof/>
         </w:rPr>
         <w:drawing>
-          <wp:anchor distT="0" distB="0" distL="114300" distR="114300" simplePos="0" relativeHeight="251710464" behindDoc="0" locked="0" layoutInCell="1" allowOverlap="1" wp14:anchorId="52EE8827" wp14:editId="28C10C14">
+          <wp:anchor distT="0" distB="0" distL="114300" distR="114300" simplePos="0" relativeHeight="251710464" behindDoc="0" locked="0" layoutInCell="1" allowOverlap="1" wp14:anchorId="52EE8827" wp14:editId="313F5469">
             <wp:simplePos x="0" y="0"/>
             <wp:positionH relativeFrom="column">
               <wp:posOffset>1887271</wp:posOffset>
@@ -9848,7 +9940,7 @@
         <w:pStyle w:val="Heading2"/>
       </w:pPr>
       <w:bookmarkStart w:id="35" w:name="_Toc115092085"/>
-      <w:bookmarkStart w:id="36" w:name="_Toc161128488"/>
+      <w:bookmarkStart w:id="36" w:name="_Toc161294728"/>
       <w:r>
         <w:lastRenderedPageBreak/>
         <w:t xml:space="preserve">Project file </w:t>
@@ -10066,13 +10158,13 @@
       <w:pPr>
         <w:pStyle w:val="Heading2"/>
       </w:pPr>
-      <w:bookmarkStart w:id="37" w:name="_Toc161128489"/>
-      <w:bookmarkStart w:id="38" w:name="_Toc115092086"/>
+      <w:bookmarkStart w:id="37" w:name="_Toc115092086"/>
+      <w:bookmarkStart w:id="38" w:name="_Toc161294729"/>
       <w:r>
         <w:lastRenderedPageBreak/>
         <w:t>Seismic Data</w:t>
       </w:r>
-      <w:bookmarkEnd w:id="37"/>
+      <w:bookmarkEnd w:id="38"/>
     </w:p>
     <w:p>
       <w:pPr>
@@ -10409,7 +10501,7 @@
           <w:noProof/>
         </w:rPr>
         <w:drawing>
-          <wp:anchor distT="0" distB="0" distL="114300" distR="114300" simplePos="0" relativeHeight="251736064" behindDoc="0" locked="0" layoutInCell="1" allowOverlap="1" wp14:anchorId="18B0182D" wp14:editId="5F3C5621">
+          <wp:anchor distT="0" distB="0" distL="114300" distR="114300" simplePos="0" relativeHeight="251736064" behindDoc="0" locked="0" layoutInCell="1" allowOverlap="1" wp14:anchorId="18B0182D" wp14:editId="1C4C2BF7">
             <wp:simplePos x="0" y="0"/>
             <wp:positionH relativeFrom="column">
               <wp:posOffset>427512</wp:posOffset>
@@ -10472,7 +10564,7 @@
       <w:pPr>
         <w:pStyle w:val="Heading2"/>
       </w:pPr>
-      <w:bookmarkStart w:id="39" w:name="_Toc161128490"/>
+      <w:bookmarkStart w:id="39" w:name="_Toc161294730"/>
       <w:r>
         <w:lastRenderedPageBreak/>
         <w:t>Seismic Data along a well path</w:t>
@@ -10758,12 +10850,12 @@
       <w:pPr>
         <w:pStyle w:val="Heading2"/>
       </w:pPr>
-      <w:bookmarkStart w:id="40" w:name="_Toc161128491"/>
+      <w:bookmarkStart w:id="40" w:name="_Toc161294731"/>
       <w:r>
         <w:lastRenderedPageBreak/>
         <w:t>Correlation analysis (taken from ResInsight Intro Course)</w:t>
       </w:r>
-      <w:bookmarkEnd w:id="38"/>
+      <w:bookmarkEnd w:id="37"/>
       <w:bookmarkEnd w:id="40"/>
     </w:p>
     <w:p>
@@ -11105,7 +11197,7 @@
         <w:pStyle w:val="Heading2"/>
       </w:pPr>
       <w:bookmarkStart w:id="41" w:name="_Toc115092087"/>
-      <w:bookmarkStart w:id="42" w:name="_Toc161128492"/>
+      <w:bookmarkStart w:id="42" w:name="_Toc161294732"/>
       <w:r>
         <w:lastRenderedPageBreak/>
         <w:t>Analysis Plot</w:t>
@@ -11376,7 +11468,7 @@
           <w:noProof/>
         </w:rPr>
         <w:drawing>
-          <wp:anchor distT="0" distB="0" distL="114300" distR="114300" simplePos="0" relativeHeight="251730944" behindDoc="0" locked="0" layoutInCell="1" allowOverlap="1" wp14:anchorId="27073718" wp14:editId="6F63B5A4">
+          <wp:anchor distT="0" distB="0" distL="114300" distR="114300" simplePos="0" relativeHeight="251730944" behindDoc="0" locked="0" layoutInCell="1" allowOverlap="1" wp14:anchorId="27073718" wp14:editId="7C567825">
             <wp:simplePos x="0" y="0"/>
             <wp:positionH relativeFrom="margin">
               <wp:align>right</wp:align>
@@ -11533,7 +11625,7 @@
         <w:pStyle w:val="Heading2"/>
       </w:pPr>
       <w:bookmarkStart w:id="43" w:name="_Toc115092088"/>
-      <w:bookmarkStart w:id="44" w:name="_Toc161128493"/>
+      <w:bookmarkStart w:id="44" w:name="_Toc161294733"/>
       <w:r>
         <w:lastRenderedPageBreak/>
         <w:t>Python scripting</w:t>
@@ -11897,7 +11989,381 @@
       <w:pPr>
         <w:pStyle w:val="Heading2"/>
       </w:pPr>
-      <w:bookmarkStart w:id="45" w:name="_Toc161128494"/>
+      <w:bookmarkStart w:id="45" w:name="_Toc161294734"/>
+      <w:r>
+        <w:lastRenderedPageBreak/>
+        <w:t>Description of Flow Diagnostics</w:t>
+      </w:r>
+      <w:bookmarkEnd w:id="45"/>
+      <w:r>
+        <w:tab/>
+      </w:r>
+    </w:p>
+    <w:p>
+      <w:r>
+        <w:t xml:space="preserve">A </w:t>
+      </w:r>
+      <w:r>
+        <w:rPr>
+          <w:b/>
+          <w:bCs/>
+        </w:rPr>
+        <w:t>Flow Diagnostics</w:t>
+      </w:r>
+      <w:r>
+        <w:t xml:space="preserve"> simulator </w:t>
+      </w:r>
+      <w:r>
+        <w:t xml:space="preserve">developed by </w:t>
+      </w:r>
+      <w:r>
+        <w:rPr>
+          <w:b/>
+          <w:bCs/>
+        </w:rPr>
+        <w:t>SINTEF</w:t>
+      </w:r>
+      <w:r>
+        <w:t xml:space="preserve"> based on </w:t>
+      </w:r>
+      <w:r>
+        <w:rPr>
+          <w:b/>
+          <w:bCs/>
+        </w:rPr>
+        <w:t>MRST</w:t>
+      </w:r>
+      <w:r>
+        <w:rPr>
+          <w:b/>
+          <w:bCs/>
+        </w:rPr>
+        <w:t>(</w:t>
+      </w:r>
+      <w:r>
+        <w:rPr>
+          <w:b/>
+          <w:bCs/>
+        </w:rPr>
+        <w:t>MATLAB Reservoir Simulation Toolbox</w:t>
+      </w:r>
+      <w:r>
+        <w:rPr>
+          <w:b/>
+          <w:bCs/>
+        </w:rPr>
+        <w:t>)</w:t>
+      </w:r>
+      <w:r>
+        <w:t xml:space="preserve"> </w:t>
+      </w:r>
+      <w:r>
+        <w:t>i</w:t>
+      </w:r>
+      <w:r>
+        <w:t xml:space="preserve">s included in </w:t>
+      </w:r>
+      <w:r>
+        <w:rPr>
+          <w:b/>
+          <w:bCs/>
+        </w:rPr>
+        <w:t>ResInsight</w:t>
+      </w:r>
+      <w:r>
+        <w:t xml:space="preserve">. The flow diagnostics simulator as described by </w:t>
+      </w:r>
+      <w:r>
+        <w:rPr>
+          <w:b/>
+          <w:bCs/>
+        </w:rPr>
+        <w:t>SINTEF</w:t>
+      </w:r>
+      <w:r>
+        <w:t>:</w:t>
+      </w:r>
+    </w:p>
+    <w:p>
+      <w:r>
+        <w:rPr>
+          <w:i/>
+          <w:iCs/>
+        </w:rPr>
+        <w:t>“Flow diagnostics are simple and controlled numerical flow experiments run to probe a reservoir model, establish connections and basic volume estimates, and measure dynamic heterogeneity. Flow diagnostic quantities are quick to compute and can thus be used interactively to explore fluid communication in a geological model before or after more comprehensive multiphase flow simulations.”</w:t>
+      </w:r>
+    </w:p>
+    <w:p>
+      <w:r>
+        <w:t xml:space="preserve">The following table displays the short name used by </w:t>
+      </w:r>
+      <w:r>
+        <w:rPr>
+          <w:b/>
+          <w:bCs/>
+        </w:rPr>
+        <w:t>ResInsight</w:t>
+      </w:r>
+      <w:r>
+        <w:t xml:space="preserve"> and the more detailed description taken from the </w:t>
+      </w:r>
+      <w:r>
+        <w:rPr>
+          <w:b/>
+          <w:bCs/>
+        </w:rPr>
+        <w:t>SINTEF</w:t>
+      </w:r>
+      <w:r>
+        <w:t xml:space="preserve"> documentation.</w:t>
+      </w:r>
+    </w:p>
+    <w:tbl>
+      <w:tblPr>
+        <w:tblStyle w:val="ListTable4-Accent2"/>
+        <w:tblW w:w="0" w:type="auto"/>
+        <w:jc w:val="center"/>
+        <w:tblLook w:val="04A0" w:firstRow="1" w:lastRow="0" w:firstColumn="1" w:lastColumn="0" w:noHBand="0" w:noVBand="1"/>
+      </w:tblPr>
+      <w:tblGrid>
+        <w:gridCol w:w="3392"/>
+        <w:gridCol w:w="6475"/>
+      </w:tblGrid>
+      <w:tr>
+        <w:trPr>
+          <w:cnfStyle w:val="100000000000" w:firstRow="1" w:lastRow="0" w:firstColumn="0" w:lastColumn="0" w:oddVBand="0" w:evenVBand="0" w:oddHBand="0" w:evenHBand="0" w:firstRowFirstColumn="0" w:firstRowLastColumn="0" w:lastRowFirstColumn="0" w:lastRowLastColumn="0"/>
+          <w:jc w:val="center"/>
+        </w:trPr>
+        <w:tc>
+          <w:tcPr>
+            <w:cnfStyle w:val="001000000000" w:firstRow="0" w:lastRow="0" w:firstColumn="1" w:lastColumn="0" w:oddVBand="0" w:evenVBand="0" w:oddHBand="0" w:evenHBand="0" w:firstRowFirstColumn="0" w:firstRowLastColumn="0" w:lastRowFirstColumn="0" w:lastRowLastColumn="0"/>
+            <w:tcW w:w="3392" w:type="dxa"/>
+          </w:tcPr>
+          <w:p>
+            <w:r>
+              <w:t>ResInsight naming</w:t>
+            </w:r>
+          </w:p>
+        </w:tc>
+        <w:tc>
+          <w:tcPr>
+            <w:tcW w:w="6475" w:type="dxa"/>
+          </w:tcPr>
+          <w:p>
+            <w:pPr>
+              <w:cnfStyle w:val="100000000000" w:firstRow="1" w:lastRow="0" w:firstColumn="0" w:lastColumn="0" w:oddVBand="0" w:evenVBand="0" w:oddHBand="0" w:evenHBand="0" w:firstRowFirstColumn="0" w:firstRowLastColumn="0" w:lastRowFirstColumn="0" w:lastRowLastColumn="0"/>
+            </w:pPr>
+            <w:r>
+              <w:t>Flow Diagnostics description (SINTEF)</w:t>
+            </w:r>
+          </w:p>
+        </w:tc>
+      </w:tr>
+      <w:tr>
+        <w:trPr>
+          <w:cnfStyle w:val="000000100000" w:firstRow="0" w:lastRow="0" w:firstColumn="0" w:lastColumn="0" w:oddVBand="0" w:evenVBand="0" w:oddHBand="1" w:evenHBand="0" w:firstRowFirstColumn="0" w:firstRowLastColumn="0" w:lastRowFirstColumn="0" w:lastRowLastColumn="0"/>
+          <w:jc w:val="center"/>
+        </w:trPr>
+        <w:tc>
+          <w:tcPr>
+            <w:cnfStyle w:val="001000000000" w:firstRow="0" w:lastRow="0" w:firstColumn="1" w:lastColumn="0" w:oddVBand="0" w:evenVBand="0" w:oddHBand="0" w:evenHBand="0" w:firstRowFirstColumn="0" w:firstRowLastColumn="0" w:lastRowFirstColumn="0" w:lastRowLastColumn="0"/>
+            <w:tcW w:w="3392" w:type="dxa"/>
+          </w:tcPr>
+          <w:p>
+            <w:r>
+              <w:t>Forward time of flight (injectors)</w:t>
+            </w:r>
+          </w:p>
+          <w:p>
+            <w:r>
+              <w:t>Reverse time of flight (producers)</w:t>
+            </w:r>
+          </w:p>
+        </w:tc>
+        <w:tc>
+          <w:tcPr>
+            <w:tcW w:w="6475" w:type="dxa"/>
+          </w:tcPr>
+          <w:p>
+            <w:pPr>
+              <w:cnfStyle w:val="000000100000" w:firstRow="0" w:lastRow="0" w:firstColumn="0" w:lastColumn="0" w:oddVBand="0" w:evenVBand="0" w:oddHBand="1" w:evenHBand="0" w:firstRowFirstColumn="0" w:firstRowLastColumn="0" w:lastRowFirstColumn="0" w:lastRowLastColumn="0"/>
+            </w:pPr>
+            <w:r>
+              <w:t>Travel time for mass-less particles that passively follow the flow field from an injector into the reservoir and from a point in the reservoir to the nearest producer</w:t>
+            </w:r>
+          </w:p>
+        </w:tc>
+      </w:tr>
+      <w:tr>
+        <w:trPr>
+          <w:jc w:val="center"/>
+        </w:trPr>
+        <w:tc>
+          <w:tcPr>
+            <w:cnfStyle w:val="001000000000" w:firstRow="0" w:lastRow="0" w:firstColumn="1" w:lastColumn="0" w:oddVBand="0" w:evenVBand="0" w:oddHBand="0" w:evenHBand="0" w:firstRowFirstColumn="0" w:firstRowLastColumn="0" w:lastRowFirstColumn="0" w:lastRowLastColumn="0"/>
+            <w:tcW w:w="3392" w:type="dxa"/>
+          </w:tcPr>
+          <w:p>
+            <w:r>
+              <w:t>Drainage/flooding regions</w:t>
+            </w:r>
+          </w:p>
+        </w:tc>
+        <w:tc>
+          <w:tcPr>
+            <w:tcW w:w="6475" w:type="dxa"/>
+          </w:tcPr>
+          <w:p>
+            <w:pPr>
+              <w:spacing w:after="160" w:line="259" w:lineRule="auto"/>
+              <w:cnfStyle w:val="000000000000" w:firstRow="0" w:lastRow="0" w:firstColumn="0" w:lastColumn="0" w:oddVBand="0" w:evenVBand="0" w:oddHBand="0" w:evenHBand="0" w:firstRowFirstColumn="0" w:firstRowLastColumn="0" w:lastRowFirstColumn="0" w:lastRowLastColumn="0"/>
+            </w:pPr>
+            <w:r>
+              <w:t>Delineate regions drained by given producers or swept (flooded) by given injectors</w:t>
+            </w:r>
+          </w:p>
+        </w:tc>
+      </w:tr>
+      <w:tr>
+        <w:trPr>
+          <w:cnfStyle w:val="000000100000" w:firstRow="0" w:lastRow="0" w:firstColumn="0" w:lastColumn="0" w:oddVBand="0" w:evenVBand="0" w:oddHBand="1" w:evenHBand="0" w:firstRowFirstColumn="0" w:firstRowLastColumn="0" w:lastRowFirstColumn="0" w:lastRowLastColumn="0"/>
+          <w:jc w:val="center"/>
+        </w:trPr>
+        <w:tc>
+          <w:tcPr>
+            <w:cnfStyle w:val="001000000000" w:firstRow="0" w:lastRow="0" w:firstColumn="1" w:lastColumn="0" w:oddVBand="0" w:evenVBand="0" w:oddHBand="0" w:evenHBand="0" w:firstRowFirstColumn="0" w:firstRowLastColumn="0" w:lastRowFirstColumn="0" w:lastRowLastColumn="0"/>
+            <w:tcW w:w="3392" w:type="dxa"/>
+          </w:tcPr>
+          <w:p>
+            <w:r>
+              <w:t>Injector Producer communication</w:t>
+            </w:r>
+          </w:p>
+        </w:tc>
+        <w:tc>
+          <w:tcPr>
+            <w:tcW w:w="6475" w:type="dxa"/>
+          </w:tcPr>
+          <w:p>
+            <w:pPr>
+              <w:cnfStyle w:val="000000100000" w:firstRow="0" w:lastRow="0" w:firstColumn="0" w:lastColumn="0" w:oddVBand="0" w:evenVBand="0" w:oddHBand="1" w:evenHBand="0" w:firstRowFirstColumn="0" w:firstRowLastColumn="0" w:lastRowFirstColumn="0" w:lastRowLastColumn="0"/>
+            </w:pPr>
+            <w:r>
+              <w:t>Determine whether pairs of injectors and producers communicate or not and measure the relative strength of their connection</w:t>
+            </w:r>
+          </w:p>
+        </w:tc>
+      </w:tr>
+      <w:tr>
+        <w:trPr>
+          <w:jc w:val="center"/>
+        </w:trPr>
+        <w:tc>
+          <w:tcPr>
+            <w:cnfStyle w:val="001000000000" w:firstRow="0" w:lastRow="0" w:firstColumn="1" w:lastColumn="0" w:oddVBand="0" w:evenVBand="0" w:oddHBand="0" w:evenHBand="0" w:firstRowFirstColumn="0" w:firstRowLastColumn="0" w:lastRowFirstColumn="0" w:lastRowLastColumn="0"/>
+            <w:tcW w:w="3392" w:type="dxa"/>
+          </w:tcPr>
+          <w:p>
+            <w:r>
+              <w:t>Tracer Cell Fraction</w:t>
+            </w:r>
+          </w:p>
+        </w:tc>
+        <w:tc>
+          <w:tcPr>
+            <w:tcW w:w="6475" w:type="dxa"/>
+          </w:tcPr>
+          <w:p>
+            <w:pPr>
+              <w:cnfStyle w:val="000000000000" w:firstRow="0" w:lastRow="0" w:firstColumn="0" w:lastColumn="0" w:oddVBand="0" w:evenVBand="0" w:oddHBand="0" w:evenHBand="0" w:firstRowFirstColumn="0" w:firstRowLastColumn="0" w:lastRowFirstColumn="0" w:lastRowLastColumn="0"/>
+            </w:pPr>
+            <w:r>
+              <w:t>Determine how flux is allocated between different injectors and producers</w:t>
+            </w:r>
+          </w:p>
+        </w:tc>
+      </w:tr>
+    </w:tbl>
+    <w:p/>
+    <w:p>
+      <w:pPr>
+        <w:rPr>
+          <w:i/>
+          <w:iCs/>
+        </w:rPr>
+      </w:pPr>
+      <w:r>
+        <w:t xml:space="preserve">Flow diagnostics use the flux field (flow rates) defined per grid cell (FLROIL/FLRGAS/FLRWAT). These cell properties can be exported from a reservoir simulator by adding the keyword </w:t>
+      </w:r>
+      <w:r>
+        <w:rPr>
+          <w:b/>
+          <w:bCs/>
+        </w:rPr>
+        <w:t>FLORES</w:t>
+      </w:r>
+      <w:r>
+        <w:t xml:space="preserve"> to </w:t>
+      </w:r>
+      <w:r>
+        <w:rPr>
+          <w:b/>
+          <w:bCs/>
+        </w:rPr>
+        <w:t>RPTRST</w:t>
+      </w:r>
+      <w:r>
+        <w:t xml:space="preserve"> in both </w:t>
+      </w:r>
+      <w:r>
+        <w:rPr>
+          <w:b/>
+          <w:bCs/>
+        </w:rPr>
+        <w:t>SOLUTION</w:t>
+      </w:r>
+      <w:r>
+        <w:t xml:space="preserve"> section and </w:t>
+      </w:r>
+      <w:r>
+        <w:rPr>
+          <w:b/>
+          <w:bCs/>
+        </w:rPr>
+        <w:t>SCHEDULE</w:t>
+      </w:r>
+      <w:r>
+        <w:t xml:space="preserve"> section. If no flow rate data is available, </w:t>
+      </w:r>
+      <w:r>
+        <w:rPr>
+          <w:b/>
+          <w:bCs/>
+        </w:rPr>
+        <w:t>ResInsight</w:t>
+      </w:r>
+      <w:r>
+        <w:t xml:space="preserve"> will estimate the flow field. Users are encouraged to export flow rates from the simulator for best precision.</w:t>
+      </w:r>
+    </w:p>
+    <w:p/>
+    <w:p/>
+    <w:p>
+      <w:hyperlink r:id="rId65" w:history="1">
+        <w:r>
+          <w:rPr>
+            <w:rStyle w:val="Hyperlink"/>
+          </w:rPr>
+          <w:t>https://www.sintef.no/projectweb/mrst/modules/diagnostics/</w:t>
+        </w:r>
+      </w:hyperlink>
+    </w:p>
+    <w:p/>
+    <w:p>
+      <w:pPr>
+        <w:pStyle w:val="Heading2"/>
+      </w:pPr>
+      <w:bookmarkStart w:id="46" w:name="_Toc161294735"/>
       <w:r>
         <w:lastRenderedPageBreak/>
         <w:t xml:space="preserve">Improvements and new features </w:t>
@@ -11905,7 +12371,7 @@
       <w:r>
         <w:t>2023.12</w:t>
       </w:r>
-      <w:bookmarkEnd w:id="45"/>
+      <w:bookmarkEnd w:id="46"/>
     </w:p>
     <w:p>
       <w:pPr>
@@ -12016,12 +12482,12 @@
       <w:pPr>
         <w:pStyle w:val="Heading2"/>
       </w:pPr>
-      <w:bookmarkStart w:id="46" w:name="_Toc161128495"/>
+      <w:bookmarkStart w:id="47" w:name="_Toc161294736"/>
       <w:r>
         <w:lastRenderedPageBreak/>
         <w:t>Improvements and new features 2023.10</w:t>
       </w:r>
-      <w:bookmarkEnd w:id="46"/>
+      <w:bookmarkEnd w:id="47"/>
     </w:p>
     <w:p>
       <w:pPr>
@@ -12156,7 +12622,7 @@
       </w:pPr>
     </w:p>
     <w:p>
-      <w:hyperlink r:id="rId65" w:history="1">
+      <w:hyperlink r:id="rId66" w:history="1">
         <w:r>
           <w:rPr>
             <w:rStyle w:val="Hyperlink"/>
@@ -12170,12 +12636,12 @@
       <w:pPr>
         <w:pStyle w:val="Heading2"/>
       </w:pPr>
-      <w:bookmarkStart w:id="47" w:name="_Toc161128496"/>
+      <w:bookmarkStart w:id="48" w:name="_Toc161294737"/>
       <w:r>
         <w:lastRenderedPageBreak/>
         <w:t>Improvements and new features 2023.06</w:t>
       </w:r>
-      <w:bookmarkEnd w:id="47"/>
+      <w:bookmarkEnd w:id="48"/>
     </w:p>
     <w:p>
       <w:pPr>
@@ -12284,7 +12750,7 @@
       </w:pPr>
     </w:p>
     <w:p>
-      <w:hyperlink r:id="rId66" w:history="1">
+      <w:hyperlink r:id="rId67" w:history="1">
         <w:r>
           <w:rPr>
             <w:rStyle w:val="Hyperlink"/>
@@ -12374,7 +12840,7 @@
         </w:rPr>
         <w:t xml:space="preserve">All release notes </w:t>
       </w:r>
-      <w:hyperlink r:id="rId67" w:history="1">
+      <w:hyperlink r:id="rId68" w:history="1">
         <w:r>
           <w:rPr>
             <w:rStyle w:val="Hyperlink"/>
@@ -15245,6 +15711,80 @@
       <w:u w:val="single"/>
     </w:rPr>
   </w:style>
+  <w:style w:type="table" w:styleId="ListTable4-Accent2">
+    <w:name w:val="List Table 4 Accent 2"/>
+    <w:basedOn w:val="TableNormal"/>
+    <w:uiPriority w:val="49"/>
+    <w:rsid w:val="001B3874"/>
+    <w:pPr>
+      <w:spacing w:after="0" w:line="240" w:lineRule="auto"/>
+    </w:pPr>
+    <w:tblPr>
+      <w:tblStyleRowBandSize w:val="1"/>
+      <w:tblStyleColBandSize w:val="1"/>
+      <w:tblBorders>
+        <w:top w:val="single" w:sz="4" w:space="0" w:color="F4B083" w:themeColor="accent2" w:themeTint="99"/>
+        <w:left w:val="single" w:sz="4" w:space="0" w:color="F4B083" w:themeColor="accent2" w:themeTint="99"/>
+        <w:bottom w:val="single" w:sz="4" w:space="0" w:color="F4B083" w:themeColor="accent2" w:themeTint="99"/>
+        <w:right w:val="single" w:sz="4" w:space="0" w:color="F4B083" w:themeColor="accent2" w:themeTint="99"/>
+        <w:insideH w:val="single" w:sz="4" w:space="0" w:color="F4B083" w:themeColor="accent2" w:themeTint="99"/>
+      </w:tblBorders>
+    </w:tblPr>
+    <w:tblStylePr w:type="firstRow">
+      <w:rPr>
+        <w:b/>
+        <w:bCs/>
+        <w:color w:val="FFFFFF" w:themeColor="background1"/>
+      </w:rPr>
+      <w:tblPr/>
+      <w:tcPr>
+        <w:tcBorders>
+          <w:top w:val="single" w:sz="4" w:space="0" w:color="ED7D31" w:themeColor="accent2"/>
+          <w:left w:val="single" w:sz="4" w:space="0" w:color="ED7D31" w:themeColor="accent2"/>
+          <w:bottom w:val="single" w:sz="4" w:space="0" w:color="ED7D31" w:themeColor="accent2"/>
+          <w:right w:val="single" w:sz="4" w:space="0" w:color="ED7D31" w:themeColor="accent2"/>
+          <w:insideH w:val="nil"/>
+        </w:tcBorders>
+        <w:shd w:val="clear" w:color="auto" w:fill="ED7D31" w:themeFill="accent2"/>
+      </w:tcPr>
+    </w:tblStylePr>
+    <w:tblStylePr w:type="lastRow">
+      <w:rPr>
+        <w:b/>
+        <w:bCs/>
+      </w:rPr>
+      <w:tblPr/>
+      <w:tcPr>
+        <w:tcBorders>
+          <w:top w:val="double" w:sz="4" w:space="0" w:color="F4B083" w:themeColor="accent2" w:themeTint="99"/>
+        </w:tcBorders>
+      </w:tcPr>
+    </w:tblStylePr>
+    <w:tblStylePr w:type="firstCol">
+      <w:rPr>
+        <w:b/>
+        <w:bCs/>
+      </w:rPr>
+    </w:tblStylePr>
+    <w:tblStylePr w:type="lastCol">
+      <w:rPr>
+        <w:b/>
+        <w:bCs/>
+      </w:rPr>
+    </w:tblStylePr>
+    <w:tblStylePr w:type="band1Vert">
+      <w:tblPr/>
+      <w:tcPr>
+        <w:shd w:val="clear" w:color="auto" w:fill="FBE4D5" w:themeFill="accent2" w:themeFillTint="33"/>
+      </w:tcPr>
+    </w:tblStylePr>
+    <w:tblStylePr w:type="band1Horz">
+      <w:tblPr/>
+      <w:tcPr>
+        <w:shd w:val="clear" w:color="auto" w:fill="FBE4D5" w:themeFill="accent2" w:themeFillTint="33"/>
+      </w:tcPr>
+    </w:tblStylePr>
+  </w:style>
 </w:styles>
 </file>
 

</xml_diff>

<commit_message>
Updated new features in 2024.3
</commit_message>
<xml_diff>
--- a/documents/RI_advanced_2024.docx
+++ b/documents/RI_advanced_2024.docx
@@ -209,7 +209,7 @@
       <w:pPr>
         <w:pStyle w:val="Heading1"/>
       </w:pPr>
-      <w:bookmarkStart w:id="1" w:name="_Toc161294711"/>
+      <w:bookmarkStart w:id="1" w:name="_Toc164775454"/>
       <w:r>
         <w:lastRenderedPageBreak/>
         <w:t>Table of Contents</w:t>
@@ -240,7 +240,7 @@
       <w:r>
         <w:fldChar w:fldCharType="separate"/>
       </w:r>
-      <w:hyperlink w:anchor="_Toc161294711" w:history="1">
+      <w:hyperlink w:anchor="_Toc164775454" w:history="1">
         <w:r>
           <w:rPr>
             <w:rStyle w:val="Hyperlink"/>
@@ -267,7 +267,7 @@
             <w:noProof/>
             <w:webHidden/>
           </w:rPr>
-          <w:instrText xml:space="preserve"> PAGEREF _Toc161294711 \h </w:instrText>
+          <w:instrText xml:space="preserve"> PAGEREF _Toc164775454 \h </w:instrText>
         </w:r>
         <w:r>
           <w:rPr>
@@ -313,7 +313,7 @@
           <w14:ligatures w14:val="standardContextual"/>
         </w:rPr>
       </w:pPr>
-      <w:hyperlink w:anchor="_Toc161294712" w:history="1">
+      <w:hyperlink w:anchor="_Toc164775455" w:history="1">
         <w:r>
           <w:rPr>
             <w:rStyle w:val="Hyperlink"/>
@@ -340,7 +340,7 @@
             <w:noProof/>
             <w:webHidden/>
           </w:rPr>
-          <w:instrText xml:space="preserve"> PAGEREF _Toc161294712 \h </w:instrText>
+          <w:instrText xml:space="preserve"> PAGEREF _Toc164775455 \h </w:instrText>
         </w:r>
         <w:r>
           <w:rPr>
@@ -386,7 +386,7 @@
           <w14:ligatures w14:val="standardContextual"/>
         </w:rPr>
       </w:pPr>
-      <w:hyperlink w:anchor="_Toc161294713" w:history="1">
+      <w:hyperlink w:anchor="_Toc164775456" w:history="1">
         <w:r>
           <w:rPr>
             <w:rStyle w:val="Hyperlink"/>
@@ -413,7 +413,7 @@
             <w:noProof/>
             <w:webHidden/>
           </w:rPr>
-          <w:instrText xml:space="preserve"> PAGEREF _Toc161294713 \h </w:instrText>
+          <w:instrText xml:space="preserve"> PAGEREF _Toc164775456 \h </w:instrText>
         </w:r>
         <w:r>
           <w:rPr>
@@ -460,7 +460,7 @@
           <w14:ligatures w14:val="standardContextual"/>
         </w:rPr>
       </w:pPr>
-      <w:hyperlink w:anchor="_Toc161294714" w:history="1">
+      <w:hyperlink w:anchor="_Toc164775457" w:history="1">
         <w:r>
           <w:rPr>
             <w:rStyle w:val="Hyperlink"/>
@@ -505,7 +505,7 @@
             <w:noProof/>
             <w:webHidden/>
           </w:rPr>
-          <w:instrText xml:space="preserve"> PAGEREF _Toc161294714 \h </w:instrText>
+          <w:instrText xml:space="preserve"> PAGEREF _Toc164775457 \h </w:instrText>
         </w:r>
         <w:r>
           <w:rPr>
@@ -552,7 +552,7 @@
           <w14:ligatures w14:val="standardContextual"/>
         </w:rPr>
       </w:pPr>
-      <w:hyperlink w:anchor="_Toc161294715" w:history="1">
+      <w:hyperlink w:anchor="_Toc164775458" w:history="1">
         <w:r>
           <w:rPr>
             <w:rStyle w:val="Hyperlink"/>
@@ -597,7 +597,7 @@
             <w:noProof/>
             <w:webHidden/>
           </w:rPr>
-          <w:instrText xml:space="preserve"> PAGEREF _Toc161294715 \h </w:instrText>
+          <w:instrText xml:space="preserve"> PAGEREF _Toc164775458 \h </w:instrText>
         </w:r>
         <w:r>
           <w:rPr>
@@ -644,7 +644,7 @@
           <w14:ligatures w14:val="standardContextual"/>
         </w:rPr>
       </w:pPr>
-      <w:hyperlink w:anchor="_Toc161294716" w:history="1">
+      <w:hyperlink w:anchor="_Toc164775459" w:history="1">
         <w:r>
           <w:rPr>
             <w:rStyle w:val="Hyperlink"/>
@@ -689,7 +689,7 @@
             <w:noProof/>
             <w:webHidden/>
           </w:rPr>
-          <w:instrText xml:space="preserve"> PAGEREF _Toc161294716 \h </w:instrText>
+          <w:instrText xml:space="preserve"> PAGEREF _Toc164775459 \h </w:instrText>
         </w:r>
         <w:r>
           <w:rPr>
@@ -736,7 +736,7 @@
           <w14:ligatures w14:val="standardContextual"/>
         </w:rPr>
       </w:pPr>
-      <w:hyperlink w:anchor="_Toc161294717" w:history="1">
+      <w:hyperlink w:anchor="_Toc164775460" w:history="1">
         <w:r>
           <w:rPr>
             <w:rStyle w:val="Hyperlink"/>
@@ -781,7 +781,7 @@
             <w:noProof/>
             <w:webHidden/>
           </w:rPr>
-          <w:instrText xml:space="preserve"> PAGEREF _Toc161294717 \h </w:instrText>
+          <w:instrText xml:space="preserve"> PAGEREF _Toc164775460 \h </w:instrText>
         </w:r>
         <w:r>
           <w:rPr>
@@ -828,7 +828,7 @@
           <w14:ligatures w14:val="standardContextual"/>
         </w:rPr>
       </w:pPr>
-      <w:hyperlink w:anchor="_Toc161294718" w:history="1">
+      <w:hyperlink w:anchor="_Toc164775461" w:history="1">
         <w:r>
           <w:rPr>
             <w:rStyle w:val="Hyperlink"/>
@@ -873,7 +873,7 @@
             <w:noProof/>
             <w:webHidden/>
           </w:rPr>
-          <w:instrText xml:space="preserve"> PAGEREF _Toc161294718 \h </w:instrText>
+          <w:instrText xml:space="preserve"> PAGEREF _Toc164775461 \h </w:instrText>
         </w:r>
         <w:r>
           <w:rPr>
@@ -920,7 +920,7 @@
           <w14:ligatures w14:val="standardContextual"/>
         </w:rPr>
       </w:pPr>
-      <w:hyperlink w:anchor="_Toc161294719" w:history="1">
+      <w:hyperlink w:anchor="_Toc164775462" w:history="1">
         <w:r>
           <w:rPr>
             <w:rStyle w:val="Hyperlink"/>
@@ -965,7 +965,7 @@
             <w:noProof/>
             <w:webHidden/>
           </w:rPr>
-          <w:instrText xml:space="preserve"> PAGEREF _Toc161294719 \h </w:instrText>
+          <w:instrText xml:space="preserve"> PAGEREF _Toc164775462 \h </w:instrText>
         </w:r>
         <w:r>
           <w:rPr>
@@ -1012,7 +1012,7 @@
           <w14:ligatures w14:val="standardContextual"/>
         </w:rPr>
       </w:pPr>
-      <w:hyperlink w:anchor="_Toc161294720" w:history="1">
+      <w:hyperlink w:anchor="_Toc164775463" w:history="1">
         <w:r>
           <w:rPr>
             <w:rStyle w:val="Hyperlink"/>
@@ -1057,7 +1057,7 @@
             <w:noProof/>
             <w:webHidden/>
           </w:rPr>
-          <w:instrText xml:space="preserve"> PAGEREF _Toc161294720 \h </w:instrText>
+          <w:instrText xml:space="preserve"> PAGEREF _Toc164775463 \h </w:instrText>
         </w:r>
         <w:r>
           <w:rPr>
@@ -1104,7 +1104,7 @@
           <w14:ligatures w14:val="standardContextual"/>
         </w:rPr>
       </w:pPr>
-      <w:hyperlink w:anchor="_Toc161294721" w:history="1">
+      <w:hyperlink w:anchor="_Toc164775464" w:history="1">
         <w:r>
           <w:rPr>
             <w:rStyle w:val="Hyperlink"/>
@@ -1149,7 +1149,7 @@
             <w:noProof/>
             <w:webHidden/>
           </w:rPr>
-          <w:instrText xml:space="preserve"> PAGEREF _Toc161294721 \h </w:instrText>
+          <w:instrText xml:space="preserve"> PAGEREF _Toc164775464 \h </w:instrText>
         </w:r>
         <w:r>
           <w:rPr>
@@ -1196,7 +1196,7 @@
           <w14:ligatures w14:val="standardContextual"/>
         </w:rPr>
       </w:pPr>
-      <w:hyperlink w:anchor="_Toc161294722" w:history="1">
+      <w:hyperlink w:anchor="_Toc164775465" w:history="1">
         <w:r>
           <w:rPr>
             <w:rStyle w:val="Hyperlink"/>
@@ -1241,7 +1241,7 @@
             <w:noProof/>
             <w:webHidden/>
           </w:rPr>
-          <w:instrText xml:space="preserve"> PAGEREF _Toc161294722 \h </w:instrText>
+          <w:instrText xml:space="preserve"> PAGEREF _Toc164775465 \h </w:instrText>
         </w:r>
         <w:r>
           <w:rPr>
@@ -1288,7 +1288,7 @@
           <w14:ligatures w14:val="standardContextual"/>
         </w:rPr>
       </w:pPr>
-      <w:hyperlink w:anchor="_Toc161294723" w:history="1">
+      <w:hyperlink w:anchor="_Toc164775466" w:history="1">
         <w:r>
           <w:rPr>
             <w:rStyle w:val="Hyperlink"/>
@@ -1333,7 +1333,7 @@
             <w:noProof/>
             <w:webHidden/>
           </w:rPr>
-          <w:instrText xml:space="preserve"> PAGEREF _Toc161294723 \h </w:instrText>
+          <w:instrText xml:space="preserve"> PAGEREF _Toc164775466 \h </w:instrText>
         </w:r>
         <w:r>
           <w:rPr>
@@ -1380,7 +1380,7 @@
           <w14:ligatures w14:val="standardContextual"/>
         </w:rPr>
       </w:pPr>
-      <w:hyperlink w:anchor="_Toc161294724" w:history="1">
+      <w:hyperlink w:anchor="_Toc164775467" w:history="1">
         <w:r>
           <w:rPr>
             <w:rStyle w:val="Hyperlink"/>
@@ -1425,7 +1425,7 @@
             <w:noProof/>
             <w:webHidden/>
           </w:rPr>
-          <w:instrText xml:space="preserve"> PAGEREF _Toc161294724 \h </w:instrText>
+          <w:instrText xml:space="preserve"> PAGEREF _Toc164775467 \h </w:instrText>
         </w:r>
         <w:r>
           <w:rPr>
@@ -1472,7 +1472,7 @@
           <w14:ligatures w14:val="standardContextual"/>
         </w:rPr>
       </w:pPr>
-      <w:hyperlink w:anchor="_Toc161294725" w:history="1">
+      <w:hyperlink w:anchor="_Toc164775468" w:history="1">
         <w:r>
           <w:rPr>
             <w:rStyle w:val="Hyperlink"/>
@@ -1517,7 +1517,7 @@
             <w:noProof/>
             <w:webHidden/>
           </w:rPr>
-          <w:instrText xml:space="preserve"> PAGEREF _Toc161294725 \h </w:instrText>
+          <w:instrText xml:space="preserve"> PAGEREF _Toc164775468 \h </w:instrText>
         </w:r>
         <w:r>
           <w:rPr>
@@ -1564,7 +1564,7 @@
           <w14:ligatures w14:val="standardContextual"/>
         </w:rPr>
       </w:pPr>
-      <w:hyperlink w:anchor="_Toc161294726" w:history="1">
+      <w:hyperlink w:anchor="_Toc164775469" w:history="1">
         <w:r>
           <w:rPr>
             <w:rStyle w:val="Hyperlink"/>
@@ -1609,7 +1609,7 @@
             <w:noProof/>
             <w:webHidden/>
           </w:rPr>
-          <w:instrText xml:space="preserve"> PAGEREF _Toc161294726 \h </w:instrText>
+          <w:instrText xml:space="preserve"> PAGEREF _Toc164775469 \h </w:instrText>
         </w:r>
         <w:r>
           <w:rPr>
@@ -1656,7 +1656,7 @@
           <w14:ligatures w14:val="standardContextual"/>
         </w:rPr>
       </w:pPr>
-      <w:hyperlink w:anchor="_Toc161294727" w:history="1">
+      <w:hyperlink w:anchor="_Toc164775470" w:history="1">
         <w:r>
           <w:rPr>
             <w:rStyle w:val="Hyperlink"/>
@@ -1701,7 +1701,7 @@
             <w:noProof/>
             <w:webHidden/>
           </w:rPr>
-          <w:instrText xml:space="preserve"> PAGEREF _Toc161294727 \h </w:instrText>
+          <w:instrText xml:space="preserve"> PAGEREF _Toc164775470 \h </w:instrText>
         </w:r>
         <w:r>
           <w:rPr>
@@ -1748,7 +1748,7 @@
           <w14:ligatures w14:val="standardContextual"/>
         </w:rPr>
       </w:pPr>
-      <w:hyperlink w:anchor="_Toc161294728" w:history="1">
+      <w:hyperlink w:anchor="_Toc164775471" w:history="1">
         <w:r>
           <w:rPr>
             <w:rStyle w:val="Hyperlink"/>
@@ -1793,7 +1793,7 @@
             <w:noProof/>
             <w:webHidden/>
           </w:rPr>
-          <w:instrText xml:space="preserve"> PAGEREF _Toc161294728 \h </w:instrText>
+          <w:instrText xml:space="preserve"> PAGEREF _Toc164775471 \h </w:instrText>
         </w:r>
         <w:r>
           <w:rPr>
@@ -1840,7 +1840,7 @@
           <w14:ligatures w14:val="standardContextual"/>
         </w:rPr>
       </w:pPr>
-      <w:hyperlink w:anchor="_Toc161294729" w:history="1">
+      <w:hyperlink w:anchor="_Toc164775472" w:history="1">
         <w:r>
           <w:rPr>
             <w:rStyle w:val="Hyperlink"/>
@@ -1885,7 +1885,7 @@
             <w:noProof/>
             <w:webHidden/>
           </w:rPr>
-          <w:instrText xml:space="preserve"> PAGEREF _Toc161294729 \h </w:instrText>
+          <w:instrText xml:space="preserve"> PAGEREF _Toc164775472 \h </w:instrText>
         </w:r>
         <w:r>
           <w:rPr>
@@ -1932,7 +1932,7 @@
           <w14:ligatures w14:val="standardContextual"/>
         </w:rPr>
       </w:pPr>
-      <w:hyperlink w:anchor="_Toc161294730" w:history="1">
+      <w:hyperlink w:anchor="_Toc164775473" w:history="1">
         <w:r>
           <w:rPr>
             <w:rStyle w:val="Hyperlink"/>
@@ -1977,7 +1977,7 @@
             <w:noProof/>
             <w:webHidden/>
           </w:rPr>
-          <w:instrText xml:space="preserve"> PAGEREF _Toc161294730 \h </w:instrText>
+          <w:instrText xml:space="preserve"> PAGEREF _Toc164775473 \h </w:instrText>
         </w:r>
         <w:r>
           <w:rPr>
@@ -2024,7 +2024,7 @@
           <w14:ligatures w14:val="standardContextual"/>
         </w:rPr>
       </w:pPr>
-      <w:hyperlink w:anchor="_Toc161294731" w:history="1">
+      <w:hyperlink w:anchor="_Toc164775474" w:history="1">
         <w:r>
           <w:rPr>
             <w:rStyle w:val="Hyperlink"/>
@@ -2069,7 +2069,7 @@
             <w:noProof/>
             <w:webHidden/>
           </w:rPr>
-          <w:instrText xml:space="preserve"> PAGEREF _Toc161294731 \h </w:instrText>
+          <w:instrText xml:space="preserve"> PAGEREF _Toc164775474 \h </w:instrText>
         </w:r>
         <w:r>
           <w:rPr>
@@ -2116,7 +2116,7 @@
           <w14:ligatures w14:val="standardContextual"/>
         </w:rPr>
       </w:pPr>
-      <w:hyperlink w:anchor="_Toc161294732" w:history="1">
+      <w:hyperlink w:anchor="_Toc164775475" w:history="1">
         <w:r>
           <w:rPr>
             <w:rStyle w:val="Hyperlink"/>
@@ -2161,7 +2161,7 @@
             <w:noProof/>
             <w:webHidden/>
           </w:rPr>
-          <w:instrText xml:space="preserve"> PAGEREF _Toc161294732 \h </w:instrText>
+          <w:instrText xml:space="preserve"> PAGEREF _Toc164775475 \h </w:instrText>
         </w:r>
         <w:r>
           <w:rPr>
@@ -2208,7 +2208,7 @@
           <w14:ligatures w14:val="standardContextual"/>
         </w:rPr>
       </w:pPr>
-      <w:hyperlink w:anchor="_Toc161294733" w:history="1">
+      <w:hyperlink w:anchor="_Toc164775476" w:history="1">
         <w:r>
           <w:rPr>
             <w:rStyle w:val="Hyperlink"/>
@@ -2253,7 +2253,7 @@
             <w:noProof/>
             <w:webHidden/>
           </w:rPr>
-          <w:instrText xml:space="preserve"> PAGEREF _Toc161294733 \h </w:instrText>
+          <w:instrText xml:space="preserve"> PAGEREF _Toc164775476 \h </w:instrText>
         </w:r>
         <w:r>
           <w:rPr>
@@ -2300,7 +2300,7 @@
           <w14:ligatures w14:val="standardContextual"/>
         </w:rPr>
       </w:pPr>
-      <w:hyperlink w:anchor="_Toc161294734" w:history="1">
+      <w:hyperlink w:anchor="_Toc164775477" w:history="1">
         <w:r>
           <w:rPr>
             <w:rStyle w:val="Hyperlink"/>
@@ -2345,7 +2345,7 @@
             <w:noProof/>
             <w:webHidden/>
           </w:rPr>
-          <w:instrText xml:space="preserve"> PAGEREF _Toc161294734 \h </w:instrText>
+          <w:instrText xml:space="preserve"> PAGEREF _Toc164775477 \h </w:instrText>
         </w:r>
         <w:r>
           <w:rPr>
@@ -2392,7 +2392,7 @@
           <w14:ligatures w14:val="standardContextual"/>
         </w:rPr>
       </w:pPr>
-      <w:hyperlink w:anchor="_Toc161294735" w:history="1">
+      <w:hyperlink w:anchor="_Toc164775478" w:history="1">
         <w:r>
           <w:rPr>
             <w:rStyle w:val="Hyperlink"/>
@@ -2416,7 +2416,7 @@
             <w:rStyle w:val="Hyperlink"/>
             <w:noProof/>
           </w:rPr>
-          <w:t>Improvements and new features 2023.12</w:t>
+          <w:t>Improvements and new features 2024.03</w:t>
         </w:r>
         <w:r>
           <w:rPr>
@@ -2437,7 +2437,7 @@
             <w:noProof/>
             <w:webHidden/>
           </w:rPr>
-          <w:instrText xml:space="preserve"> PAGEREF _Toc161294735 \h </w:instrText>
+          <w:instrText xml:space="preserve"> PAGEREF _Toc164775478 \h </w:instrText>
         </w:r>
         <w:r>
           <w:rPr>
@@ -2484,7 +2484,7 @@
           <w14:ligatures w14:val="standardContextual"/>
         </w:rPr>
       </w:pPr>
-      <w:hyperlink w:anchor="_Toc161294736" w:history="1">
+      <w:hyperlink w:anchor="_Toc164775479" w:history="1">
         <w:r>
           <w:rPr>
             <w:rStyle w:val="Hyperlink"/>
@@ -2508,7 +2508,7 @@
             <w:rStyle w:val="Hyperlink"/>
             <w:noProof/>
           </w:rPr>
-          <w:t>Improvements and new features 2023.10</w:t>
+          <w:t>Improvements and new features in 2023.x</w:t>
         </w:r>
         <w:r>
           <w:rPr>
@@ -2529,7 +2529,7 @@
             <w:noProof/>
             <w:webHidden/>
           </w:rPr>
-          <w:instrText xml:space="preserve"> PAGEREF _Toc161294736 \h </w:instrText>
+          <w:instrText xml:space="preserve"> PAGEREF _Toc164775479 \h </w:instrText>
         </w:r>
         <w:r>
           <w:rPr>
@@ -2550,98 +2550,6 @@
             <w:webHidden/>
           </w:rPr>
           <w:t>32</w:t>
-        </w:r>
-        <w:r>
-          <w:rPr>
-            <w:noProof/>
-            <w:webHidden/>
-          </w:rPr>
-          <w:fldChar w:fldCharType="end"/>
-        </w:r>
-      </w:hyperlink>
-    </w:p>
-    <w:p>
-      <w:pPr>
-        <w:pStyle w:val="TOC2"/>
-        <w:tabs>
-          <w:tab w:val="left" w:pos="720"/>
-          <w:tab w:val="right" w:leader="dot" w:pos="12950"/>
-        </w:tabs>
-        <w:rPr>
-          <w:rFonts w:cstheme="minorBidi"/>
-          <w:noProof/>
-          <w:kern w:val="2"/>
-          <w:sz w:val="24"/>
-          <w:szCs w:val="24"/>
-          <w14:ligatures w14:val="standardContextual"/>
-        </w:rPr>
-      </w:pPr>
-      <w:hyperlink w:anchor="_Toc161294737" w:history="1">
-        <w:r>
-          <w:rPr>
-            <w:rStyle w:val="Hyperlink"/>
-            <w:noProof/>
-          </w:rPr>
-          <w:t>x)</w:t>
-        </w:r>
-        <w:r>
-          <w:rPr>
-            <w:rFonts w:cstheme="minorBidi"/>
-            <w:noProof/>
-            <w:kern w:val="2"/>
-            <w:sz w:val="24"/>
-            <w:szCs w:val="24"/>
-            <w14:ligatures w14:val="standardContextual"/>
-          </w:rPr>
-          <w:tab/>
-        </w:r>
-        <w:r>
-          <w:rPr>
-            <w:rStyle w:val="Hyperlink"/>
-            <w:noProof/>
-          </w:rPr>
-          <w:t>Improvements and new features 2023.06</w:t>
-        </w:r>
-        <w:r>
-          <w:rPr>
-            <w:noProof/>
-            <w:webHidden/>
-          </w:rPr>
-          <w:tab/>
-        </w:r>
-        <w:r>
-          <w:rPr>
-            <w:noProof/>
-            <w:webHidden/>
-          </w:rPr>
-          <w:fldChar w:fldCharType="begin"/>
-        </w:r>
-        <w:r>
-          <w:rPr>
-            <w:noProof/>
-            <w:webHidden/>
-          </w:rPr>
-          <w:instrText xml:space="preserve"> PAGEREF _Toc161294737 \h </w:instrText>
-        </w:r>
-        <w:r>
-          <w:rPr>
-            <w:noProof/>
-            <w:webHidden/>
-          </w:rPr>
-        </w:r>
-        <w:r>
-          <w:rPr>
-            <w:noProof/>
-            <w:webHidden/>
-          </w:rPr>
-          <w:fldChar w:fldCharType="separate"/>
-        </w:r>
-        <w:r>
-          <w:rPr>
-            <w:noProof/>
-            <w:webHidden/>
-          </w:rPr>
-          <w:t>33</w:t>
         </w:r>
         <w:r>
           <w:rPr>
@@ -2676,7 +2584,7 @@
       <w:pPr>
         <w:pStyle w:val="Heading1"/>
       </w:pPr>
-      <w:bookmarkStart w:id="3" w:name="_Toc161294712"/>
+      <w:bookmarkStart w:id="3" w:name="_Toc164775455"/>
       <w:r>
         <w:lastRenderedPageBreak/>
         <w:t>Support and Resources</w:t>
@@ -2843,7 +2751,7 @@
         <w:pStyle w:val="Heading1"/>
       </w:pPr>
       <w:bookmarkStart w:id="4" w:name="_Toc115092071"/>
-      <w:bookmarkStart w:id="5" w:name="_Toc161294713"/>
+      <w:bookmarkStart w:id="5" w:name="_Toc164775456"/>
       <w:r>
         <w:lastRenderedPageBreak/>
         <w:t>Preparations</w:t>
@@ -3022,7 +2930,7 @@
           <w:noProof/>
         </w:rPr>
         <w:drawing>
-          <wp:anchor distT="0" distB="0" distL="114300" distR="114300" simplePos="0" relativeHeight="251681792" behindDoc="0" locked="0" layoutInCell="1" allowOverlap="1" wp14:anchorId="56ED9766" wp14:editId="024ACDC6">
+          <wp:anchor distT="0" distB="0" distL="114300" distR="114300" simplePos="0" relativeHeight="251681792" behindDoc="0" locked="0" layoutInCell="1" allowOverlap="1" wp14:anchorId="56ED9766" wp14:editId="6AA87CDB">
             <wp:simplePos x="0" y="0"/>
             <wp:positionH relativeFrom="column">
               <wp:posOffset>3235629</wp:posOffset>
@@ -3173,8 +3081,8 @@
         <w:pStyle w:val="Heading2"/>
       </w:pPr>
       <w:bookmarkStart w:id="7" w:name="_Toc115092072"/>
-      <w:bookmarkStart w:id="8" w:name="_Hlk51665886"/>
-      <w:bookmarkStart w:id="9" w:name="_Toc161294714"/>
+      <w:bookmarkStart w:id="8" w:name="_Toc164775457"/>
+      <w:bookmarkStart w:id="9" w:name="_Hlk51665886"/>
       <w:bookmarkEnd w:id="0"/>
       <w:r>
         <w:rPr>
@@ -3249,7 +3157,7 @@
         <w:t>Grid Cross Plot with formations</w:t>
       </w:r>
       <w:bookmarkEnd w:id="7"/>
-      <w:bookmarkEnd w:id="9"/>
+      <w:bookmarkEnd w:id="8"/>
     </w:p>
     <w:p>
       <w:pPr>
@@ -3306,9 +3214,11 @@
       <w:r>
         <w:t>/</w:t>
       </w:r>
+      <w:proofErr w:type="spellStart"/>
       <w:r>
         <w:t>Norne_subZones.lyr</w:t>
       </w:r>
+      <w:proofErr w:type="spellEnd"/>
       <w:r>
         <w:t>”</w:t>
       </w:r>
@@ -3389,7 +3299,21 @@
         <w:rPr>
           <w:color w:val="000000" w:themeColor="text1"/>
         </w:rPr>
-        <w:t>, Select “Create Grid Cross Plot”</w:t>
+        <w:t xml:space="preserve">, </w:t>
+      </w:r>
+      <w:proofErr w:type="gramStart"/>
+      <w:r>
+        <w:rPr>
+          <w:color w:val="000000" w:themeColor="text1"/>
+        </w:rPr>
+        <w:t>Select</w:t>
+      </w:r>
+      <w:proofErr w:type="gramEnd"/>
+      <w:r>
+        <w:rPr>
+          <w:color w:val="000000" w:themeColor="text1"/>
+        </w:rPr>
+        <w:t xml:space="preserve"> “Create Grid Cross Plot”</w:t>
       </w:r>
       <w:r>
         <w:rPr>
@@ -3764,7 +3688,7 @@
         <w:pStyle w:val="Heading2"/>
       </w:pPr>
       <w:bookmarkStart w:id="10" w:name="_Toc115092073"/>
-      <w:bookmarkStart w:id="11" w:name="_Toc161294715"/>
+      <w:bookmarkStart w:id="11" w:name="_Toc164775458"/>
       <w:r>
         <w:lastRenderedPageBreak/>
         <w:t xml:space="preserve">Grid Cross Plot </w:t>
@@ -3821,9 +3745,11 @@
       <w:r>
         <w:t>Import formations from folder “model-data/norne/</w:t>
       </w:r>
+      <w:proofErr w:type="spellStart"/>
       <w:r>
         <w:t>Norne_subZones.lyr</w:t>
       </w:r>
+      <w:proofErr w:type="spellEnd"/>
       <w:r>
         <w:t>”</w:t>
       </w:r>
@@ -4446,14 +4372,14 @@
       </w:r>
     </w:p>
     <w:p/>
-    <w:bookmarkEnd w:id="8"/>
+    <w:bookmarkEnd w:id="9"/>
     <w:p/>
     <w:p>
       <w:pPr>
         <w:pStyle w:val="Heading2"/>
       </w:pPr>
       <w:bookmarkStart w:id="12" w:name="_Toc115092074"/>
-      <w:bookmarkStart w:id="13" w:name="_Toc161294716"/>
+      <w:bookmarkStart w:id="13" w:name="_Toc164775459"/>
       <w:r>
         <w:lastRenderedPageBreak/>
         <w:t>Sector model export</w:t>
@@ -4505,7 +4431,15 @@
         </w:numPr>
       </w:pPr>
       <w:r>
-        <w:t>Move to the last time step as there is no flow at the first time step</w:t>
+        <w:t xml:space="preserve">Move to the last time step as there is no flow at the </w:t>
+      </w:r>
+      <w:proofErr w:type="gramStart"/>
+      <w:r>
+        <w:t>first time</w:t>
+      </w:r>
+      <w:proofErr w:type="gramEnd"/>
+      <w:r>
+        <w:t xml:space="preserve"> step</w:t>
       </w:r>
     </w:p>
     <w:p>
@@ -4945,12 +4879,21 @@
         </w:rPr>
         <w:t xml:space="preserve">In the right-click menu in the 3D view, activate </w:t>
       </w:r>
+      <w:proofErr w:type="gramStart"/>
       <w:r>
         <w:rPr>
           <w:b/>
           <w:color w:val="000000" w:themeColor="text1"/>
         </w:rPr>
-        <w:t>Compare to</w:t>
+        <w:t>Compare</w:t>
+      </w:r>
+      <w:proofErr w:type="gramEnd"/>
+      <w:r>
+        <w:rPr>
+          <w:b/>
+          <w:color w:val="000000" w:themeColor="text1"/>
+        </w:rPr>
+        <w:t xml:space="preserve"> to</w:t>
       </w:r>
     </w:p>
     <w:p>
@@ -5043,7 +4986,7 @@
         <w:pStyle w:val="Heading2"/>
       </w:pPr>
       <w:bookmarkStart w:id="14" w:name="_Toc115092075"/>
-      <w:bookmarkStart w:id="15" w:name="_Toc161294717"/>
+      <w:bookmarkStart w:id="15" w:name="_Toc164775460"/>
       <w:r>
         <w:rPr>
           <w:noProof/>
@@ -5151,8 +5094,13 @@
         <w:t>-</w:t>
       </w:r>
       <w:r>
-        <w:t>data/grid_ensemble</w:t>
-      </w:r>
+        <w:t>data/</w:t>
+      </w:r>
+      <w:proofErr w:type="spellStart"/>
+      <w:r>
+        <w:t>grid_ensemble</w:t>
+      </w:r>
+      <w:proofErr w:type="spellEnd"/>
       <w:r>
         <w:t>”</w:t>
       </w:r>
@@ -5426,7 +5374,23 @@
           <w:b/>
           <w:bCs/>
         </w:rPr>
-        <w:t>Apply As Cell Result</w:t>
+        <w:t xml:space="preserve">Apply </w:t>
+      </w:r>
+      <w:proofErr w:type="gramStart"/>
+      <w:r>
+        <w:rPr>
+          <w:b/>
+          <w:bCs/>
+        </w:rPr>
+        <w:t>As</w:t>
+      </w:r>
+      <w:proofErr w:type="gramEnd"/>
+      <w:r>
+        <w:rPr>
+          <w:b/>
+          <w:bCs/>
+        </w:rPr>
+        <w:t xml:space="preserve"> Cell Result</w:t>
       </w:r>
     </w:p>
     <w:p>
@@ -5465,7 +5429,15 @@
         <w:t>Property Editor</w:t>
       </w:r>
       <w:r>
-        <w:t>, click the button “Edit(Will DELETE current result)”</w:t>
+        <w:t>, click the button “</w:t>
+      </w:r>
+      <w:proofErr w:type="gramStart"/>
+      <w:r>
+        <w:t>Edit(</w:t>
+      </w:r>
+      <w:proofErr w:type="gramEnd"/>
+      <w:r>
+        <w:t>Will DELETE current result)”</w:t>
       </w:r>
       <w:r>
         <w:br/>
@@ -5605,13 +5577,13 @@
       <w:pPr>
         <w:pStyle w:val="Heading2"/>
       </w:pPr>
-      <w:bookmarkStart w:id="16" w:name="_Toc115092076"/>
-      <w:bookmarkStart w:id="17" w:name="_Toc161294718"/>
+      <w:bookmarkStart w:id="16" w:name="_Toc164775461"/>
+      <w:bookmarkStart w:id="17" w:name="_Toc115092076"/>
       <w:r>
         <w:lastRenderedPageBreak/>
         <w:t>Grid Property Calculator</w:t>
       </w:r>
-      <w:bookmarkEnd w:id="17"/>
+      <w:bookmarkEnd w:id="16"/>
     </w:p>
     <w:p>
       <w:pPr>
@@ -5722,7 +5694,15 @@
         <w:br/>
       </w:r>
       <w:r>
-        <w:t>MOBILE_OIL := if(((SOIL-SOWCR) &lt; 0.00), 0.00, PORV*(SOIL-SOWCR))</w:t>
+        <w:t>MOBILE_</w:t>
+      </w:r>
+      <w:proofErr w:type="gramStart"/>
+      <w:r>
+        <w:t>OIL :</w:t>
+      </w:r>
+      <w:proofErr w:type="gramEnd"/>
+      <w:r>
+        <w:t>= if(((SOIL-SOWCR) &lt; 0.00), 0.00, PORV*(SOIL-SOWCR))</w:t>
       </w:r>
     </w:p>
     <w:p>
@@ -5835,7 +5815,15 @@
         <w:t>In the 3D view, create a polygon cell filter for a section of the grid</w:t>
       </w:r>
       <w:r>
-        <w:t xml:space="preserve"> where there is a lot of mobile oil. Activate the the right click menu, and select </w:t>
+        <w:t xml:space="preserve"> where there is a lot of mobile oil. Activate the </w:t>
+      </w:r>
+      <w:proofErr w:type="spellStart"/>
+      <w:r>
+        <w:t>the</w:t>
+      </w:r>
+      <w:proofErr w:type="spellEnd"/>
+      <w:r>
+        <w:t xml:space="preserve"> right click menu, and select </w:t>
       </w:r>
       <w:r>
         <w:t>“</w:t>
@@ -5915,7 +5903,15 @@
         <w:br/>
       </w:r>
       <w:r>
-        <w:t>SUM_MOBILE_OIL := sum(MOBILE_OIL)</w:t>
+        <w:t>SUM_MOBILE_</w:t>
+      </w:r>
+      <w:proofErr w:type="gramStart"/>
+      <w:r>
+        <w:t>OIL :</w:t>
+      </w:r>
+      <w:proofErr w:type="gramEnd"/>
+      <w:r>
+        <w:t>= sum(MOBILE_OIL)</w:t>
       </w:r>
     </w:p>
     <w:p>
@@ -6063,7 +6059,15 @@
         </w:numPr>
       </w:pPr>
       <w:r>
-        <w:t xml:space="preserve">Click on calculate, and create a view of the grid property </w:t>
+        <w:t xml:space="preserve">Click on </w:t>
+      </w:r>
+      <w:proofErr w:type="gramStart"/>
+      <w:r>
+        <w:t>calculate, and</w:t>
+      </w:r>
+      <w:proofErr w:type="gramEnd"/>
+      <w:r>
+        <w:t xml:space="preserve"> create a view of the grid property </w:t>
       </w:r>
       <w:r>
         <w:rPr>
@@ -6223,12 +6227,12 @@
       <w:pPr>
         <w:pStyle w:val="Heading2"/>
       </w:pPr>
-      <w:bookmarkStart w:id="18" w:name="_Toc161294719"/>
+      <w:bookmarkStart w:id="18" w:name="_Toc164775462"/>
       <w:r>
         <w:lastRenderedPageBreak/>
         <w:t>Well Log Extraction</w:t>
       </w:r>
-      <w:bookmarkEnd w:id="16"/>
+      <w:bookmarkEnd w:id="17"/>
       <w:bookmarkEnd w:id="18"/>
     </w:p>
     <w:p>
@@ -6266,9 +6270,11 @@
       <w:r>
         <w:t>Import grid case from “norne” and import formations from “norne/</w:t>
       </w:r>
+      <w:proofErr w:type="spellStart"/>
       <w:r>
         <w:t>Norne_Fm.lyr</w:t>
       </w:r>
+      <w:proofErr w:type="spellEnd"/>
       <w:r>
         <w:t>”</w:t>
       </w:r>
@@ -6292,7 +6298,15 @@
         <w:t xml:space="preserve"> </w:t>
       </w:r>
       <w:r>
-        <w:t>"model-data/norne-well-logdata/</w:t>
+        <w:t>"model-data/norne-well-</w:t>
+      </w:r>
+      <w:proofErr w:type="spellStart"/>
+      <w:r>
+        <w:t>logdata</w:t>
+      </w:r>
+      <w:proofErr w:type="spellEnd"/>
+      <w:r>
+        <w:t>/</w:t>
       </w:r>
       <w:r>
         <w:t>dummy-B-3H.dev</w:t>
@@ -6592,7 +6606,7 @@
         <w:pStyle w:val="Heading2"/>
       </w:pPr>
       <w:bookmarkStart w:id="19" w:name="_Toc115092077"/>
-      <w:bookmarkStart w:id="20" w:name="_Toc161294720"/>
+      <w:bookmarkStart w:id="20" w:name="_Toc164775463"/>
       <w:r>
         <w:rPr>
           <w:noProof/>
@@ -6702,7 +6716,15 @@
         <w:t xml:space="preserve"> </w:t>
       </w:r>
       <w:r>
-        <w:t>"model-data/norne-well-logdata/</w:t>
+        <w:t>"model-data/norne-well-</w:t>
+      </w:r>
+      <w:proofErr w:type="spellStart"/>
+      <w:r>
+        <w:t>logdata</w:t>
+      </w:r>
+      <w:proofErr w:type="spellEnd"/>
+      <w:r>
+        <w:t>/</w:t>
       </w:r>
       <w:r>
         <w:t>dummy-B-3H.dev</w:t>
@@ -6760,7 +6782,15 @@
         <w:t xml:space="preserve"> and select </w:t>
       </w:r>
       <w:r>
-        <w:t>"model-data/norne-well-logdata/</w:t>
+        <w:t>"model-data/norne-well-</w:t>
+      </w:r>
+      <w:proofErr w:type="spellStart"/>
+      <w:r>
+        <w:t>logdata</w:t>
+      </w:r>
+      <w:proofErr w:type="spellEnd"/>
+      <w:r>
+        <w:t>/</w:t>
       </w:r>
       <w:r>
         <w:t>dummy-B-3_H.LAS</w:t>
@@ -6964,7 +6994,7 @@
         <w:pStyle w:val="Heading2"/>
       </w:pPr>
       <w:bookmarkStart w:id="21" w:name="_Toc115092078"/>
-      <w:bookmarkStart w:id="22" w:name="_Toc161294721"/>
+      <w:bookmarkStart w:id="22" w:name="_Toc164775464"/>
       <w:r>
         <w:lastRenderedPageBreak/>
         <w:t>Well Measurements in 3D</w:t>
@@ -7315,7 +7345,7 @@
           <w:noProof/>
         </w:rPr>
         <w:drawing>
-          <wp:anchor distT="0" distB="0" distL="114300" distR="114300" simplePos="0" relativeHeight="251718656" behindDoc="0" locked="0" layoutInCell="1" allowOverlap="1" wp14:anchorId="484E5C62" wp14:editId="4725701C">
+          <wp:anchor distT="0" distB="0" distL="114300" distR="114300" simplePos="0" relativeHeight="251718656" behindDoc="0" locked="0" layoutInCell="1" allowOverlap="1" wp14:anchorId="484E5C62" wp14:editId="3CA6EB95">
             <wp:simplePos x="0" y="0"/>
             <wp:positionH relativeFrom="column">
               <wp:posOffset>1542314</wp:posOffset>
@@ -7383,7 +7413,7 @@
         <w:pStyle w:val="Heading2"/>
       </w:pPr>
       <w:bookmarkStart w:id="23" w:name="_Toc115092079"/>
-      <w:bookmarkStart w:id="24" w:name="_Toc161294722"/>
+      <w:bookmarkStart w:id="24" w:name="_Toc164775465"/>
       <w:r>
         <w:lastRenderedPageBreak/>
         <w:t>Well Measurements in plots</w:t>
@@ -7664,6 +7694,7 @@
       <w:r>
         <w:t xml:space="preserve"> section of the plot or by zoom using </w:t>
       </w:r>
+      <w:proofErr w:type="spellStart"/>
       <w:r>
         <w:rPr>
           <w:b/>
@@ -7672,7 +7703,11 @@
         <w:t>CTRL</w:t>
       </w:r>
       <w:r>
-        <w:t>+mouse wheel</w:t>
+        <w:t>+mouse</w:t>
+      </w:r>
+      <w:proofErr w:type="spellEnd"/>
+      <w:r>
+        <w:t xml:space="preserve"> wheel</w:t>
       </w:r>
     </w:p>
     <w:p>
@@ -7912,7 +7947,7 @@
         <w:pStyle w:val="Heading2"/>
       </w:pPr>
       <w:bookmarkStart w:id="25" w:name="_Toc115092080"/>
-      <w:bookmarkStart w:id="26" w:name="_Toc161294723"/>
+      <w:bookmarkStart w:id="26" w:name="_Toc164775466"/>
       <w:r>
         <w:lastRenderedPageBreak/>
         <w:t>Well Picks</w:t>
@@ -8256,7 +8291,7 @@
         <w:pStyle w:val="Heading2"/>
       </w:pPr>
       <w:bookmarkStart w:id="27" w:name="_Toc115092081"/>
-      <w:bookmarkStart w:id="28" w:name="_Toc161294724"/>
+      <w:bookmarkStart w:id="28" w:name="_Toc164775467"/>
       <w:r>
         <w:lastRenderedPageBreak/>
         <w:t>Well Path Creation</w:t>
@@ -8410,7 +8445,7 @@
           <w:noProof/>
         </w:rPr>
         <w:drawing>
-          <wp:anchor distT="0" distB="0" distL="114300" distR="114300" simplePos="0" relativeHeight="251709440" behindDoc="0" locked="0" layoutInCell="1" allowOverlap="1" wp14:anchorId="7CDBE8BC" wp14:editId="65960407">
+          <wp:anchor distT="0" distB="0" distL="114300" distR="114300" simplePos="0" relativeHeight="251709440" behindDoc="0" locked="0" layoutInCell="1" allowOverlap="1" wp14:anchorId="7CDBE8BC" wp14:editId="4C643DE2">
             <wp:simplePos x="0" y="0"/>
             <wp:positionH relativeFrom="column">
               <wp:posOffset>5494866</wp:posOffset>
@@ -8722,7 +8757,7 @@
         <w:pStyle w:val="Heading2"/>
       </w:pPr>
       <w:bookmarkStart w:id="29" w:name="_Toc115092082"/>
-      <w:bookmarkStart w:id="30" w:name="_Toc161294725"/>
+      <w:bookmarkStart w:id="30" w:name="_Toc164775468"/>
       <w:r>
         <w:lastRenderedPageBreak/>
         <w:t>Well Path Completions</w:t>
@@ -8743,7 +8778,15 @@
     </w:p>
     <w:p>
       <w:r>
-        <w:t>Continue with the user defined well path from previous tutorial.</w:t>
+        <w:t xml:space="preserve">Continue with the user defined </w:t>
+      </w:r>
+      <w:proofErr w:type="gramStart"/>
+      <w:r>
+        <w:t>well path</w:t>
+      </w:r>
+      <w:proofErr w:type="gramEnd"/>
+      <w:r>
+        <w:t xml:space="preserve"> from previous tutorial.</w:t>
       </w:r>
     </w:p>
     <w:p>
@@ -8938,7 +8981,15 @@
         <w:t xml:space="preserve">Import template from </w:t>
       </w:r>
       <w:r>
-        <w:t>"/model-data/norne-well-hydrfrac/StimPlan_HydrFrac.XML"</w:t>
+        <w:t>"/model-data/norne-well-</w:t>
+      </w:r>
+      <w:proofErr w:type="spellStart"/>
+      <w:r>
+        <w:t>hydrfrac</w:t>
+      </w:r>
+      <w:proofErr w:type="spellEnd"/>
+      <w:r>
+        <w:t>/StimPlan_HydrFrac.XML"</w:t>
       </w:r>
     </w:p>
     <w:p>
@@ -9057,7 +9108,7 @@
         <w:pStyle w:val="Heading2"/>
       </w:pPr>
       <w:bookmarkStart w:id="31" w:name="_Toc115092083"/>
-      <w:bookmarkStart w:id="32" w:name="_Toc161294726"/>
+      <w:bookmarkStart w:id="32" w:name="_Toc164775469"/>
       <w:r>
         <w:lastRenderedPageBreak/>
         <w:t>Export LGR for Completions</w:t>
@@ -9081,7 +9132,15 @@
         <w:spacing w:after="120"/>
       </w:pPr>
       <w:r>
-        <w:t>Continue with the user defined well path from previous tutorial.</w:t>
+        <w:t xml:space="preserve">Continue with the user defined </w:t>
+      </w:r>
+      <w:proofErr w:type="gramStart"/>
+      <w:r>
+        <w:t>well path</w:t>
+      </w:r>
+      <w:proofErr w:type="gramEnd"/>
+      <w:r>
+        <w:t xml:space="preserve"> from previous tutorial.</w:t>
       </w:r>
     </w:p>
     <w:p>
@@ -9435,7 +9494,7 @@
         <w:pStyle w:val="Heading2"/>
       </w:pPr>
       <w:bookmarkStart w:id="33" w:name="_Toc115092084"/>
-      <w:bookmarkStart w:id="34" w:name="_Toc161294727"/>
+      <w:bookmarkStart w:id="34" w:name="_Toc164775470"/>
       <w:r>
         <w:rPr>
           <w:noProof/>
@@ -9644,10 +9703,22 @@
           <w:i/>
           <w:iCs/>
         </w:rPr>
-        <w:t>Export Completions</w:t>
-      </w:r>
-      <w:r>
-        <w:t>“ from the context menu of the well</w:t>
+        <w:t xml:space="preserve">Export </w:t>
+      </w:r>
+      <w:proofErr w:type="gramStart"/>
+      <w:r>
+        <w:rPr>
+          <w:i/>
+          <w:iCs/>
+        </w:rPr>
+        <w:t>Completions</w:t>
+      </w:r>
+      <w:r>
+        <w:t>“ from</w:t>
+      </w:r>
+      <w:proofErr w:type="gramEnd"/>
+      <w:r>
+        <w:t xml:space="preserve"> the context menu of the well</w:t>
       </w:r>
     </w:p>
     <w:p>
@@ -9799,9 +9870,11 @@
       <w:r>
         <w:t xml:space="preserve">Select “Export </w:t>
       </w:r>
+      <w:proofErr w:type="gramStart"/>
       <w:r>
         <w:t>Completions“ from</w:t>
       </w:r>
+      <w:proofErr w:type="gramEnd"/>
       <w:r>
         <w:t xml:space="preserve"> the context menu of the well</w:t>
       </w:r>
@@ -9842,6 +9915,7 @@
       <w:r>
         <w:t xml:space="preserve">. Valves can be imported from </w:t>
       </w:r>
+      <w:proofErr w:type="spellStart"/>
       <w:r>
         <w:rPr>
           <w:b/>
@@ -9849,6 +9923,7 @@
         </w:rPr>
         <w:t>Completor</w:t>
       </w:r>
+      <w:proofErr w:type="spellEnd"/>
       <w:r>
         <w:t xml:space="preserve"> or </w:t>
       </w:r>
@@ -9879,7 +9954,7 @@
           <w:noProof/>
         </w:rPr>
         <w:drawing>
-          <wp:anchor distT="0" distB="0" distL="114300" distR="114300" simplePos="0" relativeHeight="251710464" behindDoc="0" locked="0" layoutInCell="1" allowOverlap="1" wp14:anchorId="52EE8827" wp14:editId="313F5469">
+          <wp:anchor distT="0" distB="0" distL="114300" distR="114300" simplePos="0" relativeHeight="251710464" behindDoc="0" locked="0" layoutInCell="1" allowOverlap="1" wp14:anchorId="52EE8827" wp14:editId="22CA77D7">
             <wp:simplePos x="0" y="0"/>
             <wp:positionH relativeFrom="column">
               <wp:posOffset>1887271</wp:posOffset>
@@ -9940,7 +10015,7 @@
         <w:pStyle w:val="Heading2"/>
       </w:pPr>
       <w:bookmarkStart w:id="35" w:name="_Toc115092085"/>
-      <w:bookmarkStart w:id="36" w:name="_Toc161294728"/>
+      <w:bookmarkStart w:id="36" w:name="_Toc164775471"/>
       <w:r>
         <w:lastRenderedPageBreak/>
         <w:t xml:space="preserve">Project file </w:t>
@@ -9976,9 +10051,11 @@
       <w:r>
         <w:t xml:space="preserve"> &lt;</w:t>
       </w:r>
+      <w:proofErr w:type="spellStart"/>
       <w:r>
         <w:t>ReferencedExternalFiles</w:t>
       </w:r>
+      <w:proofErr w:type="spellEnd"/>
       <w:r>
         <w:t>&gt;</w:t>
       </w:r>
@@ -10009,9 +10086,11 @@
       <w:r>
         <w:t xml:space="preserve"> &lt;</w:t>
       </w:r>
+      <w:proofErr w:type="spellStart"/>
       <w:r>
         <w:t>WellPathTargets</w:t>
       </w:r>
+      <w:proofErr w:type="spellEnd"/>
       <w:r>
         <w:t>&gt;</w:t>
       </w:r>
@@ -10158,13 +10237,13 @@
       <w:pPr>
         <w:pStyle w:val="Heading2"/>
       </w:pPr>
-      <w:bookmarkStart w:id="37" w:name="_Toc115092086"/>
-      <w:bookmarkStart w:id="38" w:name="_Toc161294729"/>
+      <w:bookmarkStart w:id="37" w:name="_Toc164775472"/>
+      <w:bookmarkStart w:id="38" w:name="_Toc115092086"/>
       <w:r>
         <w:lastRenderedPageBreak/>
         <w:t>Seismic Data</w:t>
       </w:r>
-      <w:bookmarkEnd w:id="38"/>
+      <w:bookmarkEnd w:id="37"/>
     </w:p>
     <w:p>
       <w:pPr>
@@ -10236,8 +10315,21 @@
       <w:r>
         <w:t>/</w:t>
       </w:r>
-      <w:r>
-        <w:t>drogon/seismic/seismic--amplitude_depth--20180701_20180101.vds”</w:t>
+      <w:proofErr w:type="spellStart"/>
+      <w:r>
+        <w:t>drogon</w:t>
+      </w:r>
+      <w:proofErr w:type="spellEnd"/>
+      <w:r>
+        <w:t>/seismic/seismic--</w:t>
+      </w:r>
+      <w:proofErr w:type="spellStart"/>
+      <w:r>
+        <w:t>amplitude_depth</w:t>
+      </w:r>
+      <w:proofErr w:type="spellEnd"/>
+      <w:r>
+        <w:t>--20180701_20180101.vds”</w:t>
       </w:r>
     </w:p>
     <w:p>
@@ -10501,7 +10593,7 @@
           <w:noProof/>
         </w:rPr>
         <w:drawing>
-          <wp:anchor distT="0" distB="0" distL="114300" distR="114300" simplePos="0" relativeHeight="251736064" behindDoc="0" locked="0" layoutInCell="1" allowOverlap="1" wp14:anchorId="18B0182D" wp14:editId="1C4C2BF7">
+          <wp:anchor distT="0" distB="0" distL="114300" distR="114300" simplePos="0" relativeHeight="251736064" behindDoc="0" locked="0" layoutInCell="1" allowOverlap="1" wp14:anchorId="18B0182D" wp14:editId="54CBA01E">
             <wp:simplePos x="0" y="0"/>
             <wp:positionH relativeFrom="column">
               <wp:posOffset>427512</wp:posOffset>
@@ -10564,7 +10656,7 @@
       <w:pPr>
         <w:pStyle w:val="Heading2"/>
       </w:pPr>
-      <w:bookmarkStart w:id="39" w:name="_Toc161294730"/>
+      <w:bookmarkStart w:id="39" w:name="_Toc164775473"/>
       <w:r>
         <w:lastRenderedPageBreak/>
         <w:t>Seismic Data along a well path</w:t>
@@ -10644,8 +10736,21 @@
       <w:r>
         <w:t>/</w:t>
       </w:r>
-      <w:r>
-        <w:t>drogon/seismic/seismic--amplitude_depth--20180701_20180101.vds”</w:t>
+      <w:proofErr w:type="spellStart"/>
+      <w:r>
+        <w:t>drogon</w:t>
+      </w:r>
+      <w:proofErr w:type="spellEnd"/>
+      <w:r>
+        <w:t>/seismic/seismic--</w:t>
+      </w:r>
+      <w:proofErr w:type="spellStart"/>
+      <w:r>
+        <w:t>amplitude_depth</w:t>
+      </w:r>
+      <w:proofErr w:type="spellEnd"/>
+      <w:r>
+        <w:t>--20180701_20180101.vds”</w:t>
       </w:r>
     </w:p>
     <w:p>
@@ -10801,12 +10906,21 @@
       <w:r>
         <w:t xml:space="preserve">From the right-click menu in a view, select </w:t>
       </w:r>
-      <w:r>
-        <w:rPr>
-          <w:b/>
-          <w:bCs/>
-        </w:rPr>
-        <w:t>Compare to</w:t>
+      <w:proofErr w:type="gramStart"/>
+      <w:r>
+        <w:rPr>
+          <w:b/>
+          <w:bCs/>
+        </w:rPr>
+        <w:t>Compare</w:t>
+      </w:r>
+      <w:proofErr w:type="gramEnd"/>
+      <w:r>
+        <w:rPr>
+          <w:b/>
+          <w:bCs/>
+        </w:rPr>
+        <w:t xml:space="preserve"> to</w:t>
       </w:r>
     </w:p>
     <w:p>
@@ -10835,12 +10949,21 @@
       <w:r>
         <w:t xml:space="preserve"> from the right-click menu of </w:t>
       </w:r>
-      <w:r>
-        <w:rPr>
-          <w:b/>
-          <w:bCs/>
-        </w:rPr>
-        <w:t>Seicmic Views</w:t>
+      <w:proofErr w:type="spellStart"/>
+      <w:r>
+        <w:rPr>
+          <w:b/>
+          <w:bCs/>
+        </w:rPr>
+        <w:t>Seicmic</w:t>
+      </w:r>
+      <w:proofErr w:type="spellEnd"/>
+      <w:r>
+        <w:rPr>
+          <w:b/>
+          <w:bCs/>
+        </w:rPr>
+        <w:t xml:space="preserve"> Views</w:t>
       </w:r>
       <w:r>
         <w:t>.</w:t>
@@ -10850,12 +10973,12 @@
       <w:pPr>
         <w:pStyle w:val="Heading2"/>
       </w:pPr>
-      <w:bookmarkStart w:id="40" w:name="_Toc161294731"/>
+      <w:bookmarkStart w:id="40" w:name="_Toc164775474"/>
       <w:r>
         <w:lastRenderedPageBreak/>
         <w:t>Correlation analysis (taken from ResInsight Intro Course)</w:t>
       </w:r>
-      <w:bookmarkEnd w:id="37"/>
+      <w:bookmarkEnd w:id="38"/>
       <w:bookmarkEnd w:id="40"/>
     </w:p>
     <w:p>
@@ -10883,9 +11006,11 @@
       <w:r>
         <w:t>/</w:t>
       </w:r>
+      <w:proofErr w:type="spellStart"/>
       <w:r>
         <w:t>reek_ensemble</w:t>
       </w:r>
+      <w:proofErr w:type="spellEnd"/>
       <w:r>
         <w:t>/</w:t>
       </w:r>
@@ -11197,7 +11322,7 @@
         <w:pStyle w:val="Heading2"/>
       </w:pPr>
       <w:bookmarkStart w:id="41" w:name="_Toc115092087"/>
-      <w:bookmarkStart w:id="42" w:name="_Toc161294732"/>
+      <w:bookmarkStart w:id="42" w:name="_Toc164775475"/>
       <w:r>
         <w:lastRenderedPageBreak/>
         <w:t>Analysis Plot</w:t>
@@ -11243,7 +11368,15 @@
         </w:numPr>
       </w:pPr>
       <w:r>
-        <w:t>Import a Summary Ensemble, and use import path "model-data/reek_ensemble/3_r001_reek_50/realization-0/pred_op6”</w:t>
+        <w:t>Import a Summary Ensemble, and use import path "model-data/</w:t>
+      </w:r>
+      <w:proofErr w:type="spellStart"/>
+      <w:r>
+        <w:t>reek_ensemble</w:t>
+      </w:r>
+      <w:proofErr w:type="spellEnd"/>
+      <w:r>
+        <w:t>/3_r001_reek_50/realization-0/pred_op6”</w:t>
       </w:r>
     </w:p>
     <w:p>
@@ -11295,11 +11428,16 @@
       <w:r>
         <w:t xml:space="preserve"> </w:t>
       </w:r>
+      <w:proofErr w:type="spellStart"/>
       <w:r>
         <w:t>ba</w:t>
       </w:r>
       <w:r>
-        <w:t>se_pred)</w:t>
+        <w:t>se_pred</w:t>
+      </w:r>
+      <w:proofErr w:type="spellEnd"/>
+      <w:r>
+        <w:t>)</w:t>
       </w:r>
     </w:p>
     <w:p>
@@ -11468,7 +11606,7 @@
           <w:noProof/>
         </w:rPr>
         <w:drawing>
-          <wp:anchor distT="0" distB="0" distL="114300" distR="114300" simplePos="0" relativeHeight="251730944" behindDoc="0" locked="0" layoutInCell="1" allowOverlap="1" wp14:anchorId="27073718" wp14:editId="7C567825">
+          <wp:anchor distT="0" distB="0" distL="114300" distR="114300" simplePos="0" relativeHeight="251730944" behindDoc="0" locked="0" layoutInCell="1" allowOverlap="1" wp14:anchorId="27073718" wp14:editId="6DE06690">
             <wp:simplePos x="0" y="0"/>
             <wp:positionH relativeFrom="margin">
               <wp:align>right</wp:align>
@@ -11518,10 +11656,18 @@
         </w:drawing>
       </w:r>
       <w:r>
-        <w:t>Select sort by abs</w:t>
-      </w:r>
-      <w:r>
-        <w:t>(V</w:t>
+        <w:t xml:space="preserve">Select sort by </w:t>
+      </w:r>
+      <w:proofErr w:type="gramStart"/>
+      <w:r>
+        <w:t>abs</w:t>
+      </w:r>
+      <w:r>
+        <w:t>(</w:t>
+      </w:r>
+      <w:proofErr w:type="gramEnd"/>
+      <w:r>
+        <w:t>V</w:t>
       </w:r>
       <w:r>
         <w:t>alue</w:t>
@@ -11625,7 +11771,7 @@
         <w:pStyle w:val="Heading2"/>
       </w:pPr>
       <w:bookmarkStart w:id="43" w:name="_Toc115092088"/>
-      <w:bookmarkStart w:id="44" w:name="_Toc161294733"/>
+      <w:bookmarkStart w:id="44" w:name="_Toc164775476"/>
       <w:r>
         <w:lastRenderedPageBreak/>
         <w:t>Python scripting</w:t>
@@ -11989,7 +12135,7 @@
       <w:pPr>
         <w:pStyle w:val="Heading2"/>
       </w:pPr>
-      <w:bookmarkStart w:id="45" w:name="_Toc161294734"/>
+      <w:bookmarkStart w:id="45" w:name="_Toc164775477"/>
       <w:r>
         <w:lastRenderedPageBreak/>
         <w:t>Description of Flow Diagnostics</w:t>
@@ -12026,6 +12172,7 @@
       <w:r>
         <w:t xml:space="preserve"> based on </w:t>
       </w:r>
+      <w:proofErr w:type="gramStart"/>
       <w:r>
         <w:rPr>
           <w:b/>
@@ -12040,6 +12187,7 @@
         </w:rPr>
         <w:t>(</w:t>
       </w:r>
+      <w:proofErr w:type="gramEnd"/>
       <w:r>
         <w:rPr>
           <w:b/>
@@ -12349,6 +12497,11 @@
     <w:p/>
     <w:p/>
     <w:p>
+      <w:pPr>
+        <w:rPr>
+          <w:rStyle w:val="Hyperlink"/>
+        </w:rPr>
+      </w:pPr>
       <w:hyperlink r:id="rId65" w:history="1">
         <w:r>
           <w:rPr>
@@ -12358,27 +12511,169 @@
         </w:r>
       </w:hyperlink>
     </w:p>
+    <w:p>
+      <w:pPr>
+        <w:pStyle w:val="Heading2"/>
+      </w:pPr>
+      <w:bookmarkStart w:id="46" w:name="_Toc164775478"/>
+      <w:r>
+        <w:lastRenderedPageBreak/>
+        <w:t>Improvements and new features 2024.03</w:t>
+      </w:r>
+      <w:bookmarkEnd w:id="46"/>
+    </w:p>
+    <w:p>
+      <w:pPr>
+        <w:rPr>
+          <w:b/>
+          <w:bCs/>
+        </w:rPr>
+      </w:pPr>
+    </w:p>
+    <w:p>
+      <w:pPr>
+        <w:rPr>
+          <w:b/>
+          <w:bCs/>
+        </w:rPr>
+      </w:pPr>
+      <w:r>
+        <w:rPr>
+          <w:b/>
+          <w:bCs/>
+        </w:rPr>
+        <w:t>Polygons</w:t>
+      </w:r>
+    </w:p>
+    <w:p>
+      <w:pPr>
+        <w:pStyle w:val="ListParagraph"/>
+        <w:numPr>
+          <w:ilvl w:val="0"/>
+          <w:numId w:val="11"/>
+        </w:numPr>
+      </w:pPr>
+      <w:r>
+        <w:t>Import of polygons from file</w:t>
+      </w:r>
+    </w:p>
+    <w:p>
+      <w:pPr>
+        <w:pStyle w:val="ListParagraph"/>
+        <w:numPr>
+          <w:ilvl w:val="0"/>
+          <w:numId w:val="11"/>
+        </w:numPr>
+      </w:pPr>
+      <w:r>
+        <w:t>Create polygons interactively</w:t>
+      </w:r>
+    </w:p>
+    <w:p>
+      <w:pPr>
+        <w:pStyle w:val="ListParagraph"/>
+        <w:numPr>
+          <w:ilvl w:val="0"/>
+          <w:numId w:val="11"/>
+        </w:numPr>
+      </w:pPr>
+      <w:r>
+        <w:t>Use polygons to define intersections and filters</w:t>
+      </w:r>
+    </w:p>
+    <w:p>
+      <w:pPr>
+        <w:rPr>
+          <w:b/>
+          <w:bCs/>
+        </w:rPr>
+      </w:pPr>
+      <w:r>
+        <w:rPr>
+          <w:b/>
+          <w:bCs/>
+        </w:rPr>
+        <w:t>Improved</w:t>
+      </w:r>
+      <w:r>
+        <w:rPr>
+          <w:b/>
+          <w:bCs/>
+        </w:rPr>
+        <w:t xml:space="preserve"> Performance</w:t>
+      </w:r>
+      <w:r>
+        <w:rPr>
+          <w:b/>
+          <w:bCs/>
+        </w:rPr>
+        <w:t xml:space="preserve"> Grid Property Calculations</w:t>
+      </w:r>
+    </w:p>
+    <w:p>
+      <w:pPr>
+        <w:rPr>
+          <w:b/>
+          <w:bCs/>
+        </w:rPr>
+      </w:pPr>
+    </w:p>
+    <w:p>
+      <w:r>
+        <w:rPr>
+          <w:rStyle w:val="Hyperlink"/>
+        </w:rPr>
+        <w:t>https://resinsight.org/getting-started/whats-new/releasenotes_2024_03/</w:t>
+      </w:r>
+      <w:r>
+        <w:rPr>
+          <w:rStyle w:val="Hyperlink"/>
+        </w:rPr>
+        <w:br/>
+      </w:r>
+    </w:p>
     <w:p/>
     <w:p>
       <w:pPr>
         <w:pStyle w:val="Heading2"/>
       </w:pPr>
-      <w:bookmarkStart w:id="46" w:name="_Toc161294735"/>
+      <w:bookmarkStart w:id="47" w:name="_Toc164775479"/>
       <w:r>
         <w:lastRenderedPageBreak/>
         <w:t xml:space="preserve">Improvements and new features </w:t>
       </w:r>
       <w:r>
-        <w:t>2023.12</w:t>
-      </w:r>
-      <w:bookmarkEnd w:id="46"/>
-    </w:p>
-    <w:p>
-      <w:pPr>
-        <w:pStyle w:val="ListParagraph"/>
-        <w:numPr>
-          <w:ilvl w:val="0"/>
-          <w:numId w:val="19"/>
+        <w:t xml:space="preserve">in </w:t>
+      </w:r>
+      <w:r>
+        <w:t>2023</w:t>
+      </w:r>
+      <w:r>
+        <w:t>.x</w:t>
+      </w:r>
+      <w:bookmarkEnd w:id="47"/>
+    </w:p>
+    <w:p>
+      <w:pPr>
+        <w:rPr>
+          <w:b/>
+          <w:bCs/>
+        </w:rPr>
+      </w:pPr>
+      <w:r>
+        <w:rPr>
+          <w:b/>
+          <w:bCs/>
+        </w:rPr>
+        <w:t>Calculator Operations</w:t>
+      </w:r>
+    </w:p>
+    <w:p>
+      <w:pPr>
+        <w:pStyle w:val="ListParagraph"/>
+        <w:numPr>
+          <w:ilvl w:val="0"/>
+          <w:numId w:val="20"/>
         </w:numPr>
       </w:pPr>
       <w:r>
@@ -12394,7 +12689,7 @@
         <w:pStyle w:val="ListParagraph"/>
         <w:numPr>
           <w:ilvl w:val="0"/>
-          <w:numId w:val="19"/>
+          <w:numId w:val="20"/>
         </w:numPr>
       </w:pPr>
       <w:r>
@@ -12416,7 +12711,7 @@
         <w:pStyle w:val="ListParagraph"/>
         <w:numPr>
           <w:ilvl w:val="0"/>
-          <w:numId w:val="19"/>
+          <w:numId w:val="20"/>
         </w:numPr>
       </w:pPr>
       <w:r>
@@ -12428,7 +12723,7 @@
         <w:pStyle w:val="ListParagraph"/>
         <w:numPr>
           <w:ilvl w:val="0"/>
-          <w:numId w:val="19"/>
+          <w:numId w:val="20"/>
         </w:numPr>
       </w:pPr>
       <w:r>
@@ -12437,10 +12732,198 @@
     </w:p>
     <w:p>
       <w:pPr>
-        <w:pStyle w:val="ListParagraph"/>
-        <w:numPr>
-          <w:ilvl w:val="0"/>
-          <w:numId w:val="19"/>
+        <w:rPr>
+          <w:b/>
+          <w:bCs/>
+        </w:rPr>
+      </w:pPr>
+      <w:r>
+        <w:rPr>
+          <w:b/>
+          <w:bCs/>
+        </w:rPr>
+        <w:t>Summary Visualization</w:t>
+      </w:r>
+    </w:p>
+    <w:p>
+      <w:pPr>
+        <w:pStyle w:val="ListParagraph"/>
+        <w:numPr>
+          <w:ilvl w:val="0"/>
+          <w:numId w:val="11"/>
+        </w:numPr>
+      </w:pPr>
+      <w:r>
+        <w:t>Summary Cross Plot curves is now supported and improved</w:t>
+      </w:r>
+    </w:p>
+    <w:p>
+      <w:pPr>
+        <w:pStyle w:val="ListParagraph"/>
+        <w:numPr>
+          <w:ilvl w:val="0"/>
+          <w:numId w:val="11"/>
+        </w:numPr>
+      </w:pPr>
+      <w:r>
+        <w:t>Regression curve support for cross plot curves</w:t>
+      </w:r>
+    </w:p>
+    <w:p>
+      <w:pPr>
+        <w:pStyle w:val="ListParagraph"/>
+        <w:numPr>
+          <w:ilvl w:val="0"/>
+          <w:numId w:val="11"/>
+        </w:numPr>
+      </w:pPr>
+      <w:r>
+        <w:t xml:space="preserve">Regression </w:t>
+      </w:r>
+      <w:r>
+        <w:t>curve support for Grid Cross Plots</w:t>
+      </w:r>
+    </w:p>
+    <w:p>
+      <w:pPr>
+        <w:pStyle w:val="ListParagraph"/>
+        <w:numPr>
+          <w:ilvl w:val="0"/>
+          <w:numId w:val="11"/>
+        </w:numPr>
+      </w:pPr>
+      <w:r>
+        <w:t>Summary tables are used to see summary data for multiple wells in a table view.</w:t>
+      </w:r>
+    </w:p>
+    <w:p>
+      <w:pPr>
+        <w:pStyle w:val="ListParagraph"/>
+        <w:numPr>
+          <w:ilvl w:val="0"/>
+          <w:numId w:val="11"/>
+        </w:numPr>
+        <w:rPr>
+          <w:b/>
+          <w:bCs/>
+        </w:rPr>
+      </w:pPr>
+      <w:r>
+        <w:t>Producer/Injector connectivity table can be used to get an overview of the communication between wells</w:t>
+      </w:r>
+    </w:p>
+    <w:p>
+      <w:pPr>
+        <w:pStyle w:val="ListParagraph"/>
+        <w:numPr>
+          <w:ilvl w:val="0"/>
+          <w:numId w:val="11"/>
+        </w:numPr>
+      </w:pPr>
+      <w:r>
+        <w:t>Regression and Decline Curves</w:t>
+      </w:r>
+    </w:p>
+    <w:p>
+      <w:pPr>
+        <w:rPr>
+          <w:b/>
+          <w:bCs/>
+        </w:rPr>
+      </w:pPr>
+      <w:r>
+        <w:rPr>
+          <w:b/>
+          <w:bCs/>
+        </w:rPr>
+        <w:t>Seismic Data</w:t>
+      </w:r>
+    </w:p>
+    <w:p>
+      <w:pPr>
+        <w:pStyle w:val="ListParagraph"/>
+        <w:numPr>
+          <w:ilvl w:val="0"/>
+          <w:numId w:val="21"/>
+        </w:numPr>
+      </w:pPr>
+      <w:r>
+        <w:t>Import and display of 3D seismic cubes in the same scene as reservoir grid model.</w:t>
+      </w:r>
+    </w:p>
+    <w:p>
+      <w:pPr>
+        <w:pStyle w:val="ListParagraph"/>
+        <w:numPr>
+          <w:ilvl w:val="0"/>
+          <w:numId w:val="21"/>
+        </w:numPr>
+      </w:pPr>
+      <w:r>
+        <w:t>Import and display of 3D seismic cubes in a custom seismic view.</w:t>
+      </w:r>
+    </w:p>
+    <w:p>
+      <w:pPr>
+        <w:rPr>
+          <w:b/>
+          <w:bCs/>
+        </w:rPr>
+      </w:pPr>
+      <w:r>
+        <w:rPr>
+          <w:b/>
+          <w:bCs/>
+        </w:rPr>
+        <w:t>Other</w:t>
+      </w:r>
+    </w:p>
+    <w:p>
+      <w:pPr>
+        <w:pStyle w:val="ListParagraph"/>
+        <w:numPr>
+          <w:ilvl w:val="0"/>
+          <w:numId w:val="21"/>
+        </w:numPr>
+        <w:rPr>
+          <w:b/>
+          <w:bCs/>
+        </w:rPr>
+      </w:pPr>
+      <w:r>
+        <w:rPr>
+          <w:b/>
+          <w:bCs/>
+        </w:rPr>
+        <w:t>Analysis Plots</w:t>
+      </w:r>
+      <w:r>
+        <w:t xml:space="preserve"> and </w:t>
+      </w:r>
+      <w:r>
+        <w:rPr>
+          <w:b/>
+          <w:bCs/>
+        </w:rPr>
+        <w:t xml:space="preserve">Correlation Plots </w:t>
+      </w:r>
+      <w:r>
+        <w:t xml:space="preserve">can now display plot values using </w:t>
+      </w:r>
+      <w:r>
+        <w:rPr>
+          <w:b/>
+          <w:bCs/>
+        </w:rPr>
+        <w:t>Show Plot Data.</w:t>
+      </w:r>
+    </w:p>
+    <w:p>
+      <w:pPr>
+        <w:pStyle w:val="ListParagraph"/>
+        <w:numPr>
+          <w:ilvl w:val="0"/>
+          <w:numId w:val="21"/>
         </w:numPr>
       </w:pPr>
       <w:r>
@@ -12480,367 +12963,27 @@
     <w:p/>
     <w:p>
       <w:pPr>
-        <w:pStyle w:val="Heading2"/>
-      </w:pPr>
-      <w:bookmarkStart w:id="47" w:name="_Toc161294736"/>
-      <w:r>
-        <w:lastRenderedPageBreak/>
-        <w:t>Improvements and new features 2023.10</w:t>
-      </w:r>
-      <w:bookmarkEnd w:id="47"/>
-    </w:p>
-    <w:p>
-      <w:pPr>
-        <w:rPr>
-          <w:b/>
-          <w:bCs/>
-        </w:rPr>
-      </w:pPr>
-    </w:p>
-    <w:p>
-      <w:pPr>
-        <w:rPr>
-          <w:b/>
-          <w:bCs/>
-        </w:rPr>
-      </w:pPr>
-      <w:r>
-        <w:rPr>
-          <w:b/>
-          <w:bCs/>
-        </w:rPr>
-        <w:t>Seismic Data</w:t>
-      </w:r>
-    </w:p>
-    <w:p>
-      <w:r>
-        <w:t>Import and display of 3D seismic cubes in a custom seismic view.</w:t>
-      </w:r>
-    </w:p>
-    <w:p>
-      <w:pPr>
-        <w:rPr>
-          <w:b/>
-          <w:bCs/>
-        </w:rPr>
-      </w:pPr>
-      <w:r>
-        <w:rPr>
-          <w:b/>
-          <w:bCs/>
-        </w:rPr>
-        <w:t>Summary Visualization</w:t>
-      </w:r>
-    </w:p>
-    <w:p>
-      <w:pPr>
-        <w:pStyle w:val="ListParagraph"/>
-        <w:numPr>
-          <w:ilvl w:val="0"/>
-          <w:numId w:val="11"/>
-        </w:numPr>
-      </w:pPr>
-      <w:r>
-        <w:t>Summary Cross Plot curves is now supported and improved</w:t>
-      </w:r>
-    </w:p>
-    <w:p>
-      <w:pPr>
-        <w:pStyle w:val="ListParagraph"/>
-        <w:numPr>
-          <w:ilvl w:val="0"/>
-          <w:numId w:val="11"/>
-        </w:numPr>
-      </w:pPr>
-      <w:r>
-        <w:t>Regression curve support for cross plot curves</w:t>
-      </w:r>
-    </w:p>
-    <w:p>
-      <w:pPr>
-        <w:pStyle w:val="ListParagraph"/>
-        <w:numPr>
-          <w:ilvl w:val="0"/>
-          <w:numId w:val="11"/>
-        </w:numPr>
-      </w:pPr>
-      <w:r>
-        <w:t xml:space="preserve">Regression </w:t>
-      </w:r>
-      <w:r>
-        <w:t>curve support for Grid Cross Plots</w:t>
-      </w:r>
-    </w:p>
-    <w:p>
-      <w:pPr>
-        <w:rPr>
-          <w:b/>
-          <w:bCs/>
-        </w:rPr>
-      </w:pPr>
-      <w:r>
-        <w:rPr>
-          <w:b/>
-          <w:bCs/>
-        </w:rPr>
-        <w:t>Analysis Plots</w:t>
-      </w:r>
-      <w:r>
-        <w:t xml:space="preserve"> and </w:t>
-      </w:r>
-      <w:r>
-        <w:rPr>
-          <w:b/>
-          <w:bCs/>
-        </w:rPr>
-        <w:t xml:space="preserve">Correlation Plots </w:t>
-      </w:r>
-      <w:r>
-        <w:t xml:space="preserve">can now display plot values using </w:t>
-      </w:r>
-      <w:r>
-        <w:rPr>
-          <w:b/>
-          <w:bCs/>
-        </w:rPr>
-        <w:t>Show Plot Data</w:t>
-      </w:r>
-      <w:r>
-        <w:rPr>
-          <w:b/>
-          <w:bCs/>
-        </w:rPr>
-        <w:t>.</w:t>
-      </w:r>
-    </w:p>
-    <w:p>
-      <w:pPr>
-        <w:rPr>
-          <w:b/>
-          <w:bCs/>
-        </w:rPr>
-      </w:pPr>
-    </w:p>
-    <w:p>
+        <w:rPr>
+          <w:b/>
+          <w:bCs/>
+        </w:rPr>
+      </w:pPr>
+    </w:p>
+    <w:p>
+      <w:pPr>
+        <w:rPr>
+          <w:b/>
+          <w:bCs/>
+        </w:rPr>
+      </w:pPr>
+      <w:r>
+        <w:rPr>
+          <w:b/>
+          <w:bCs/>
+        </w:rPr>
+        <w:t xml:space="preserve">All release notes </w:t>
+      </w:r>
       <w:hyperlink r:id="rId66" w:history="1">
-        <w:r>
-          <w:rPr>
-            <w:rStyle w:val="Hyperlink"/>
-          </w:rPr>
-          <w:t>https://resinsight.org/getting-started/whats-new/releasenotes_2023_10/</w:t>
-        </w:r>
-      </w:hyperlink>
-    </w:p>
-    <w:p/>
-    <w:p>
-      <w:pPr>
-        <w:pStyle w:val="Heading2"/>
-      </w:pPr>
-      <w:bookmarkStart w:id="48" w:name="_Toc161294737"/>
-      <w:r>
-        <w:lastRenderedPageBreak/>
-        <w:t>Improvements and new features 2023.06</w:t>
-      </w:r>
-      <w:bookmarkEnd w:id="48"/>
-    </w:p>
-    <w:p>
-      <w:pPr>
-        <w:rPr>
-          <w:b/>
-          <w:bCs/>
-        </w:rPr>
-      </w:pPr>
-    </w:p>
-    <w:p>
-      <w:pPr>
-        <w:rPr>
-          <w:b/>
-          <w:bCs/>
-        </w:rPr>
-      </w:pPr>
-      <w:r>
-        <w:rPr>
-          <w:b/>
-          <w:bCs/>
-        </w:rPr>
-        <w:t>Seismic Data</w:t>
-      </w:r>
-    </w:p>
-    <w:p>
-      <w:r>
-        <w:t>Import and display of 3D seismic cubes in the same scene as reservoir grid model.</w:t>
-      </w:r>
-    </w:p>
-    <w:p>
-      <w:pPr>
-        <w:rPr>
-          <w:b/>
-          <w:bCs/>
-        </w:rPr>
-      </w:pPr>
-      <w:r>
-        <w:rPr>
-          <w:b/>
-          <w:bCs/>
-        </w:rPr>
-        <w:t>Summary Visualization</w:t>
-      </w:r>
-    </w:p>
-    <w:p>
-      <w:pPr>
-        <w:pStyle w:val="ListParagraph"/>
-        <w:numPr>
-          <w:ilvl w:val="0"/>
-          <w:numId w:val="11"/>
-        </w:numPr>
-      </w:pPr>
-      <w:r>
-        <w:t>Summary tables used to see summary data for multiple wells in a table view.</w:t>
-      </w:r>
-    </w:p>
-    <w:p>
-      <w:pPr>
-        <w:pStyle w:val="ListParagraph"/>
-        <w:numPr>
-          <w:ilvl w:val="0"/>
-          <w:numId w:val="11"/>
-        </w:numPr>
-        <w:rPr>
-          <w:b/>
-          <w:bCs/>
-        </w:rPr>
-      </w:pPr>
-      <w:r>
-        <w:t>Producer/Injector connectivity table can be used to get an overview of the communication between wells</w:t>
-      </w:r>
-    </w:p>
-    <w:p>
-      <w:pPr>
-        <w:pStyle w:val="ListParagraph"/>
-        <w:numPr>
-          <w:ilvl w:val="0"/>
-          <w:numId w:val="11"/>
-        </w:numPr>
-      </w:pPr>
-      <w:r>
-        <w:t>Regression and Decline Curves</w:t>
-      </w:r>
-    </w:p>
-    <w:p>
-      <w:pPr>
-        <w:rPr>
-          <w:b/>
-          <w:bCs/>
-        </w:rPr>
-      </w:pPr>
-      <w:r>
-        <w:rPr>
-          <w:b/>
-          <w:bCs/>
-        </w:rPr>
-        <w:t>Improved visualization of Ensemble Curves</w:t>
-      </w:r>
-    </w:p>
-    <w:p>
-      <w:pPr>
-        <w:rPr>
-          <w:b/>
-          <w:bCs/>
-        </w:rPr>
-      </w:pPr>
-    </w:p>
-    <w:p>
-      <w:hyperlink r:id="rId67" w:history="1">
-        <w:r>
-          <w:rPr>
-            <w:rStyle w:val="Hyperlink"/>
-          </w:rPr>
-          <w:t>https://resinsight.org/getting-started/whats-new/releasenotes_2023_06/</w:t>
-        </w:r>
-      </w:hyperlink>
-      <w:r>
-        <w:rPr>
-          <w:rStyle w:val="Hyperlink"/>
-        </w:rPr>
-        <w:br/>
-      </w:r>
-      <w:r>
-        <w:rPr>
-          <w:rStyle w:val="Hyperlink"/>
-        </w:rPr>
-        <w:br/>
-      </w:r>
-      <w:r>
-        <w:rPr>
-          <w:rStyle w:val="Hyperlink"/>
-        </w:rPr>
-        <w:br/>
-      </w:r>
-      <w:r>
-        <w:rPr>
-          <w:rStyle w:val="Hyperlink"/>
-        </w:rPr>
-        <w:br/>
-      </w:r>
-    </w:p>
-    <w:p>
-      <w:pPr>
-        <w:rPr>
-          <w:b/>
-          <w:bCs/>
-        </w:rPr>
-      </w:pPr>
-      <w:r>
-        <w:rPr>
-          <w:b/>
-          <w:bCs/>
-        </w:rPr>
-        <w:br/>
-      </w:r>
-      <w:r>
-        <w:rPr>
-          <w:b/>
-          <w:bCs/>
-        </w:rPr>
-        <w:br/>
-      </w:r>
-      <w:r>
-        <w:rPr>
-          <w:b/>
-          <w:bCs/>
-        </w:rPr>
-        <w:br/>
-      </w:r>
-      <w:r>
-        <w:rPr>
-          <w:b/>
-          <w:bCs/>
-        </w:rPr>
-        <w:br/>
-      </w:r>
-      <w:r>
-        <w:rPr>
-          <w:b/>
-          <w:bCs/>
-        </w:rPr>
-        <w:br/>
-      </w:r>
-    </w:p>
-    <w:p>
-      <w:pPr>
-        <w:rPr>
-          <w:b/>
-          <w:bCs/>
-        </w:rPr>
-      </w:pPr>
-      <w:r>
-        <w:rPr>
-          <w:b/>
-          <w:bCs/>
-        </w:rPr>
-        <w:t xml:space="preserve">All release notes </w:t>
-      </w:r>
-      <w:hyperlink r:id="rId68" w:history="1">
         <w:r>
           <w:rPr>
             <w:rStyle w:val="Hyperlink"/>
@@ -13266,6 +13409,232 @@
     </w:lvl>
   </w:abstractNum>
   <w:abstractNum w:abstractNumId="2" w15:restartNumberingAfterBreak="0">
+    <w:nsid w:val="0E644635"/>
+    <w:multiLevelType w:val="hybridMultilevel"/>
+    <w:tmpl w:val="5A107686"/>
+    <w:lvl w:ilvl="0" w:tplc="F98AE4CE">
+      <w:start w:val="1"/>
+      <w:numFmt w:val="bullet"/>
+      <w:lvlText w:val="-"/>
+      <w:lvlJc w:val="left"/>
+      <w:pPr>
+        <w:ind w:left="720" w:hanging="360"/>
+      </w:pPr>
+      <w:rPr>
+        <w:rFonts w:ascii="Calibri" w:eastAsiaTheme="minorHAnsi" w:hAnsi="Calibri" w:cs="Calibri" w:hint="default"/>
+      </w:rPr>
+    </w:lvl>
+    <w:lvl w:ilvl="1" w:tplc="04090003" w:tentative="1">
+      <w:start w:val="1"/>
+      <w:numFmt w:val="bullet"/>
+      <w:lvlText w:val="o"/>
+      <w:lvlJc w:val="left"/>
+      <w:pPr>
+        <w:ind w:left="1440" w:hanging="360"/>
+      </w:pPr>
+      <w:rPr>
+        <w:rFonts w:ascii="Courier New" w:hAnsi="Courier New" w:cs="Courier New" w:hint="default"/>
+      </w:rPr>
+    </w:lvl>
+    <w:lvl w:ilvl="2" w:tplc="04090005" w:tentative="1">
+      <w:start w:val="1"/>
+      <w:numFmt w:val="bullet"/>
+      <w:lvlText w:val=""/>
+      <w:lvlJc w:val="left"/>
+      <w:pPr>
+        <w:ind w:left="2160" w:hanging="360"/>
+      </w:pPr>
+      <w:rPr>
+        <w:rFonts w:ascii="Wingdings" w:hAnsi="Wingdings" w:hint="default"/>
+      </w:rPr>
+    </w:lvl>
+    <w:lvl w:ilvl="3" w:tplc="04090001" w:tentative="1">
+      <w:start w:val="1"/>
+      <w:numFmt w:val="bullet"/>
+      <w:lvlText w:val=""/>
+      <w:lvlJc w:val="left"/>
+      <w:pPr>
+        <w:ind w:left="2880" w:hanging="360"/>
+      </w:pPr>
+      <w:rPr>
+        <w:rFonts w:ascii="Symbol" w:hAnsi="Symbol" w:hint="default"/>
+      </w:rPr>
+    </w:lvl>
+    <w:lvl w:ilvl="4" w:tplc="04090003" w:tentative="1">
+      <w:start w:val="1"/>
+      <w:numFmt w:val="bullet"/>
+      <w:lvlText w:val="o"/>
+      <w:lvlJc w:val="left"/>
+      <w:pPr>
+        <w:ind w:left="3600" w:hanging="360"/>
+      </w:pPr>
+      <w:rPr>
+        <w:rFonts w:ascii="Courier New" w:hAnsi="Courier New" w:cs="Courier New" w:hint="default"/>
+      </w:rPr>
+    </w:lvl>
+    <w:lvl w:ilvl="5" w:tplc="04090005" w:tentative="1">
+      <w:start w:val="1"/>
+      <w:numFmt w:val="bullet"/>
+      <w:lvlText w:val=""/>
+      <w:lvlJc w:val="left"/>
+      <w:pPr>
+        <w:ind w:left="4320" w:hanging="360"/>
+      </w:pPr>
+      <w:rPr>
+        <w:rFonts w:ascii="Wingdings" w:hAnsi="Wingdings" w:hint="default"/>
+      </w:rPr>
+    </w:lvl>
+    <w:lvl w:ilvl="6" w:tplc="04090001" w:tentative="1">
+      <w:start w:val="1"/>
+      <w:numFmt w:val="bullet"/>
+      <w:lvlText w:val=""/>
+      <w:lvlJc w:val="left"/>
+      <w:pPr>
+        <w:ind w:left="5040" w:hanging="360"/>
+      </w:pPr>
+      <w:rPr>
+        <w:rFonts w:ascii="Symbol" w:hAnsi="Symbol" w:hint="default"/>
+      </w:rPr>
+    </w:lvl>
+    <w:lvl w:ilvl="7" w:tplc="04090003" w:tentative="1">
+      <w:start w:val="1"/>
+      <w:numFmt w:val="bullet"/>
+      <w:lvlText w:val="o"/>
+      <w:lvlJc w:val="left"/>
+      <w:pPr>
+        <w:ind w:left="5760" w:hanging="360"/>
+      </w:pPr>
+      <w:rPr>
+        <w:rFonts w:ascii="Courier New" w:hAnsi="Courier New" w:cs="Courier New" w:hint="default"/>
+      </w:rPr>
+    </w:lvl>
+    <w:lvl w:ilvl="8" w:tplc="04090005" w:tentative="1">
+      <w:start w:val="1"/>
+      <w:numFmt w:val="bullet"/>
+      <w:lvlText w:val=""/>
+      <w:lvlJc w:val="left"/>
+      <w:pPr>
+        <w:ind w:left="6480" w:hanging="360"/>
+      </w:pPr>
+      <w:rPr>
+        <w:rFonts w:ascii="Wingdings" w:hAnsi="Wingdings" w:hint="default"/>
+      </w:rPr>
+    </w:lvl>
+  </w:abstractNum>
+  <w:abstractNum w:abstractNumId="3" w15:restartNumberingAfterBreak="0">
+    <w:nsid w:val="13432AFB"/>
+    <w:multiLevelType w:val="hybridMultilevel"/>
+    <w:tmpl w:val="9E7EC2B0"/>
+    <w:lvl w:ilvl="0" w:tplc="F98AE4CE">
+      <w:start w:val="1"/>
+      <w:numFmt w:val="bullet"/>
+      <w:lvlText w:val="-"/>
+      <w:lvlJc w:val="left"/>
+      <w:pPr>
+        <w:ind w:left="720" w:hanging="360"/>
+      </w:pPr>
+      <w:rPr>
+        <w:rFonts w:ascii="Calibri" w:eastAsiaTheme="minorHAnsi" w:hAnsi="Calibri" w:cs="Calibri" w:hint="default"/>
+      </w:rPr>
+    </w:lvl>
+    <w:lvl w:ilvl="1" w:tplc="FFFFFFFF" w:tentative="1">
+      <w:start w:val="1"/>
+      <w:numFmt w:val="bullet"/>
+      <w:lvlText w:val="o"/>
+      <w:lvlJc w:val="left"/>
+      <w:pPr>
+        <w:ind w:left="1440" w:hanging="360"/>
+      </w:pPr>
+      <w:rPr>
+        <w:rFonts w:ascii="Courier New" w:hAnsi="Courier New" w:cs="Courier New" w:hint="default"/>
+      </w:rPr>
+    </w:lvl>
+    <w:lvl w:ilvl="2" w:tplc="FFFFFFFF" w:tentative="1">
+      <w:start w:val="1"/>
+      <w:numFmt w:val="bullet"/>
+      <w:lvlText w:val=""/>
+      <w:lvlJc w:val="left"/>
+      <w:pPr>
+        <w:ind w:left="2160" w:hanging="360"/>
+      </w:pPr>
+      <w:rPr>
+        <w:rFonts w:ascii="Wingdings" w:hAnsi="Wingdings" w:hint="default"/>
+      </w:rPr>
+    </w:lvl>
+    <w:lvl w:ilvl="3" w:tplc="FFFFFFFF" w:tentative="1">
+      <w:start w:val="1"/>
+      <w:numFmt w:val="bullet"/>
+      <w:lvlText w:val=""/>
+      <w:lvlJc w:val="left"/>
+      <w:pPr>
+        <w:ind w:left="2880" w:hanging="360"/>
+      </w:pPr>
+      <w:rPr>
+        <w:rFonts w:ascii="Symbol" w:hAnsi="Symbol" w:hint="default"/>
+      </w:rPr>
+    </w:lvl>
+    <w:lvl w:ilvl="4" w:tplc="FFFFFFFF" w:tentative="1">
+      <w:start w:val="1"/>
+      <w:numFmt w:val="bullet"/>
+      <w:lvlText w:val="o"/>
+      <w:lvlJc w:val="left"/>
+      <w:pPr>
+        <w:ind w:left="3600" w:hanging="360"/>
+      </w:pPr>
+      <w:rPr>
+        <w:rFonts w:ascii="Courier New" w:hAnsi="Courier New" w:cs="Courier New" w:hint="default"/>
+      </w:rPr>
+    </w:lvl>
+    <w:lvl w:ilvl="5" w:tplc="FFFFFFFF" w:tentative="1">
+      <w:start w:val="1"/>
+      <w:numFmt w:val="bullet"/>
+      <w:lvlText w:val=""/>
+      <w:lvlJc w:val="left"/>
+      <w:pPr>
+        <w:ind w:left="4320" w:hanging="360"/>
+      </w:pPr>
+      <w:rPr>
+        <w:rFonts w:ascii="Wingdings" w:hAnsi="Wingdings" w:hint="default"/>
+      </w:rPr>
+    </w:lvl>
+    <w:lvl w:ilvl="6" w:tplc="FFFFFFFF" w:tentative="1">
+      <w:start w:val="1"/>
+      <w:numFmt w:val="bullet"/>
+      <w:lvlText w:val=""/>
+      <w:lvlJc w:val="left"/>
+      <w:pPr>
+        <w:ind w:left="5040" w:hanging="360"/>
+      </w:pPr>
+      <w:rPr>
+        <w:rFonts w:ascii="Symbol" w:hAnsi="Symbol" w:hint="default"/>
+      </w:rPr>
+    </w:lvl>
+    <w:lvl w:ilvl="7" w:tplc="FFFFFFFF" w:tentative="1">
+      <w:start w:val="1"/>
+      <w:numFmt w:val="bullet"/>
+      <w:lvlText w:val="o"/>
+      <w:lvlJc w:val="left"/>
+      <w:pPr>
+        <w:ind w:left="5760" w:hanging="360"/>
+      </w:pPr>
+      <w:rPr>
+        <w:rFonts w:ascii="Courier New" w:hAnsi="Courier New" w:cs="Courier New" w:hint="default"/>
+      </w:rPr>
+    </w:lvl>
+    <w:lvl w:ilvl="8" w:tplc="FFFFFFFF" w:tentative="1">
+      <w:start w:val="1"/>
+      <w:numFmt w:val="bullet"/>
+      <w:lvlText w:val=""/>
+      <w:lvlJc w:val="left"/>
+      <w:pPr>
+        <w:ind w:left="6480" w:hanging="360"/>
+      </w:pPr>
+      <w:rPr>
+        <w:rFonts w:ascii="Wingdings" w:hAnsi="Wingdings" w:hint="default"/>
+      </w:rPr>
+    </w:lvl>
+  </w:abstractNum>
+  <w:abstractNum w:abstractNumId="4" w15:restartNumberingAfterBreak="0">
     <w:nsid w:val="171A7858"/>
     <w:multiLevelType w:val="hybridMultilevel"/>
     <w:tmpl w:val="1CB81082"/>
@@ -13378,7 +13747,7 @@
       </w:rPr>
     </w:lvl>
   </w:abstractNum>
-  <w:abstractNum w:abstractNumId="3" w15:restartNumberingAfterBreak="0">
+  <w:abstractNum w:abstractNumId="5" w15:restartNumberingAfterBreak="0">
     <w:nsid w:val="1B315D81"/>
     <w:multiLevelType w:val="hybridMultilevel"/>
     <w:tmpl w:val="7B7473D6"/>
@@ -13469,7 +13838,7 @@
       </w:pPr>
     </w:lvl>
   </w:abstractNum>
-  <w:abstractNum w:abstractNumId="4" w15:restartNumberingAfterBreak="0">
+  <w:abstractNum w:abstractNumId="6" w15:restartNumberingAfterBreak="0">
     <w:nsid w:val="1F5C39FB"/>
     <w:multiLevelType w:val="hybridMultilevel"/>
     <w:tmpl w:val="08BC954E"/>
@@ -13558,7 +13927,7 @@
       </w:pPr>
     </w:lvl>
   </w:abstractNum>
-  <w:abstractNum w:abstractNumId="5" w15:restartNumberingAfterBreak="0">
+  <w:abstractNum w:abstractNumId="7" w15:restartNumberingAfterBreak="0">
     <w:nsid w:val="288A79A1"/>
     <w:multiLevelType w:val="hybridMultilevel"/>
     <w:tmpl w:val="3C12FB68"/>
@@ -13647,7 +14016,7 @@
       </w:pPr>
     </w:lvl>
   </w:abstractNum>
-  <w:abstractNum w:abstractNumId="6" w15:restartNumberingAfterBreak="0">
+  <w:abstractNum w:abstractNumId="8" w15:restartNumberingAfterBreak="0">
     <w:nsid w:val="29F25BEB"/>
     <w:multiLevelType w:val="hybridMultilevel"/>
     <w:tmpl w:val="F6D29CE4"/>
@@ -13736,7 +14105,7 @@
       </w:pPr>
     </w:lvl>
   </w:abstractNum>
-  <w:abstractNum w:abstractNumId="7" w15:restartNumberingAfterBreak="0">
+  <w:abstractNum w:abstractNumId="9" w15:restartNumberingAfterBreak="0">
     <w:nsid w:val="2A121EC6"/>
     <w:multiLevelType w:val="hybridMultilevel"/>
     <w:tmpl w:val="501470E4"/>
@@ -13825,7 +14194,7 @@
       </w:pPr>
     </w:lvl>
   </w:abstractNum>
-  <w:abstractNum w:abstractNumId="8" w15:restartNumberingAfterBreak="0">
+  <w:abstractNum w:abstractNumId="10" w15:restartNumberingAfterBreak="0">
     <w:nsid w:val="35FA76E9"/>
     <w:multiLevelType w:val="multilevel"/>
     <w:tmpl w:val="4E569650"/>
@@ -13912,7 +14281,7 @@
       </w:pPr>
     </w:lvl>
   </w:abstractNum>
-  <w:abstractNum w:abstractNumId="9" w15:restartNumberingAfterBreak="0">
+  <w:abstractNum w:abstractNumId="11" w15:restartNumberingAfterBreak="0">
     <w:nsid w:val="36F10358"/>
     <w:multiLevelType w:val="hybridMultilevel"/>
     <w:tmpl w:val="7444C056"/>
@@ -14025,7 +14394,7 @@
       </w:rPr>
     </w:lvl>
   </w:abstractNum>
-  <w:abstractNum w:abstractNumId="10" w15:restartNumberingAfterBreak="0">
+  <w:abstractNum w:abstractNumId="12" w15:restartNumberingAfterBreak="0">
     <w:nsid w:val="3D151A8E"/>
     <w:multiLevelType w:val="hybridMultilevel"/>
     <w:tmpl w:val="33B633EA"/>
@@ -14114,7 +14483,7 @@
       </w:pPr>
     </w:lvl>
   </w:abstractNum>
-  <w:abstractNum w:abstractNumId="11" w15:restartNumberingAfterBreak="0">
+  <w:abstractNum w:abstractNumId="13" w15:restartNumberingAfterBreak="0">
     <w:nsid w:val="42D768F1"/>
     <w:multiLevelType w:val="hybridMultilevel"/>
     <w:tmpl w:val="08BC954E"/>
@@ -14203,7 +14572,7 @@
       </w:pPr>
     </w:lvl>
   </w:abstractNum>
-  <w:abstractNum w:abstractNumId="12" w15:restartNumberingAfterBreak="0">
+  <w:abstractNum w:abstractNumId="14" w15:restartNumberingAfterBreak="0">
     <w:nsid w:val="49AF0296"/>
     <w:multiLevelType w:val="hybridMultilevel"/>
     <w:tmpl w:val="4BDA73D4"/>
@@ -14292,7 +14661,7 @@
       </w:pPr>
     </w:lvl>
   </w:abstractNum>
-  <w:abstractNum w:abstractNumId="13" w15:restartNumberingAfterBreak="0">
+  <w:abstractNum w:abstractNumId="15" w15:restartNumberingAfterBreak="0">
     <w:nsid w:val="4C3A1516"/>
     <w:multiLevelType w:val="hybridMultilevel"/>
     <w:tmpl w:val="F6D29CE4"/>
@@ -14381,7 +14750,7 @@
       </w:pPr>
     </w:lvl>
   </w:abstractNum>
-  <w:abstractNum w:abstractNumId="14" w15:restartNumberingAfterBreak="0">
+  <w:abstractNum w:abstractNumId="16" w15:restartNumberingAfterBreak="0">
     <w:nsid w:val="50727326"/>
     <w:multiLevelType w:val="hybridMultilevel"/>
     <w:tmpl w:val="501470E4"/>
@@ -14470,7 +14839,7 @@
       </w:pPr>
     </w:lvl>
   </w:abstractNum>
-  <w:abstractNum w:abstractNumId="15" w15:restartNumberingAfterBreak="0">
+  <w:abstractNum w:abstractNumId="17" w15:restartNumberingAfterBreak="0">
     <w:nsid w:val="599F65C5"/>
     <w:multiLevelType w:val="hybridMultilevel"/>
     <w:tmpl w:val="501470E4"/>
@@ -14559,7 +14928,7 @@
       </w:pPr>
     </w:lvl>
   </w:abstractNum>
-  <w:abstractNum w:abstractNumId="16" w15:restartNumberingAfterBreak="0">
+  <w:abstractNum w:abstractNumId="18" w15:restartNumberingAfterBreak="0">
     <w:nsid w:val="5F340B04"/>
     <w:multiLevelType w:val="hybridMultilevel"/>
     <w:tmpl w:val="3FD8B8D0"/>
@@ -14648,7 +15017,7 @@
       </w:pPr>
     </w:lvl>
   </w:abstractNum>
-  <w:abstractNum w:abstractNumId="17" w15:restartNumberingAfterBreak="0">
+  <w:abstractNum w:abstractNumId="19" w15:restartNumberingAfterBreak="0">
     <w:nsid w:val="6CEA192D"/>
     <w:multiLevelType w:val="hybridMultilevel"/>
     <w:tmpl w:val="501470E4"/>
@@ -14737,7 +15106,7 @@
       </w:pPr>
     </w:lvl>
   </w:abstractNum>
-  <w:abstractNum w:abstractNumId="18" w15:restartNumberingAfterBreak="0">
+  <w:abstractNum w:abstractNumId="20" w15:restartNumberingAfterBreak="0">
     <w:nsid w:val="6DFA5E71"/>
     <w:multiLevelType w:val="hybridMultilevel"/>
     <w:tmpl w:val="BE78734E"/>
@@ -14851,61 +15220,67 @@
     </w:lvl>
   </w:abstractNum>
   <w:num w:numId="1" w16cid:durableId="1309672839">
-    <w:abstractNumId w:val="3"/>
+    <w:abstractNumId w:val="5"/>
   </w:num>
   <w:num w:numId="2" w16cid:durableId="436485483">
-    <w:abstractNumId w:val="4"/>
+    <w:abstractNumId w:val="6"/>
   </w:num>
   <w:num w:numId="3" w16cid:durableId="1971861816">
+    <w:abstractNumId w:val="14"/>
+  </w:num>
+  <w:num w:numId="4" w16cid:durableId="917592054">
     <w:abstractNumId w:val="12"/>
   </w:num>
-  <w:num w:numId="4" w16cid:durableId="917592054">
+  <w:num w:numId="5" w16cid:durableId="1329676792">
+    <w:abstractNumId w:val="7"/>
+  </w:num>
+  <w:num w:numId="6" w16cid:durableId="1434205641">
+    <w:abstractNumId w:val="18"/>
+  </w:num>
+  <w:num w:numId="7" w16cid:durableId="895245144">
     <w:abstractNumId w:val="10"/>
   </w:num>
-  <w:num w:numId="5" w16cid:durableId="1329676792">
-    <w:abstractNumId w:val="5"/>
-  </w:num>
-  <w:num w:numId="6" w16cid:durableId="1434205641">
+  <w:num w:numId="8" w16cid:durableId="673995950">
     <w:abstractNumId w:val="16"/>
   </w:num>
-  <w:num w:numId="7" w16cid:durableId="895245144">
-    <w:abstractNumId w:val="8"/>
-  </w:num>
-  <w:num w:numId="8" w16cid:durableId="673995950">
-    <w:abstractNumId w:val="14"/>
-  </w:num>
   <w:num w:numId="9" w16cid:durableId="767040993">
-    <w:abstractNumId w:val="15"/>
+    <w:abstractNumId w:val="17"/>
   </w:num>
   <w:num w:numId="10" w16cid:durableId="171652700">
-    <w:abstractNumId w:val="7"/>
+    <w:abstractNumId w:val="9"/>
   </w:num>
   <w:num w:numId="11" w16cid:durableId="1729455063">
-    <w:abstractNumId w:val="9"/>
+    <w:abstractNumId w:val="11"/>
   </w:num>
   <w:num w:numId="12" w16cid:durableId="827483482">
     <w:abstractNumId w:val="0"/>
   </w:num>
   <w:num w:numId="13" w16cid:durableId="1462454500">
-    <w:abstractNumId w:val="6"/>
+    <w:abstractNumId w:val="8"/>
   </w:num>
   <w:num w:numId="14" w16cid:durableId="1025137362">
-    <w:abstractNumId w:val="13"/>
+    <w:abstractNumId w:val="15"/>
   </w:num>
   <w:num w:numId="15" w16cid:durableId="408187740">
     <w:abstractNumId w:val="1"/>
   </w:num>
   <w:num w:numId="16" w16cid:durableId="1299144779">
-    <w:abstractNumId w:val="11"/>
+    <w:abstractNumId w:val="13"/>
   </w:num>
   <w:num w:numId="17" w16cid:durableId="1669094095">
-    <w:abstractNumId w:val="2"/>
+    <w:abstractNumId w:val="4"/>
   </w:num>
   <w:num w:numId="18" w16cid:durableId="413741522">
-    <w:abstractNumId w:val="17"/>
+    <w:abstractNumId w:val="19"/>
   </w:num>
   <w:num w:numId="19" w16cid:durableId="240985469">
-    <w:abstractNumId w:val="18"/>
+    <w:abstractNumId w:val="20"/>
+  </w:num>
+  <w:num w:numId="20" w16cid:durableId="216816047">
+    <w:abstractNumId w:val="3"/>
+  </w:num>
+  <w:num w:numId="21" w16cid:durableId="323507002">
+    <w:abstractNumId w:val="2"/>
   </w:num>
   <w:numIdMacAtCleanup w:val="19"/>
 </w:numbering>

</xml_diff>

<commit_message>
Add summary data from SUMO and performance
New tutorial: summary data from SUMO
Added Performance Hints
</commit_message>
<xml_diff>
--- a/documents/RI_advanced_2024.docx
+++ b/documents/RI_advanced_2024.docx
@@ -1,7 +1,34 @@
 
 <file path=word/document.xml><?xml version="1.0" encoding="utf-8"?>
-<w:document xmlns:wpc="http://schemas.microsoft.com/office/word/2010/wordprocessingCanvas" xmlns:cx="http://schemas.microsoft.com/office/drawing/2014/chartex" xmlns:cx1="http://schemas.microsoft.com/office/drawing/2015/9/8/chartex" xmlns:cx2="http://schemas.microsoft.com/office/drawing/2015/10/21/chartex" xmlns:cx3="http://schemas.microsoft.com/office/drawing/2016/5/9/chartex" xmlns:cx4="http://schemas.microsoft.com/office/drawing/2016/5/10/chartex" xmlns:cx5="http://schemas.microsoft.com/office/drawing/2016/5/11/chartex" xmlns:cx6="http://schemas.microsoft.com/office/drawing/2016/5/12/chartex" xmlns:cx7="http://schemas.microsoft.com/office/drawing/2016/5/13/chartex" xmlns:cx8="http://schemas.microsoft.com/office/drawing/2016/5/14/chartex" xmlns:mc="http://schemas.openxmlformats.org/markup-compatibility/2006" xmlns:aink="http://schemas.microsoft.com/office/drawing/2016/ink" xmlns:am3d="http://schemas.microsoft.com/office/drawing/2017/model3d" xmlns:o="urn:schemas-microsoft-com:office:office" xmlns:oel="http://schemas.microsoft.com/office/2019/extlst" xmlns:r="http://schemas.openxmlformats.org/officeDocument/2006/relationships" xmlns:m="http://schemas.openxmlformats.org/officeDocument/2006/math" xmlns:v="urn:schemas-microsoft-com:vml" xmlns:wp14="http://schemas.microsoft.com/office/word/2010/wordprocessingDrawing" xmlns:wp="http://schemas.openxmlformats.org/drawingml/2006/wordprocessingDrawing" xmlns:w10="urn:schemas-microsoft-com:office:word" xmlns:w="http://schemas.openxmlformats.org/wordprocessingml/2006/main" xmlns:w14="http://schemas.microsoft.com/office/word/2010/wordml" xmlns:w15="http://schemas.microsoft.com/office/word/2012/wordml" xmlns:w16cex="http://schemas.microsoft.com/office/word/2018/wordml/cex" xmlns:w16cid="http://schemas.microsoft.com/office/word/2016/wordml/cid" xmlns:w16="http://schemas.microsoft.com/office/word/2018/wordml" xmlns:w16sdtdh="http://schemas.microsoft.com/office/word/2020/wordml/sdtdatahash" xmlns:w16se="http://schemas.microsoft.com/office/word/2015/wordml/symex" xmlns:wpg="http://schemas.microsoft.com/office/word/2010/wordprocessingGroup" xmlns:wpi="http://schemas.microsoft.com/office/word/2010/wordprocessingInk" xmlns:wne="http://schemas.microsoft.com/office/word/2006/wordml" xmlns:wps="http://schemas.microsoft.com/office/word/2010/wordprocessingShape" mc:Ignorable="w14 w15 w16se w16cid w16 w16cex w16sdtdh wp14">
+<w:document xmlns:wpc="http://schemas.microsoft.com/office/word/2010/wordprocessingCanvas" xmlns:cx="http://schemas.microsoft.com/office/drawing/2014/chartex" xmlns:cx1="http://schemas.microsoft.com/office/drawing/2015/9/8/chartex" xmlns:cx2="http://schemas.microsoft.com/office/drawing/2015/10/21/chartex" xmlns:cx3="http://schemas.microsoft.com/office/drawing/2016/5/9/chartex" xmlns:cx4="http://schemas.microsoft.com/office/drawing/2016/5/10/chartex" xmlns:cx5="http://schemas.microsoft.com/office/drawing/2016/5/11/chartex" xmlns:cx6="http://schemas.microsoft.com/office/drawing/2016/5/12/chartex" xmlns:cx7="http://schemas.microsoft.com/office/drawing/2016/5/13/chartex" xmlns:cx8="http://schemas.microsoft.com/office/drawing/2016/5/14/chartex" xmlns:mc="http://schemas.openxmlformats.org/markup-compatibility/2006" xmlns:aink="http://schemas.microsoft.com/office/drawing/2016/ink" xmlns:am3d="http://schemas.microsoft.com/office/drawing/2017/model3d" xmlns:o="urn:schemas-microsoft-com:office:office" xmlns:oel="http://schemas.microsoft.com/office/2019/extlst" xmlns:r="http://schemas.openxmlformats.org/officeDocument/2006/relationships" xmlns:m="http://schemas.openxmlformats.org/officeDocument/2006/math" xmlns:v="urn:schemas-microsoft-com:vml" xmlns:wp14="http://schemas.microsoft.com/office/word/2010/wordprocessingDrawing" xmlns:wp="http://schemas.openxmlformats.org/drawingml/2006/wordprocessingDrawing" xmlns:w10="urn:schemas-microsoft-com:office:word" xmlns:w="http://schemas.openxmlformats.org/wordprocessingml/2006/main" xmlns:w14="http://schemas.microsoft.com/office/word/2010/wordml" xmlns:w15="http://schemas.microsoft.com/office/word/2012/wordml" xmlns:w16cex="http://schemas.microsoft.com/office/word/2018/wordml/cex" xmlns:w16cid="http://schemas.microsoft.com/office/word/2016/wordml/cid" xmlns:w16="http://schemas.microsoft.com/office/word/2018/wordml" xmlns:w16du="http://schemas.microsoft.com/office/word/2023/wordml/word16du" xmlns:w16sdtdh="http://schemas.microsoft.com/office/word/2020/wordml/sdtdatahash" xmlns:w16se="http://schemas.microsoft.com/office/word/2015/wordml/symex" xmlns:wpg="http://schemas.microsoft.com/office/word/2010/wordprocessingGroup" xmlns:wpi="http://schemas.microsoft.com/office/word/2010/wordprocessingInk" xmlns:wne="http://schemas.microsoft.com/office/word/2006/wordml" xmlns:wps="http://schemas.microsoft.com/office/word/2010/wordprocessingShape" mc:Ignorable="w14 w15 w16se w16cid w16 w16cex w16sdtdh w16du wp14">
   <w:body>
+    <w:p>
+      <w:pPr>
+        <w:jc w:val="center"/>
+        <w:rPr>
+          <w:b/>
+          <w:sz w:val="56"/>
+        </w:rPr>
+      </w:pPr>
+    </w:p>
+    <w:p>
+      <w:pPr>
+        <w:jc w:val="center"/>
+        <w:rPr>
+          <w:b/>
+          <w:sz w:val="56"/>
+        </w:rPr>
+      </w:pPr>
+    </w:p>
+    <w:p>
+      <w:pPr>
+        <w:jc w:val="center"/>
+        <w:rPr>
+          <w:b/>
+          <w:sz w:val="56"/>
+        </w:rPr>
+      </w:pPr>
+    </w:p>
     <w:p>
       <w:pPr>
         <w:jc w:val="center"/>
@@ -53,7 +80,7 @@
           <w:sz w:val="44"/>
           <w:szCs w:val="20"/>
         </w:rPr>
-        <w:t>1</w:t>
+        <w:t>3</w:t>
       </w:r>
       <w:r>
         <w:rPr>
@@ -114,92 +141,13 @@
     </w:p>
     <w:p>
       <w:pPr>
-        <w:spacing w:line="360" w:lineRule="auto"/>
-        <w:rPr>
-          <w:sz w:val="24"/>
-        </w:rPr>
-      </w:pPr>
-      <w:r>
-        <w:rPr>
-          <w:sz w:val="32"/>
-        </w:rPr>
-        <w:t>Agenda</w:t>
-      </w:r>
-    </w:p>
-    <w:p>
-      <w:pPr>
         <w:pStyle w:val="ListParagraph"/>
         <w:numPr>
           <w:ilvl w:val="0"/>
           <w:numId w:val="1"/>
         </w:numPr>
         <w:spacing w:line="360" w:lineRule="auto"/>
-        <w:rPr>
-          <w:sz w:val="28"/>
-        </w:rPr>
-      </w:pPr>
-      <w:r>
-        <w:rPr>
-          <w:sz w:val="28"/>
-        </w:rPr>
-        <w:t>Welcome</w:t>
-      </w:r>
-      <w:r>
-        <w:rPr>
-          <w:sz w:val="28"/>
-        </w:rPr>
-        <w:t>, course layout and introductory remarks</w:t>
-      </w:r>
-    </w:p>
-    <w:p>
-      <w:pPr>
-        <w:pStyle w:val="ListParagraph"/>
-        <w:numPr>
-          <w:ilvl w:val="0"/>
-          <w:numId w:val="1"/>
-        </w:numPr>
-        <w:spacing w:line="360" w:lineRule="auto"/>
-        <w:rPr>
-          <w:sz w:val="28"/>
-        </w:rPr>
-        <w:sectPr>
-          <w:headerReference w:type="default" r:id="rId8"/>
-          <w:footerReference w:type="default" r:id="rId9"/>
-          <w:type w:val="continuous"/>
-          <w:pgSz w:w="15840" w:h="12240" w:orient="landscape"/>
-          <w:pgMar w:top="1440" w:right="1440" w:bottom="1440" w:left="1440" w:header="720" w:footer="720" w:gutter="0"/>
-          <w:cols w:space="720"/>
-          <w:docGrid w:linePitch="360"/>
-        </w:sectPr>
-      </w:pPr>
-      <w:r>
-        <w:rPr>
-          <w:sz w:val="28"/>
-        </w:rPr>
-        <w:t xml:space="preserve">Hands-on </w:t>
-      </w:r>
-      <w:r>
-        <w:rPr>
-          <w:sz w:val="28"/>
-        </w:rPr>
-        <w:t>Exercises</w:t>
-      </w:r>
-    </w:p>
-    <w:p>
-      <w:pPr>
-        <w:pStyle w:val="ListParagraph"/>
-        <w:numPr>
-          <w:ilvl w:val="0"/>
-          <w:numId w:val="1"/>
-        </w:numPr>
-        <w:spacing w:line="360" w:lineRule="auto"/>
-      </w:pPr>
-      <w:r>
-        <w:rPr>
-          <w:sz w:val="28"/>
-        </w:rPr>
-        <w:t>Summary and feedback</w:t>
-      </w:r>
+      </w:pPr>
       <w:bookmarkStart w:id="0" w:name="_Hlk514234066"/>
       <w:r>
         <w:br w:type="page"/>
@@ -209,7 +157,7 @@
       <w:pPr>
         <w:pStyle w:val="Heading1"/>
       </w:pPr>
-      <w:bookmarkStart w:id="1" w:name="_Toc164775454"/>
+      <w:bookmarkStart w:id="1" w:name="_Toc183419216"/>
       <w:r>
         <w:lastRenderedPageBreak/>
         <w:t>Table of Contents</w:t>
@@ -240,7 +188,7 @@
       <w:r>
         <w:fldChar w:fldCharType="separate"/>
       </w:r>
-      <w:hyperlink w:anchor="_Toc164775454" w:history="1">
+      <w:hyperlink w:anchor="_Toc183419216" w:history="1">
         <w:r>
           <w:rPr>
             <w:rStyle w:val="Hyperlink"/>
@@ -267,7 +215,7 @@
             <w:noProof/>
             <w:webHidden/>
           </w:rPr>
-          <w:instrText xml:space="preserve"> PAGEREF _Toc164775454 \h </w:instrText>
+          <w:instrText xml:space="preserve"> PAGEREF _Toc183419216 \h </w:instrText>
         </w:r>
         <w:r>
           <w:rPr>
@@ -313,7 +261,7 @@
           <w14:ligatures w14:val="standardContextual"/>
         </w:rPr>
       </w:pPr>
-      <w:hyperlink w:anchor="_Toc164775455" w:history="1">
+      <w:hyperlink w:anchor="_Toc183419217" w:history="1">
         <w:r>
           <w:rPr>
             <w:rStyle w:val="Hyperlink"/>
@@ -340,7 +288,7 @@
             <w:noProof/>
             <w:webHidden/>
           </w:rPr>
-          <w:instrText xml:space="preserve"> PAGEREF _Toc164775455 \h </w:instrText>
+          <w:instrText xml:space="preserve"> PAGEREF _Toc183419217 \h </w:instrText>
         </w:r>
         <w:r>
           <w:rPr>
@@ -386,7 +334,7 @@
           <w14:ligatures w14:val="standardContextual"/>
         </w:rPr>
       </w:pPr>
-      <w:hyperlink w:anchor="_Toc164775456" w:history="1">
+      <w:hyperlink w:anchor="_Toc183419218" w:history="1">
         <w:r>
           <w:rPr>
             <w:rStyle w:val="Hyperlink"/>
@@ -413,7 +361,7 @@
             <w:noProof/>
             <w:webHidden/>
           </w:rPr>
-          <w:instrText xml:space="preserve"> PAGEREF _Toc164775456 \h </w:instrText>
+          <w:instrText xml:space="preserve"> PAGEREF _Toc183419218 \h </w:instrText>
         </w:r>
         <w:r>
           <w:rPr>
@@ -460,7 +408,7 @@
           <w14:ligatures w14:val="standardContextual"/>
         </w:rPr>
       </w:pPr>
-      <w:hyperlink w:anchor="_Toc164775457" w:history="1">
+      <w:hyperlink w:anchor="_Toc183419219" w:history="1">
         <w:r>
           <w:rPr>
             <w:rStyle w:val="Hyperlink"/>
@@ -505,7 +453,7 @@
             <w:noProof/>
             <w:webHidden/>
           </w:rPr>
-          <w:instrText xml:space="preserve"> PAGEREF _Toc164775457 \h </w:instrText>
+          <w:instrText xml:space="preserve"> PAGEREF _Toc183419219 \h </w:instrText>
         </w:r>
         <w:r>
           <w:rPr>
@@ -552,7 +500,7 @@
           <w14:ligatures w14:val="standardContextual"/>
         </w:rPr>
       </w:pPr>
-      <w:hyperlink w:anchor="_Toc164775458" w:history="1">
+      <w:hyperlink w:anchor="_Toc183419220" w:history="1">
         <w:r>
           <w:rPr>
             <w:rStyle w:val="Hyperlink"/>
@@ -597,7 +545,7 @@
             <w:noProof/>
             <w:webHidden/>
           </w:rPr>
-          <w:instrText xml:space="preserve"> PAGEREF _Toc164775458 \h </w:instrText>
+          <w:instrText xml:space="preserve"> PAGEREF _Toc183419220 \h </w:instrText>
         </w:r>
         <w:r>
           <w:rPr>
@@ -644,7 +592,7 @@
           <w14:ligatures w14:val="standardContextual"/>
         </w:rPr>
       </w:pPr>
-      <w:hyperlink w:anchor="_Toc164775459" w:history="1">
+      <w:hyperlink w:anchor="_Toc183419221" w:history="1">
         <w:r>
           <w:rPr>
             <w:rStyle w:val="Hyperlink"/>
@@ -689,7 +637,7 @@
             <w:noProof/>
             <w:webHidden/>
           </w:rPr>
-          <w:instrText xml:space="preserve"> PAGEREF _Toc164775459 \h </w:instrText>
+          <w:instrText xml:space="preserve"> PAGEREF _Toc183419221 \h </w:instrText>
         </w:r>
         <w:r>
           <w:rPr>
@@ -736,7 +684,7 @@
           <w14:ligatures w14:val="standardContextual"/>
         </w:rPr>
       </w:pPr>
-      <w:hyperlink w:anchor="_Toc164775460" w:history="1">
+      <w:hyperlink w:anchor="_Toc183419222" w:history="1">
         <w:r>
           <w:rPr>
             <w:rStyle w:val="Hyperlink"/>
@@ -781,7 +729,7 @@
             <w:noProof/>
             <w:webHidden/>
           </w:rPr>
-          <w:instrText xml:space="preserve"> PAGEREF _Toc164775460 \h </w:instrText>
+          <w:instrText xml:space="preserve"> PAGEREF _Toc183419222 \h </w:instrText>
         </w:r>
         <w:r>
           <w:rPr>
@@ -828,7 +776,7 @@
           <w14:ligatures w14:val="standardContextual"/>
         </w:rPr>
       </w:pPr>
-      <w:hyperlink w:anchor="_Toc164775461" w:history="1">
+      <w:hyperlink w:anchor="_Toc183419223" w:history="1">
         <w:r>
           <w:rPr>
             <w:rStyle w:val="Hyperlink"/>
@@ -873,7 +821,7 @@
             <w:noProof/>
             <w:webHidden/>
           </w:rPr>
-          <w:instrText xml:space="preserve"> PAGEREF _Toc164775461 \h </w:instrText>
+          <w:instrText xml:space="preserve"> PAGEREF _Toc183419223 \h </w:instrText>
         </w:r>
         <w:r>
           <w:rPr>
@@ -920,7 +868,7 @@
           <w14:ligatures w14:val="standardContextual"/>
         </w:rPr>
       </w:pPr>
-      <w:hyperlink w:anchor="_Toc164775462" w:history="1">
+      <w:hyperlink w:anchor="_Toc183419224" w:history="1">
         <w:r>
           <w:rPr>
             <w:rStyle w:val="Hyperlink"/>
@@ -965,7 +913,7 @@
             <w:noProof/>
             <w:webHidden/>
           </w:rPr>
-          <w:instrText xml:space="preserve"> PAGEREF _Toc164775462 \h </w:instrText>
+          <w:instrText xml:space="preserve"> PAGEREF _Toc183419224 \h </w:instrText>
         </w:r>
         <w:r>
           <w:rPr>
@@ -1012,7 +960,7 @@
           <w14:ligatures w14:val="standardContextual"/>
         </w:rPr>
       </w:pPr>
-      <w:hyperlink w:anchor="_Toc164775463" w:history="1">
+      <w:hyperlink w:anchor="_Toc183419225" w:history="1">
         <w:r>
           <w:rPr>
             <w:rStyle w:val="Hyperlink"/>
@@ -1057,7 +1005,7 @@
             <w:noProof/>
             <w:webHidden/>
           </w:rPr>
-          <w:instrText xml:space="preserve"> PAGEREF _Toc164775463 \h </w:instrText>
+          <w:instrText xml:space="preserve"> PAGEREF _Toc183419225 \h </w:instrText>
         </w:r>
         <w:r>
           <w:rPr>
@@ -1104,7 +1052,7 @@
           <w14:ligatures w14:val="standardContextual"/>
         </w:rPr>
       </w:pPr>
-      <w:hyperlink w:anchor="_Toc164775464" w:history="1">
+      <w:hyperlink w:anchor="_Toc183419226" w:history="1">
         <w:r>
           <w:rPr>
             <w:rStyle w:val="Hyperlink"/>
@@ -1149,7 +1097,7 @@
             <w:noProof/>
             <w:webHidden/>
           </w:rPr>
-          <w:instrText xml:space="preserve"> PAGEREF _Toc164775464 \h </w:instrText>
+          <w:instrText xml:space="preserve"> PAGEREF _Toc183419226 \h </w:instrText>
         </w:r>
         <w:r>
           <w:rPr>
@@ -1196,7 +1144,7 @@
           <w14:ligatures w14:val="standardContextual"/>
         </w:rPr>
       </w:pPr>
-      <w:hyperlink w:anchor="_Toc164775465" w:history="1">
+      <w:hyperlink w:anchor="_Toc183419227" w:history="1">
         <w:r>
           <w:rPr>
             <w:rStyle w:val="Hyperlink"/>
@@ -1241,7 +1189,7 @@
             <w:noProof/>
             <w:webHidden/>
           </w:rPr>
-          <w:instrText xml:space="preserve"> PAGEREF _Toc164775465 \h </w:instrText>
+          <w:instrText xml:space="preserve"> PAGEREF _Toc183419227 \h </w:instrText>
         </w:r>
         <w:r>
           <w:rPr>
@@ -1288,7 +1236,7 @@
           <w14:ligatures w14:val="standardContextual"/>
         </w:rPr>
       </w:pPr>
-      <w:hyperlink w:anchor="_Toc164775466" w:history="1">
+      <w:hyperlink w:anchor="_Toc183419228" w:history="1">
         <w:r>
           <w:rPr>
             <w:rStyle w:val="Hyperlink"/>
@@ -1333,7 +1281,7 @@
             <w:noProof/>
             <w:webHidden/>
           </w:rPr>
-          <w:instrText xml:space="preserve"> PAGEREF _Toc164775466 \h </w:instrText>
+          <w:instrText xml:space="preserve"> PAGEREF _Toc183419228 \h </w:instrText>
         </w:r>
         <w:r>
           <w:rPr>
@@ -1380,7 +1328,7 @@
           <w14:ligatures w14:val="standardContextual"/>
         </w:rPr>
       </w:pPr>
-      <w:hyperlink w:anchor="_Toc164775467" w:history="1">
+      <w:hyperlink w:anchor="_Toc183419229" w:history="1">
         <w:r>
           <w:rPr>
             <w:rStyle w:val="Hyperlink"/>
@@ -1425,7 +1373,7 @@
             <w:noProof/>
             <w:webHidden/>
           </w:rPr>
-          <w:instrText xml:space="preserve"> PAGEREF _Toc164775467 \h </w:instrText>
+          <w:instrText xml:space="preserve"> PAGEREF _Toc183419229 \h </w:instrText>
         </w:r>
         <w:r>
           <w:rPr>
@@ -1472,7 +1420,7 @@
           <w14:ligatures w14:val="standardContextual"/>
         </w:rPr>
       </w:pPr>
-      <w:hyperlink w:anchor="_Toc164775468" w:history="1">
+      <w:hyperlink w:anchor="_Toc183419230" w:history="1">
         <w:r>
           <w:rPr>
             <w:rStyle w:val="Hyperlink"/>
@@ -1517,7 +1465,7 @@
             <w:noProof/>
             <w:webHidden/>
           </w:rPr>
-          <w:instrText xml:space="preserve"> PAGEREF _Toc164775468 \h </w:instrText>
+          <w:instrText xml:space="preserve"> PAGEREF _Toc183419230 \h </w:instrText>
         </w:r>
         <w:r>
           <w:rPr>
@@ -1564,7 +1512,7 @@
           <w14:ligatures w14:val="standardContextual"/>
         </w:rPr>
       </w:pPr>
-      <w:hyperlink w:anchor="_Toc164775469" w:history="1">
+      <w:hyperlink w:anchor="_Toc183419231" w:history="1">
         <w:r>
           <w:rPr>
             <w:rStyle w:val="Hyperlink"/>
@@ -1609,7 +1557,7 @@
             <w:noProof/>
             <w:webHidden/>
           </w:rPr>
-          <w:instrText xml:space="preserve"> PAGEREF _Toc164775469 \h </w:instrText>
+          <w:instrText xml:space="preserve"> PAGEREF _Toc183419231 \h </w:instrText>
         </w:r>
         <w:r>
           <w:rPr>
@@ -1656,7 +1604,7 @@
           <w14:ligatures w14:val="standardContextual"/>
         </w:rPr>
       </w:pPr>
-      <w:hyperlink w:anchor="_Toc164775470" w:history="1">
+      <w:hyperlink w:anchor="_Toc183419232" w:history="1">
         <w:r>
           <w:rPr>
             <w:rStyle w:val="Hyperlink"/>
@@ -1701,7 +1649,7 @@
             <w:noProof/>
             <w:webHidden/>
           </w:rPr>
-          <w:instrText xml:space="preserve"> PAGEREF _Toc164775470 \h </w:instrText>
+          <w:instrText xml:space="preserve"> PAGEREF _Toc183419232 \h </w:instrText>
         </w:r>
         <w:r>
           <w:rPr>
@@ -1748,7 +1696,7 @@
           <w14:ligatures w14:val="standardContextual"/>
         </w:rPr>
       </w:pPr>
-      <w:hyperlink w:anchor="_Toc164775471" w:history="1">
+      <w:hyperlink w:anchor="_Toc183419233" w:history="1">
         <w:r>
           <w:rPr>
             <w:rStyle w:val="Hyperlink"/>
@@ -1793,7 +1741,7 @@
             <w:noProof/>
             <w:webHidden/>
           </w:rPr>
-          <w:instrText xml:space="preserve"> PAGEREF _Toc164775471 \h </w:instrText>
+          <w:instrText xml:space="preserve"> PAGEREF _Toc183419233 \h </w:instrText>
         </w:r>
         <w:r>
           <w:rPr>
@@ -1840,7 +1788,7 @@
           <w14:ligatures w14:val="standardContextual"/>
         </w:rPr>
       </w:pPr>
-      <w:hyperlink w:anchor="_Toc164775472" w:history="1">
+      <w:hyperlink w:anchor="_Toc183419234" w:history="1">
         <w:r>
           <w:rPr>
             <w:rStyle w:val="Hyperlink"/>
@@ -1885,7 +1833,7 @@
             <w:noProof/>
             <w:webHidden/>
           </w:rPr>
-          <w:instrText xml:space="preserve"> PAGEREF _Toc164775472 \h </w:instrText>
+          <w:instrText xml:space="preserve"> PAGEREF _Toc183419234 \h </w:instrText>
         </w:r>
         <w:r>
           <w:rPr>
@@ -1932,7 +1880,7 @@
           <w14:ligatures w14:val="standardContextual"/>
         </w:rPr>
       </w:pPr>
-      <w:hyperlink w:anchor="_Toc164775473" w:history="1">
+      <w:hyperlink w:anchor="_Toc183419235" w:history="1">
         <w:r>
           <w:rPr>
             <w:rStyle w:val="Hyperlink"/>
@@ -1977,7 +1925,7 @@
             <w:noProof/>
             <w:webHidden/>
           </w:rPr>
-          <w:instrText xml:space="preserve"> PAGEREF _Toc164775473 \h </w:instrText>
+          <w:instrText xml:space="preserve"> PAGEREF _Toc183419235 \h </w:instrText>
         </w:r>
         <w:r>
           <w:rPr>
@@ -2024,7 +1972,7 @@
           <w14:ligatures w14:val="standardContextual"/>
         </w:rPr>
       </w:pPr>
-      <w:hyperlink w:anchor="_Toc164775474" w:history="1">
+      <w:hyperlink w:anchor="_Toc183419236" w:history="1">
         <w:r>
           <w:rPr>
             <w:rStyle w:val="Hyperlink"/>
@@ -2069,7 +2017,7 @@
             <w:noProof/>
             <w:webHidden/>
           </w:rPr>
-          <w:instrText xml:space="preserve"> PAGEREF _Toc164775474 \h </w:instrText>
+          <w:instrText xml:space="preserve"> PAGEREF _Toc183419236 \h </w:instrText>
         </w:r>
         <w:r>
           <w:rPr>
@@ -2116,7 +2064,7 @@
           <w14:ligatures w14:val="standardContextual"/>
         </w:rPr>
       </w:pPr>
-      <w:hyperlink w:anchor="_Toc164775475" w:history="1">
+      <w:hyperlink w:anchor="_Toc183419237" w:history="1">
         <w:r>
           <w:rPr>
             <w:rStyle w:val="Hyperlink"/>
@@ -2161,7 +2109,7 @@
             <w:noProof/>
             <w:webHidden/>
           </w:rPr>
-          <w:instrText xml:space="preserve"> PAGEREF _Toc164775475 \h </w:instrText>
+          <w:instrText xml:space="preserve"> PAGEREF _Toc183419237 \h </w:instrText>
         </w:r>
         <w:r>
           <w:rPr>
@@ -2208,7 +2156,7 @@
           <w14:ligatures w14:val="standardContextual"/>
         </w:rPr>
       </w:pPr>
-      <w:hyperlink w:anchor="_Toc164775476" w:history="1">
+      <w:hyperlink w:anchor="_Toc183419238" w:history="1">
         <w:r>
           <w:rPr>
             <w:rStyle w:val="Hyperlink"/>
@@ -2253,7 +2201,7 @@
             <w:noProof/>
             <w:webHidden/>
           </w:rPr>
-          <w:instrText xml:space="preserve"> PAGEREF _Toc164775476 \h </w:instrText>
+          <w:instrText xml:space="preserve"> PAGEREF _Toc183419238 \h </w:instrText>
         </w:r>
         <w:r>
           <w:rPr>
@@ -2300,7 +2248,7 @@
           <w14:ligatures w14:val="standardContextual"/>
         </w:rPr>
       </w:pPr>
-      <w:hyperlink w:anchor="_Toc164775477" w:history="1">
+      <w:hyperlink w:anchor="_Toc183419239" w:history="1">
         <w:r>
           <w:rPr>
             <w:rStyle w:val="Hyperlink"/>
@@ -2324,7 +2272,7 @@
             <w:rStyle w:val="Hyperlink"/>
             <w:noProof/>
           </w:rPr>
-          <w:t>Description of Flow Diagnostics</w:t>
+          <w:t>Summary Data from SUMO</w:t>
         </w:r>
         <w:r>
           <w:rPr>
@@ -2345,7 +2293,7 @@
             <w:noProof/>
             <w:webHidden/>
           </w:rPr>
-          <w:instrText xml:space="preserve"> PAGEREF _Toc164775477 \h </w:instrText>
+          <w:instrText xml:space="preserve"> PAGEREF _Toc183419239 \h </w:instrText>
         </w:r>
         <w:r>
           <w:rPr>
@@ -2392,7 +2340,7 @@
           <w14:ligatures w14:val="standardContextual"/>
         </w:rPr>
       </w:pPr>
-      <w:hyperlink w:anchor="_Toc164775478" w:history="1">
+      <w:hyperlink w:anchor="_Toc183419240" w:history="1">
         <w:r>
           <w:rPr>
             <w:rStyle w:val="Hyperlink"/>
@@ -2416,7 +2364,7 @@
             <w:rStyle w:val="Hyperlink"/>
             <w:noProof/>
           </w:rPr>
-          <w:t>Improvements and new features 2024.03</w:t>
+          <w:t>Description of Flow Diagnostics</w:t>
         </w:r>
         <w:r>
           <w:rPr>
@@ -2437,7 +2385,7 @@
             <w:noProof/>
             <w:webHidden/>
           </w:rPr>
-          <w:instrText xml:space="preserve"> PAGEREF _Toc164775478 \h </w:instrText>
+          <w:instrText xml:space="preserve"> PAGEREF _Toc183419240 \h </w:instrText>
         </w:r>
         <w:r>
           <w:rPr>
@@ -2484,7 +2432,7 @@
           <w14:ligatures w14:val="standardContextual"/>
         </w:rPr>
       </w:pPr>
-      <w:hyperlink w:anchor="_Toc164775479" w:history="1">
+      <w:hyperlink w:anchor="_Toc183419241" w:history="1">
         <w:r>
           <w:rPr>
             <w:rStyle w:val="Hyperlink"/>
@@ -2508,7 +2456,7 @@
             <w:rStyle w:val="Hyperlink"/>
             <w:noProof/>
           </w:rPr>
-          <w:t>Improvements and new features in 2023.x</w:t>
+          <w:t>Performance Hints</w:t>
         </w:r>
         <w:r>
           <w:rPr>
@@ -2529,7 +2477,7 @@
             <w:noProof/>
             <w:webHidden/>
           </w:rPr>
-          <w:instrText xml:space="preserve"> PAGEREF _Toc164775479 \h </w:instrText>
+          <w:instrText xml:space="preserve"> PAGEREF _Toc183419241 \h </w:instrText>
         </w:r>
         <w:r>
           <w:rPr>
@@ -2550,6 +2498,190 @@
             <w:webHidden/>
           </w:rPr>
           <w:t>32</w:t>
+        </w:r>
+        <w:r>
+          <w:rPr>
+            <w:noProof/>
+            <w:webHidden/>
+          </w:rPr>
+          <w:fldChar w:fldCharType="end"/>
+        </w:r>
+      </w:hyperlink>
+    </w:p>
+    <w:p>
+      <w:pPr>
+        <w:pStyle w:val="TOC2"/>
+        <w:tabs>
+          <w:tab w:val="left" w:pos="720"/>
+          <w:tab w:val="right" w:leader="dot" w:pos="12950"/>
+        </w:tabs>
+        <w:rPr>
+          <w:rFonts w:cstheme="minorBidi"/>
+          <w:noProof/>
+          <w:kern w:val="2"/>
+          <w:sz w:val="24"/>
+          <w:szCs w:val="24"/>
+          <w14:ligatures w14:val="standardContextual"/>
+        </w:rPr>
+      </w:pPr>
+      <w:hyperlink w:anchor="_Toc183419242" w:history="1">
+        <w:r>
+          <w:rPr>
+            <w:rStyle w:val="Hyperlink"/>
+            <w:noProof/>
+          </w:rPr>
+          <w:t>x)</w:t>
+        </w:r>
+        <w:r>
+          <w:rPr>
+            <w:rFonts w:cstheme="minorBidi"/>
+            <w:noProof/>
+            <w:kern w:val="2"/>
+            <w:sz w:val="24"/>
+            <w:szCs w:val="24"/>
+            <w14:ligatures w14:val="standardContextual"/>
+          </w:rPr>
+          <w:tab/>
+        </w:r>
+        <w:r>
+          <w:rPr>
+            <w:rStyle w:val="Hyperlink"/>
+            <w:noProof/>
+          </w:rPr>
+          <w:t>Improvements and new features 2024.09</w:t>
+        </w:r>
+        <w:r>
+          <w:rPr>
+            <w:noProof/>
+            <w:webHidden/>
+          </w:rPr>
+          <w:tab/>
+        </w:r>
+        <w:r>
+          <w:rPr>
+            <w:noProof/>
+            <w:webHidden/>
+          </w:rPr>
+          <w:fldChar w:fldCharType="begin"/>
+        </w:r>
+        <w:r>
+          <w:rPr>
+            <w:noProof/>
+            <w:webHidden/>
+          </w:rPr>
+          <w:instrText xml:space="preserve"> PAGEREF _Toc183419242 \h </w:instrText>
+        </w:r>
+        <w:r>
+          <w:rPr>
+            <w:noProof/>
+            <w:webHidden/>
+          </w:rPr>
+        </w:r>
+        <w:r>
+          <w:rPr>
+            <w:noProof/>
+            <w:webHidden/>
+          </w:rPr>
+          <w:fldChar w:fldCharType="separate"/>
+        </w:r>
+        <w:r>
+          <w:rPr>
+            <w:noProof/>
+            <w:webHidden/>
+          </w:rPr>
+          <w:t>33</w:t>
+        </w:r>
+        <w:r>
+          <w:rPr>
+            <w:noProof/>
+            <w:webHidden/>
+          </w:rPr>
+          <w:fldChar w:fldCharType="end"/>
+        </w:r>
+      </w:hyperlink>
+    </w:p>
+    <w:p>
+      <w:pPr>
+        <w:pStyle w:val="TOC2"/>
+        <w:tabs>
+          <w:tab w:val="left" w:pos="720"/>
+          <w:tab w:val="right" w:leader="dot" w:pos="12950"/>
+        </w:tabs>
+        <w:rPr>
+          <w:rFonts w:cstheme="minorBidi"/>
+          <w:noProof/>
+          <w:kern w:val="2"/>
+          <w:sz w:val="24"/>
+          <w:szCs w:val="24"/>
+          <w14:ligatures w14:val="standardContextual"/>
+        </w:rPr>
+      </w:pPr>
+      <w:hyperlink w:anchor="_Toc183419243" w:history="1">
+        <w:r>
+          <w:rPr>
+            <w:rStyle w:val="Hyperlink"/>
+            <w:noProof/>
+          </w:rPr>
+          <w:t>y)</w:t>
+        </w:r>
+        <w:r>
+          <w:rPr>
+            <w:rFonts w:cstheme="minorBidi"/>
+            <w:noProof/>
+            <w:kern w:val="2"/>
+            <w:sz w:val="24"/>
+            <w:szCs w:val="24"/>
+            <w14:ligatures w14:val="standardContextual"/>
+          </w:rPr>
+          <w:tab/>
+        </w:r>
+        <w:r>
+          <w:rPr>
+            <w:rStyle w:val="Hyperlink"/>
+            <w:noProof/>
+          </w:rPr>
+          <w:t>Improvements and new features 2024.03</w:t>
+        </w:r>
+        <w:r>
+          <w:rPr>
+            <w:noProof/>
+            <w:webHidden/>
+          </w:rPr>
+          <w:tab/>
+        </w:r>
+        <w:r>
+          <w:rPr>
+            <w:noProof/>
+            <w:webHidden/>
+          </w:rPr>
+          <w:fldChar w:fldCharType="begin"/>
+        </w:r>
+        <w:r>
+          <w:rPr>
+            <w:noProof/>
+            <w:webHidden/>
+          </w:rPr>
+          <w:instrText xml:space="preserve"> PAGEREF _Toc183419243 \h </w:instrText>
+        </w:r>
+        <w:r>
+          <w:rPr>
+            <w:noProof/>
+            <w:webHidden/>
+          </w:rPr>
+        </w:r>
+        <w:r>
+          <w:rPr>
+            <w:noProof/>
+            <w:webHidden/>
+          </w:rPr>
+          <w:fldChar w:fldCharType="separate"/>
+        </w:r>
+        <w:r>
+          <w:rPr>
+            <w:noProof/>
+            <w:webHidden/>
+          </w:rPr>
+          <w:t>34</w:t>
         </w:r>
         <w:r>
           <w:rPr>
@@ -2584,7 +2716,7 @@
       <w:pPr>
         <w:pStyle w:val="Heading1"/>
       </w:pPr>
-      <w:bookmarkStart w:id="3" w:name="_Toc164775455"/>
+      <w:bookmarkStart w:id="3" w:name="_Toc183419217"/>
       <w:r>
         <w:lastRenderedPageBreak/>
         <w:t>Support and Resources</w:t>
@@ -2607,7 +2739,7 @@
         </w:rPr>
         <w:br/>
       </w:r>
-      <w:hyperlink r:id="rId10" w:history="1">
+      <w:hyperlink r:id="rId8" w:history="1">
         <w:r>
           <w:rPr>
             <w:rStyle w:val="Hyperlink"/>
@@ -2655,12 +2787,56 @@
         </w:rPr>
         <w:br/>
       </w:r>
+      <w:hyperlink r:id="rId9" w:history="1">
+        <w:r>
+          <w:rPr>
+            <w:rStyle w:val="Hyperlink"/>
+          </w:rPr>
+          <w:t>https://web.yammer.com/main/threads/eyJfdHlwZSI6IlRocmVhZCIsImlkIjoiNzM3MzA5MDI1MjgwMDAwIn0</w:t>
+        </w:r>
+      </w:hyperlink>
+    </w:p>
+    <w:p>
+      <w:pPr>
+        <w:rPr>
+          <w:b/>
+          <w:bCs/>
+        </w:rPr>
+      </w:pPr>
+      <w:r>
+        <w:rPr>
+          <w:b/>
+          <w:bCs/>
+        </w:rPr>
+        <w:t>Tutorials – introduction</w:t>
+      </w:r>
+    </w:p>
+    <w:p>
+      <w:r>
+        <w:t>There are a few tutorials available, and we also have recorded videos for some of them.</w:t>
+      </w:r>
+    </w:p>
+    <w:p>
+      <w:hyperlink r:id="rId10" w:history="1">
+        <w:r>
+          <w:rPr>
+            <w:rStyle w:val="Hyperlink"/>
+          </w:rPr>
+          <w:t>https://github.com/CeetronSolutions/resinsight-tutorials</w:t>
+        </w:r>
+      </w:hyperlink>
+      <w:r>
+        <w:rPr>
+          <w:rStyle w:val="Hyperlink"/>
+        </w:rPr>
+        <w:br/>
+      </w:r>
       <w:hyperlink r:id="rId11" w:history="1">
         <w:r>
           <w:rPr>
             <w:rStyle w:val="Hyperlink"/>
           </w:rPr>
-          <w:t>https://web.yammer.com/main/threads/eyJfdHlwZSI6IlRocmVhZCIsImlkIjoiNzM3MzA5MDI1MjgwMDAwIn0</w:t>
+          <w:t>https://www.youtube.com/channel/UCEJoH_ti1YZXz4hPMeAKMgw</w:t>
         </w:r>
       </w:hyperlink>
     </w:p>
@@ -2676,55 +2852,11 @@
           <w:b/>
           <w:bCs/>
         </w:rPr>
-        <w:t>Tutorials – introduction</w:t>
-      </w:r>
-    </w:p>
-    <w:p>
-      <w:r>
-        <w:t>There are a few tutorials available, and we also have recorded videos for some of them.</w:t>
+        <w:t>Overview of the interface for 3D visualization</w:t>
       </w:r>
     </w:p>
     <w:p>
       <w:hyperlink r:id="rId12" w:history="1">
-        <w:r>
-          <w:rPr>
-            <w:rStyle w:val="Hyperlink"/>
-          </w:rPr>
-          <w:t>https://github.com/CeetronSolutions/resinsight-tutorials</w:t>
-        </w:r>
-      </w:hyperlink>
-      <w:r>
-        <w:rPr>
-          <w:rStyle w:val="Hyperlink"/>
-        </w:rPr>
-        <w:br/>
-      </w:r>
-      <w:hyperlink r:id="rId13" w:history="1">
-        <w:r>
-          <w:rPr>
-            <w:rStyle w:val="Hyperlink"/>
-          </w:rPr>
-          <w:t>https://www.youtube.com/channel/UCEJoH_ti1YZXz4hPMeAKMgw</w:t>
-        </w:r>
-      </w:hyperlink>
-    </w:p>
-    <w:p>
-      <w:pPr>
-        <w:rPr>
-          <w:b/>
-          <w:bCs/>
-        </w:rPr>
-      </w:pPr>
-      <w:r>
-        <w:rPr>
-          <w:b/>
-          <w:bCs/>
-        </w:rPr>
-        <w:t>Overview of the interface for 3D visualization</w:t>
-      </w:r>
-    </w:p>
-    <w:p>
-      <w:hyperlink r:id="rId14" w:history="1">
         <w:r>
           <w:rPr>
             <w:rStyle w:val="Hyperlink"/>
@@ -2751,7 +2883,7 @@
         <w:pStyle w:val="Heading1"/>
       </w:pPr>
       <w:bookmarkStart w:id="4" w:name="_Toc115092071"/>
-      <w:bookmarkStart w:id="5" w:name="_Toc164775456"/>
+      <w:bookmarkStart w:id="5" w:name="_Toc183419218"/>
       <w:r>
         <w:lastRenderedPageBreak/>
         <w:t>Preparations</w:t>
@@ -2763,7 +2895,7 @@
       <w:r>
         <w:t xml:space="preserve">Test models used in tutorials are available from </w:t>
       </w:r>
-      <w:hyperlink r:id="rId15" w:history="1">
+      <w:hyperlink r:id="rId13" w:history="1">
         <w:r>
           <w:rPr>
             <w:rStyle w:val="Hyperlink"/>
@@ -2847,7 +2979,7 @@
                     <pic:cNvPicPr/>
                   </pic:nvPicPr>
                   <pic:blipFill>
-                    <a:blip r:embed="rId16"/>
+                    <a:blip r:embed="rId14"/>
                     <a:stretch>
                       <a:fillRect/>
                     </a:stretch>
@@ -2930,7 +3062,7 @@
           <w:noProof/>
         </w:rPr>
         <w:drawing>
-          <wp:anchor distT="0" distB="0" distL="114300" distR="114300" simplePos="0" relativeHeight="251681792" behindDoc="0" locked="0" layoutInCell="1" allowOverlap="1" wp14:anchorId="56ED9766" wp14:editId="6AA87CDB">
+          <wp:anchor distT="0" distB="0" distL="114300" distR="114300" simplePos="0" relativeHeight="251681792" behindDoc="0" locked="0" layoutInCell="1" allowOverlap="1" wp14:anchorId="56ED9766" wp14:editId="1C868D54">
             <wp:simplePos x="0" y="0"/>
             <wp:positionH relativeFrom="column">
               <wp:posOffset>3235629</wp:posOffset>
@@ -2953,7 +3085,7 @@
                     <pic:cNvPicPr/>
                   </pic:nvPicPr>
                   <pic:blipFill rotWithShape="1">
-                    <a:blip r:embed="rId17" cstate="print">
+                    <a:blip r:embed="rId15" cstate="print">
                       <a:extLst>
                         <a:ext uri="{28A0092B-C50C-407E-A947-70E740481C1C}">
                           <a14:useLocalDpi xmlns:a14="http://schemas.microsoft.com/office/drawing/2010/main" val="0"/>
@@ -3081,8 +3213,8 @@
         <w:pStyle w:val="Heading2"/>
       </w:pPr>
       <w:bookmarkStart w:id="7" w:name="_Toc115092072"/>
-      <w:bookmarkStart w:id="8" w:name="_Toc164775457"/>
-      <w:bookmarkStart w:id="9" w:name="_Hlk51665886"/>
+      <w:bookmarkStart w:id="8" w:name="_Hlk51665886"/>
+      <w:bookmarkStart w:id="9" w:name="_Toc183419219"/>
       <w:bookmarkEnd w:id="0"/>
       <w:r>
         <w:rPr>
@@ -3121,7 +3253,7 @@
                     <pic:cNvPicPr/>
                   </pic:nvPicPr>
                   <pic:blipFill>
-                    <a:blip r:embed="rId18">
+                    <a:blip r:embed="rId16">
                       <a:extLst>
                         <a:ext uri="{28A0092B-C50C-407E-A947-70E740481C1C}">
                           <a14:useLocalDpi xmlns:a14="http://schemas.microsoft.com/office/drawing/2010/main" val="0"/>
@@ -3157,7 +3289,7 @@
         <w:t>Grid Cross Plot with formations</w:t>
       </w:r>
       <w:bookmarkEnd w:id="7"/>
-      <w:bookmarkEnd w:id="8"/>
+      <w:bookmarkEnd w:id="9"/>
     </w:p>
     <w:p>
       <w:pPr>
@@ -3214,11 +3346,9 @@
       <w:r>
         <w:t>/</w:t>
       </w:r>
-      <w:proofErr w:type="spellStart"/>
       <w:r>
         <w:t>Norne_subZones.lyr</w:t>
       </w:r>
-      <w:proofErr w:type="spellEnd"/>
       <w:r>
         <w:t>”</w:t>
       </w:r>
@@ -3299,21 +3429,7 @@
         <w:rPr>
           <w:color w:val="000000" w:themeColor="text1"/>
         </w:rPr>
-        <w:t xml:space="preserve">, </w:t>
-      </w:r>
-      <w:proofErr w:type="gramStart"/>
-      <w:r>
-        <w:rPr>
-          <w:color w:val="000000" w:themeColor="text1"/>
-        </w:rPr>
-        <w:t>Select</w:t>
-      </w:r>
-      <w:proofErr w:type="gramEnd"/>
-      <w:r>
-        <w:rPr>
-          <w:color w:val="000000" w:themeColor="text1"/>
-        </w:rPr>
-        <w:t xml:space="preserve"> “Create Grid Cross Plot”</w:t>
+        <w:t>, Select “Create Grid Cross Plot”</w:t>
       </w:r>
       <w:r>
         <w:rPr>
@@ -3462,7 +3578,7 @@
                     <pic:cNvPicPr/>
                   </pic:nvPicPr>
                   <pic:blipFill>
-                    <a:blip r:embed="rId19">
+                    <a:blip r:embed="rId17">
                       <a:extLst>
                         <a:ext uri="{28A0092B-C50C-407E-A947-70E740481C1C}">
                           <a14:useLocalDpi xmlns:a14="http://schemas.microsoft.com/office/drawing/2010/main" val="0"/>
@@ -3612,7 +3728,7 @@
       </w:r>
     </w:p>
     <w:p>
-      <w:hyperlink r:id="rId20" w:history="1">
+      <w:hyperlink r:id="rId18" w:history="1">
         <w:r>
           <w:rPr>
             <w:rStyle w:val="Hyperlink"/>
@@ -3650,7 +3766,7 @@
                     <pic:cNvPicPr/>
                   </pic:nvPicPr>
                   <pic:blipFill>
-                    <a:blip r:embed="rId21">
+                    <a:blip r:embed="rId19">
                       <a:extLst>
                         <a:ext uri="{28A0092B-C50C-407E-A947-70E740481C1C}">
                           <a14:useLocalDpi xmlns:a14="http://schemas.microsoft.com/office/drawing/2010/main" val="0"/>
@@ -3688,7 +3804,7 @@
         <w:pStyle w:val="Heading2"/>
       </w:pPr>
       <w:bookmarkStart w:id="10" w:name="_Toc115092073"/>
-      <w:bookmarkStart w:id="11" w:name="_Toc164775458"/>
+      <w:bookmarkStart w:id="11" w:name="_Toc183419220"/>
       <w:r>
         <w:lastRenderedPageBreak/>
         <w:t xml:space="preserve">Grid Cross Plot </w:t>
@@ -3745,11 +3861,9 @@
       <w:r>
         <w:t>Import formations from folder “model-data/norne/</w:t>
       </w:r>
-      <w:proofErr w:type="spellStart"/>
       <w:r>
         <w:t>Norne_subZones.lyr</w:t>
       </w:r>
-      <w:proofErr w:type="spellEnd"/>
       <w:r>
         <w:t>”</w:t>
       </w:r>
@@ -4044,7 +4158,7 @@
                     <pic:cNvPicPr/>
                   </pic:nvPicPr>
                   <pic:blipFill>
-                    <a:blip r:embed="rId22">
+                    <a:blip r:embed="rId20">
                       <a:extLst>
                         <a:ext uri="{28A0092B-C50C-407E-A947-70E740481C1C}">
                           <a14:useLocalDpi xmlns:a14="http://schemas.microsoft.com/office/drawing/2010/main" val="0"/>
@@ -4372,14 +4486,14 @@
       </w:r>
     </w:p>
     <w:p/>
-    <w:bookmarkEnd w:id="9"/>
+    <w:bookmarkEnd w:id="8"/>
     <w:p/>
     <w:p>
       <w:pPr>
         <w:pStyle w:val="Heading2"/>
       </w:pPr>
       <w:bookmarkStart w:id="12" w:name="_Toc115092074"/>
-      <w:bookmarkStart w:id="13" w:name="_Toc164775459"/>
+      <w:bookmarkStart w:id="13" w:name="_Toc183419221"/>
       <w:r>
         <w:lastRenderedPageBreak/>
         <w:t>Sector model export</w:t>
@@ -4431,15 +4545,7 @@
         </w:numPr>
       </w:pPr>
       <w:r>
-        <w:t xml:space="preserve">Move to the last time step as there is no flow at the </w:t>
-      </w:r>
-      <w:proofErr w:type="gramStart"/>
-      <w:r>
-        <w:t>first time</w:t>
-      </w:r>
-      <w:proofErr w:type="gramEnd"/>
-      <w:r>
-        <w:t xml:space="preserve"> step</w:t>
+        <w:t>Move to the last time step as there is no flow at the first time step</w:t>
       </w:r>
     </w:p>
     <w:p>
@@ -4879,31 +4985,22 @@
         </w:rPr>
         <w:t xml:space="preserve">In the right-click menu in the 3D view, activate </w:t>
       </w:r>
-      <w:proofErr w:type="gramStart"/>
       <w:r>
         <w:rPr>
           <w:b/>
           <w:color w:val="000000" w:themeColor="text1"/>
         </w:rPr>
-        <w:t>Compare</w:t>
-      </w:r>
-      <w:proofErr w:type="gramEnd"/>
-      <w:r>
-        <w:rPr>
-          <w:b/>
+        <w:t>Compare to</w:t>
+      </w:r>
+    </w:p>
+    <w:p>
+      <w:pPr>
+        <w:rPr>
+          <w:bCs/>
           <w:color w:val="000000" w:themeColor="text1"/>
         </w:rPr>
-        <w:t xml:space="preserve"> to</w:t>
-      </w:r>
-    </w:p>
-    <w:p>
-      <w:pPr>
-        <w:rPr>
-          <w:bCs/>
-          <w:color w:val="000000" w:themeColor="text1"/>
-        </w:rPr>
-      </w:pPr>
-      <w:hyperlink r:id="rId23" w:history="1">
+      </w:pPr>
+      <w:hyperlink r:id="rId21" w:history="1">
         <w:r>
           <w:rPr>
             <w:rStyle w:val="Hyperlink"/>
@@ -4948,7 +5045,7 @@
                     <pic:cNvPicPr/>
                   </pic:nvPicPr>
                   <pic:blipFill>
-                    <a:blip r:embed="rId24">
+                    <a:blip r:embed="rId22">
                       <a:extLst>
                         <a:ext uri="{28A0092B-C50C-407E-A947-70E740481C1C}">
                           <a14:useLocalDpi xmlns:a14="http://schemas.microsoft.com/office/drawing/2010/main" val="0"/>
@@ -4986,7 +5083,7 @@
         <w:pStyle w:val="Heading2"/>
       </w:pPr>
       <w:bookmarkStart w:id="14" w:name="_Toc115092075"/>
-      <w:bookmarkStart w:id="15" w:name="_Toc164775460"/>
+      <w:bookmarkStart w:id="15" w:name="_Toc183419222"/>
       <w:r>
         <w:rPr>
           <w:noProof/>
@@ -5024,7 +5121,7 @@
                     <pic:cNvPicPr/>
                   </pic:nvPicPr>
                   <pic:blipFill>
-                    <a:blip r:embed="rId25">
+                    <a:blip r:embed="rId23">
                       <a:extLst>
                         <a:ext uri="{28A0092B-C50C-407E-A947-70E740481C1C}">
                           <a14:useLocalDpi xmlns:a14="http://schemas.microsoft.com/office/drawing/2010/main" val="0"/>
@@ -5094,13 +5191,8 @@
         <w:t>-</w:t>
       </w:r>
       <w:r>
-        <w:t>data/</w:t>
-      </w:r>
-      <w:proofErr w:type="spellStart"/>
-      <w:r>
-        <w:t>grid_ensemble</w:t>
-      </w:r>
-      <w:proofErr w:type="spellEnd"/>
+        <w:t>data/grid_ensemble</w:t>
+      </w:r>
       <w:r>
         <w:t>”</w:t>
       </w:r>
@@ -5374,23 +5466,7 @@
           <w:b/>
           <w:bCs/>
         </w:rPr>
-        <w:t xml:space="preserve">Apply </w:t>
-      </w:r>
-      <w:proofErr w:type="gramStart"/>
-      <w:r>
-        <w:rPr>
-          <w:b/>
-          <w:bCs/>
-        </w:rPr>
-        <w:t>As</w:t>
-      </w:r>
-      <w:proofErr w:type="gramEnd"/>
-      <w:r>
-        <w:rPr>
-          <w:b/>
-          <w:bCs/>
-        </w:rPr>
-        <w:t xml:space="preserve"> Cell Result</w:t>
+        <w:t>Apply As Cell Result</w:t>
       </w:r>
     </w:p>
     <w:p>
@@ -5429,15 +5505,7 @@
         <w:t>Property Editor</w:t>
       </w:r>
       <w:r>
-        <w:t>, click the button “</w:t>
-      </w:r>
-      <w:proofErr w:type="gramStart"/>
-      <w:r>
-        <w:t>Edit(</w:t>
-      </w:r>
-      <w:proofErr w:type="gramEnd"/>
-      <w:r>
-        <w:t>Will DELETE current result)”</w:t>
+        <w:t>, click the button “Edit(Will DELETE current result)”</w:t>
       </w:r>
       <w:r>
         <w:br/>
@@ -5560,7 +5628,7 @@
       <w:pPr>
         <w:ind w:left="360"/>
       </w:pPr>
-      <w:hyperlink r:id="rId26" w:history="1">
+      <w:hyperlink r:id="rId24" w:history="1">
         <w:r>
           <w:rPr>
             <w:rStyle w:val="Hyperlink"/>
@@ -5577,13 +5645,13 @@
       <w:pPr>
         <w:pStyle w:val="Heading2"/>
       </w:pPr>
-      <w:bookmarkStart w:id="16" w:name="_Toc164775461"/>
-      <w:bookmarkStart w:id="17" w:name="_Toc115092076"/>
+      <w:bookmarkStart w:id="16" w:name="_Toc115092076"/>
+      <w:bookmarkStart w:id="17" w:name="_Toc183419223"/>
       <w:r>
         <w:lastRenderedPageBreak/>
         <w:t>Grid Property Calculator</w:t>
       </w:r>
-      <w:bookmarkEnd w:id="16"/>
+      <w:bookmarkEnd w:id="17"/>
     </w:p>
     <w:p>
       <w:pPr>
@@ -5651,7 +5719,7 @@
                     <pic:cNvPicPr/>
                   </pic:nvPicPr>
                   <pic:blipFill>
-                    <a:blip r:embed="rId27"/>
+                    <a:blip r:embed="rId25"/>
                     <a:stretch>
                       <a:fillRect/>
                     </a:stretch>
@@ -5694,15 +5762,7 @@
         <w:br/>
       </w:r>
       <w:r>
-        <w:t>MOBILE_</w:t>
-      </w:r>
-      <w:proofErr w:type="gramStart"/>
-      <w:r>
-        <w:t>OIL :</w:t>
-      </w:r>
-      <w:proofErr w:type="gramEnd"/>
-      <w:r>
-        <w:t>= if(((SOIL-SOWCR) &lt; 0.00), 0.00, PORV*(SOIL-SOWCR))</w:t>
+        <w:t>MOBILE_OIL := if(((SOIL-SOWCR) &lt; 0.00), 0.00, PORV*(SOIL-SOWCR))</w:t>
       </w:r>
     </w:p>
     <w:p>
@@ -5815,15 +5875,7 @@
         <w:t>In the 3D view, create a polygon cell filter for a section of the grid</w:t>
       </w:r>
       <w:r>
-        <w:t xml:space="preserve"> where there is a lot of mobile oil. Activate the </w:t>
-      </w:r>
-      <w:proofErr w:type="spellStart"/>
-      <w:r>
-        <w:t>the</w:t>
-      </w:r>
-      <w:proofErr w:type="spellEnd"/>
-      <w:r>
-        <w:t xml:space="preserve"> right click menu, and select </w:t>
+        <w:t xml:space="preserve"> where there is a lot of mobile oil. Activate the the right click menu, and select </w:t>
       </w:r>
       <w:r>
         <w:t>“</w:t>
@@ -5867,7 +5919,7 @@
                     <pic:cNvPicPr/>
                   </pic:nvPicPr>
                   <pic:blipFill>
-                    <a:blip r:embed="rId28"/>
+                    <a:blip r:embed="rId26"/>
                     <a:stretch>
                       <a:fillRect/>
                     </a:stretch>
@@ -5903,15 +5955,7 @@
         <w:br/>
       </w:r>
       <w:r>
-        <w:t>SUM_MOBILE_</w:t>
-      </w:r>
-      <w:proofErr w:type="gramStart"/>
-      <w:r>
-        <w:t>OIL :</w:t>
-      </w:r>
-      <w:proofErr w:type="gramEnd"/>
-      <w:r>
-        <w:t>= sum(MOBILE_OIL)</w:t>
+        <w:t>SUM_MOBILE_OIL := sum(MOBILE_OIL)</w:t>
       </w:r>
     </w:p>
     <w:p>
@@ -6022,7 +6066,7 @@
                     <pic:cNvPicPr/>
                   </pic:nvPicPr>
                   <pic:blipFill>
-                    <a:blip r:embed="rId29"/>
+                    <a:blip r:embed="rId27"/>
                     <a:stretch>
                       <a:fillRect/>
                     </a:stretch>
@@ -6059,15 +6103,7 @@
         </w:numPr>
       </w:pPr>
       <w:r>
-        <w:t xml:space="preserve">Click on </w:t>
-      </w:r>
-      <w:proofErr w:type="gramStart"/>
-      <w:r>
-        <w:t>calculate, and</w:t>
-      </w:r>
-      <w:proofErr w:type="gramEnd"/>
-      <w:r>
-        <w:t xml:space="preserve"> create a view of the grid property </w:t>
+        <w:t xml:space="preserve">Click on calculate, and create a view of the grid property </w:t>
       </w:r>
       <w:r>
         <w:rPr>
@@ -6105,7 +6141,7 @@
                     <pic:cNvPicPr/>
                   </pic:nvPicPr>
                   <pic:blipFill>
-                    <a:blip r:embed="rId30"/>
+                    <a:blip r:embed="rId28"/>
                     <a:stretch>
                       <a:fillRect/>
                     </a:stretch>
@@ -6187,52 +6223,52 @@
       </w:r>
     </w:p>
     <w:p>
+      <w:hyperlink r:id="rId29" w:history="1">
+        <w:r>
+          <w:rPr>
+            <w:rStyle w:val="Hyperlink"/>
+          </w:rPr>
+          <w:t>https://resinsight.org/calculated-data/gridpropertycalculator/</w:t>
+        </w:r>
+      </w:hyperlink>
+      <w:r>
+        <w:br/>
+      </w:r>
+      <w:hyperlink r:id="rId30" w:history="1">
+        <w:r>
+          <w:rPr>
+            <w:rStyle w:val="Hyperlink"/>
+          </w:rPr>
+          <w:t>https://resinsight.org/calculated-data/calculatorexpressions/</w:t>
+        </w:r>
+      </w:hyperlink>
+    </w:p>
+    <w:p>
+      <w:r>
+        <w:t>See the following description on how to calculate this on an ensemble of grids.</w:t>
+      </w:r>
+      <w:r>
+        <w:br/>
+      </w:r>
       <w:hyperlink r:id="rId31" w:history="1">
         <w:r>
           <w:rPr>
             <w:rStyle w:val="Hyperlink"/>
           </w:rPr>
-          <w:t>https://resinsight.org/calculated-data/gridpropertycalculator/</w:t>
+          <w:t>https://github.com/OPM/ResInsight/discussions/10913</w:t>
         </w:r>
       </w:hyperlink>
-      <w:r>
-        <w:br/>
-      </w:r>
-      <w:hyperlink r:id="rId32" w:history="1">
-        <w:r>
-          <w:rPr>
-            <w:rStyle w:val="Hyperlink"/>
-          </w:rPr>
-          <w:t>https://resinsight.org/calculated-data/calculatorexpressions/</w:t>
-        </w:r>
-      </w:hyperlink>
-    </w:p>
-    <w:p>
-      <w:r>
-        <w:t>See the following description on how to calculate this on an ensemble of grids.</w:t>
-      </w:r>
-      <w:r>
-        <w:br/>
-      </w:r>
-      <w:hyperlink r:id="rId33" w:history="1">
-        <w:r>
-          <w:rPr>
-            <w:rStyle w:val="Hyperlink"/>
-          </w:rPr>
-          <w:t>https://github.com/OPM/ResInsight/discussions/10913</w:t>
-        </w:r>
-      </w:hyperlink>
     </w:p>
     <w:p>
       <w:pPr>
         <w:pStyle w:val="Heading2"/>
       </w:pPr>
-      <w:bookmarkStart w:id="18" w:name="_Toc164775462"/>
+      <w:bookmarkStart w:id="18" w:name="_Toc183419224"/>
       <w:r>
         <w:lastRenderedPageBreak/>
         <w:t>Well Log Extraction</w:t>
       </w:r>
-      <w:bookmarkEnd w:id="17"/>
+      <w:bookmarkEnd w:id="16"/>
       <w:bookmarkEnd w:id="18"/>
     </w:p>
     <w:p>
@@ -6270,11 +6306,9 @@
       <w:r>
         <w:t>Import grid case from “norne” and import formations from “norne/</w:t>
       </w:r>
-      <w:proofErr w:type="spellStart"/>
       <w:r>
         <w:t>Norne_Fm.lyr</w:t>
       </w:r>
-      <w:proofErr w:type="spellEnd"/>
       <w:r>
         <w:t>”</w:t>
       </w:r>
@@ -6298,15 +6332,7 @@
         <w:t xml:space="preserve"> </w:t>
       </w:r>
       <w:r>
-        <w:t>"model-data/norne-well-</w:t>
-      </w:r>
-      <w:proofErr w:type="spellStart"/>
-      <w:r>
-        <w:t>logdata</w:t>
-      </w:r>
-      <w:proofErr w:type="spellEnd"/>
-      <w:r>
-        <w:t>/</w:t>
+        <w:t>"model-data/norne-well-logdata/</w:t>
       </w:r>
       <w:r>
         <w:t>dummy-B-3H.dev</w:t>
@@ -6550,7 +6576,7 @@
                     <pic:cNvPicPr/>
                   </pic:nvPicPr>
                   <pic:blipFill>
-                    <a:blip r:embed="rId34">
+                    <a:blip r:embed="rId32">
                       <a:extLst>
                         <a:ext uri="{28A0092B-C50C-407E-A947-70E740481C1C}">
                           <a14:useLocalDpi xmlns:a14="http://schemas.microsoft.com/office/drawing/2010/main" val="0"/>
@@ -6590,7 +6616,7 @@
           </wp:anchor>
         </w:drawing>
       </w:r>
-      <w:hyperlink r:id="rId35" w:history="1">
+      <w:hyperlink r:id="rId33" w:history="1">
         <w:r>
           <w:rPr>
             <w:rStyle w:val="Hyperlink"/>
@@ -6606,7 +6632,7 @@
         <w:pStyle w:val="Heading2"/>
       </w:pPr>
       <w:bookmarkStart w:id="19" w:name="_Toc115092077"/>
-      <w:bookmarkStart w:id="20" w:name="_Toc164775463"/>
+      <w:bookmarkStart w:id="20" w:name="_Toc183419225"/>
       <w:r>
         <w:rPr>
           <w:noProof/>
@@ -6636,7 +6662,7 @@
                     <pic:cNvPicPr/>
                   </pic:nvPicPr>
                   <pic:blipFill>
-                    <a:blip r:embed="rId36">
+                    <a:blip r:embed="rId34">
                       <a:extLst>
                         <a:ext uri="{28A0092B-C50C-407E-A947-70E740481C1C}">
                           <a14:useLocalDpi xmlns:a14="http://schemas.microsoft.com/office/drawing/2010/main" val="0"/>
@@ -6716,15 +6742,7 @@
         <w:t xml:space="preserve"> </w:t>
       </w:r>
       <w:r>
-        <w:t>"model-data/norne-well-</w:t>
-      </w:r>
-      <w:proofErr w:type="spellStart"/>
-      <w:r>
-        <w:t>logdata</w:t>
-      </w:r>
-      <w:proofErr w:type="spellEnd"/>
-      <w:r>
-        <w:t>/</w:t>
+        <w:t>"model-data/norne-well-logdata/</w:t>
       </w:r>
       <w:r>
         <w:t>dummy-B-3H.dev</w:t>
@@ -6782,15 +6800,7 @@
         <w:t xml:space="preserve"> and select </w:t>
       </w:r>
       <w:r>
-        <w:t>"model-data/norne-well-</w:t>
-      </w:r>
-      <w:proofErr w:type="spellStart"/>
-      <w:r>
-        <w:t>logdata</w:t>
-      </w:r>
-      <w:proofErr w:type="spellEnd"/>
-      <w:r>
-        <w:t>/</w:t>
+        <w:t>"model-data/norne-well-logdata/</w:t>
       </w:r>
       <w:r>
         <w:t>dummy-B-3_H.LAS</w:t>
@@ -6979,7 +6989,7 @@
     </w:p>
     <w:p/>
     <w:p>
-      <w:hyperlink r:id="rId37" w:history="1">
+      <w:hyperlink r:id="rId35" w:history="1">
         <w:r>
           <w:rPr>
             <w:rStyle w:val="Hyperlink"/>
@@ -6994,7 +7004,7 @@
         <w:pStyle w:val="Heading2"/>
       </w:pPr>
       <w:bookmarkStart w:id="21" w:name="_Toc115092078"/>
-      <w:bookmarkStart w:id="22" w:name="_Toc164775464"/>
+      <w:bookmarkStart w:id="22" w:name="_Toc183419226"/>
       <w:r>
         <w:lastRenderedPageBreak/>
         <w:t>Well Measurements in 3D</w:t>
@@ -7330,7 +7340,7 @@
       </w:r>
     </w:p>
     <w:p>
-      <w:hyperlink r:id="rId38" w:history="1">
+      <w:hyperlink r:id="rId36" w:history="1">
         <w:r>
           <w:rPr>
             <w:rStyle w:val="Hyperlink"/>
@@ -7345,7 +7355,7 @@
           <w:noProof/>
         </w:rPr>
         <w:drawing>
-          <wp:anchor distT="0" distB="0" distL="114300" distR="114300" simplePos="0" relativeHeight="251718656" behindDoc="0" locked="0" layoutInCell="1" allowOverlap="1" wp14:anchorId="484E5C62" wp14:editId="3CA6EB95">
+          <wp:anchor distT="0" distB="0" distL="114300" distR="114300" simplePos="0" relativeHeight="251718656" behindDoc="0" locked="0" layoutInCell="1" allowOverlap="1" wp14:anchorId="484E5C62" wp14:editId="555AEEC3">
             <wp:simplePos x="0" y="0"/>
             <wp:positionH relativeFrom="column">
               <wp:posOffset>1542314</wp:posOffset>
@@ -7370,7 +7380,7 @@
                     </pic:cNvPicPr>
                   </pic:nvPicPr>
                   <pic:blipFill>
-                    <a:blip r:embed="rId39" cstate="print">
+                    <a:blip r:embed="rId37" cstate="print">
                       <a:extLst>
                         <a:ext uri="{28A0092B-C50C-407E-A947-70E740481C1C}">
                           <a14:useLocalDpi xmlns:a14="http://schemas.microsoft.com/office/drawing/2010/main" val="0"/>
@@ -7413,7 +7423,7 @@
         <w:pStyle w:val="Heading2"/>
       </w:pPr>
       <w:bookmarkStart w:id="23" w:name="_Toc115092079"/>
-      <w:bookmarkStart w:id="24" w:name="_Toc164775465"/>
+      <w:bookmarkStart w:id="24" w:name="_Toc183419227"/>
       <w:r>
         <w:lastRenderedPageBreak/>
         <w:t>Well Measurements in plots</w:t>
@@ -7694,7 +7704,6 @@
       <w:r>
         <w:t xml:space="preserve"> section of the plot or by zoom using </w:t>
       </w:r>
-      <w:proofErr w:type="spellStart"/>
       <w:r>
         <w:rPr>
           <w:b/>
@@ -7703,11 +7712,7 @@
         <w:t>CTRL</w:t>
       </w:r>
       <w:r>
-        <w:t>+mouse</w:t>
-      </w:r>
-      <w:proofErr w:type="spellEnd"/>
-      <w:r>
-        <w:t xml:space="preserve"> wheel</w:t>
+        <w:t>+mouse wheel</w:t>
       </w:r>
     </w:p>
     <w:p>
@@ -7920,7 +7925,7 @@
                     <pic:cNvPicPr/>
                   </pic:nvPicPr>
                   <pic:blipFill>
-                    <a:blip r:embed="rId40"/>
+                    <a:blip r:embed="rId38"/>
                     <a:stretch>
                       <a:fillRect/>
                     </a:stretch>
@@ -7947,7 +7952,7 @@
         <w:pStyle w:val="Heading2"/>
       </w:pPr>
       <w:bookmarkStart w:id="25" w:name="_Toc115092080"/>
-      <w:bookmarkStart w:id="26" w:name="_Toc164775466"/>
+      <w:bookmarkStart w:id="26" w:name="_Toc183419228"/>
       <w:r>
         <w:lastRenderedPageBreak/>
         <w:t>Well Picks</w:t>
@@ -8275,7 +8280,7 @@
     <w:p/>
     <w:p/>
     <w:p>
-      <w:hyperlink r:id="rId41" w:anchor="well-picks" w:history="1">
+      <w:hyperlink r:id="rId39" w:anchor="well-picks" w:history="1">
         <w:r>
           <w:rPr>
             <w:rStyle w:val="Hyperlink"/>
@@ -8291,7 +8296,7 @@
         <w:pStyle w:val="Heading2"/>
       </w:pPr>
       <w:bookmarkStart w:id="27" w:name="_Toc115092081"/>
-      <w:bookmarkStart w:id="28" w:name="_Toc164775467"/>
+      <w:bookmarkStart w:id="28" w:name="_Toc183419229"/>
       <w:r>
         <w:lastRenderedPageBreak/>
         <w:t>Well Path Creation</w:t>
@@ -8354,7 +8359,7 @@
                     <pic:cNvPicPr/>
                   </pic:nvPicPr>
                   <pic:blipFill>
-                    <a:blip r:embed="rId42">
+                    <a:blip r:embed="rId40">
                       <a:extLst>
                         <a:ext uri="{28A0092B-C50C-407E-A947-70E740481C1C}">
                           <a14:useLocalDpi xmlns:a14="http://schemas.microsoft.com/office/drawing/2010/main" val="0"/>
@@ -8445,7 +8450,7 @@
           <w:noProof/>
         </w:rPr>
         <w:drawing>
-          <wp:anchor distT="0" distB="0" distL="114300" distR="114300" simplePos="0" relativeHeight="251709440" behindDoc="0" locked="0" layoutInCell="1" allowOverlap="1" wp14:anchorId="7CDBE8BC" wp14:editId="4C643DE2">
+          <wp:anchor distT="0" distB="0" distL="114300" distR="114300" simplePos="0" relativeHeight="251709440" behindDoc="0" locked="0" layoutInCell="1" allowOverlap="1" wp14:anchorId="7CDBE8BC" wp14:editId="760FC08E">
             <wp:simplePos x="0" y="0"/>
             <wp:positionH relativeFrom="column">
               <wp:posOffset>5494866</wp:posOffset>
@@ -8468,7 +8473,7 @@
                     <pic:cNvPicPr/>
                   </pic:nvPicPr>
                   <pic:blipFill>
-                    <a:blip r:embed="rId43" cstate="print">
+                    <a:blip r:embed="rId41" cstate="print">
                       <a:extLst>
                         <a:ext uri="{28A0092B-C50C-407E-A947-70E740481C1C}">
                           <a14:useLocalDpi xmlns:a14="http://schemas.microsoft.com/office/drawing/2010/main" val="0"/>
@@ -8595,7 +8600,7 @@
                     <pic:cNvPicPr/>
                   </pic:nvPicPr>
                   <pic:blipFill>
-                    <a:blip r:embed="rId44" cstate="print">
+                    <a:blip r:embed="rId42" cstate="print">
                       <a:extLst>
                         <a:ext uri="{28A0092B-C50C-407E-A947-70E740481C1C}">
                           <a14:useLocalDpi xmlns:a14="http://schemas.microsoft.com/office/drawing/2010/main" val="0"/>
@@ -8740,7 +8745,7 @@
       <w:r>
         <w:br/>
       </w:r>
-      <w:hyperlink r:id="rId45" w:anchor="well-target-interaction-operations" w:history="1">
+      <w:hyperlink r:id="rId43" w:anchor="well-target-interaction-operations" w:history="1">
         <w:r>
           <w:rPr>
             <w:rStyle w:val="Hyperlink"/>
@@ -8757,7 +8762,7 @@
         <w:pStyle w:val="Heading2"/>
       </w:pPr>
       <w:bookmarkStart w:id="29" w:name="_Toc115092082"/>
-      <w:bookmarkStart w:id="30" w:name="_Toc164775468"/>
+      <w:bookmarkStart w:id="30" w:name="_Toc183419230"/>
       <w:r>
         <w:lastRenderedPageBreak/>
         <w:t>Well Path Completions</w:t>
@@ -8778,15 +8783,7 @@
     </w:p>
     <w:p>
       <w:r>
-        <w:t xml:space="preserve">Continue with the user defined </w:t>
-      </w:r>
-      <w:proofErr w:type="gramStart"/>
-      <w:r>
-        <w:t>well path</w:t>
-      </w:r>
-      <w:proofErr w:type="gramEnd"/>
-      <w:r>
-        <w:t xml:space="preserve"> from previous tutorial.</w:t>
+        <w:t>Continue with the user defined well path from previous tutorial.</w:t>
       </w:r>
     </w:p>
     <w:p>
@@ -8903,7 +8900,7 @@
                     <pic:cNvPicPr/>
                   </pic:nvPicPr>
                   <pic:blipFill>
-                    <a:blip r:embed="rId46">
+                    <a:blip r:embed="rId44">
                       <a:extLst>
                         <a:ext uri="{28A0092B-C50C-407E-A947-70E740481C1C}">
                           <a14:useLocalDpi xmlns:a14="http://schemas.microsoft.com/office/drawing/2010/main" val="0"/>
@@ -8981,15 +8978,7 @@
         <w:t xml:space="preserve">Import template from </w:t>
       </w:r>
       <w:r>
-        <w:t>"/model-data/norne-well-</w:t>
-      </w:r>
-      <w:proofErr w:type="spellStart"/>
-      <w:r>
-        <w:t>hydrfrac</w:t>
-      </w:r>
-      <w:proofErr w:type="spellEnd"/>
-      <w:r>
-        <w:t>/StimPlan_HydrFrac.XML"</w:t>
+        <w:t>"/model-data/norne-well-hydrfrac/StimPlan_HydrFrac.XML"</w:t>
       </w:r>
     </w:p>
     <w:p>
@@ -9094,7 +9083,7 @@
       </w:r>
     </w:p>
     <w:p>
-      <w:hyperlink r:id="rId47" w:history="1">
+      <w:hyperlink r:id="rId45" w:history="1">
         <w:r>
           <w:rPr>
             <w:rStyle w:val="Hyperlink"/>
@@ -9108,7 +9097,7 @@
         <w:pStyle w:val="Heading2"/>
       </w:pPr>
       <w:bookmarkStart w:id="31" w:name="_Toc115092083"/>
-      <w:bookmarkStart w:id="32" w:name="_Toc164775469"/>
+      <w:bookmarkStart w:id="32" w:name="_Toc183419231"/>
       <w:r>
         <w:lastRenderedPageBreak/>
         <w:t>Export LGR for Completions</w:t>
@@ -9132,15 +9121,7 @@
         <w:spacing w:after="120"/>
       </w:pPr>
       <w:r>
-        <w:t xml:space="preserve">Continue with the user defined </w:t>
-      </w:r>
-      <w:proofErr w:type="gramStart"/>
-      <w:r>
-        <w:t>well path</w:t>
-      </w:r>
-      <w:proofErr w:type="gramEnd"/>
-      <w:r>
-        <w:t xml:space="preserve"> from previous tutorial.</w:t>
+        <w:t>Continue with the user defined well path from previous tutorial.</w:t>
       </w:r>
     </w:p>
     <w:p>
@@ -9307,7 +9288,7 @@
                     <pic:cNvPicPr/>
                   </pic:nvPicPr>
                   <pic:blipFill>
-                    <a:blip r:embed="rId48">
+                    <a:blip r:embed="rId46">
                       <a:extLst>
                         <a:ext uri="{28A0092B-C50C-407E-A947-70E740481C1C}">
                           <a14:useLocalDpi xmlns:a14="http://schemas.microsoft.com/office/drawing/2010/main" val="0"/>
@@ -9480,7 +9461,7 @@
       </w:r>
     </w:p>
     <w:p>
-      <w:hyperlink r:id="rId49" w:history="1">
+      <w:hyperlink r:id="rId47" w:history="1">
         <w:r>
           <w:rPr>
             <w:rStyle w:val="Hyperlink"/>
@@ -9494,7 +9475,7 @@
         <w:pStyle w:val="Heading2"/>
       </w:pPr>
       <w:bookmarkStart w:id="33" w:name="_Toc115092084"/>
-      <w:bookmarkStart w:id="34" w:name="_Toc164775470"/>
+      <w:bookmarkStart w:id="34" w:name="_Toc183419232"/>
       <w:r>
         <w:rPr>
           <w:noProof/>
@@ -9532,7 +9513,7 @@
                     <pic:cNvPicPr/>
                   </pic:nvPicPr>
                   <pic:blipFill>
-                    <a:blip r:embed="rId50">
+                    <a:blip r:embed="rId48">
                       <a:extLst>
                         <a:ext uri="{28A0092B-C50C-407E-A947-70E740481C1C}">
                           <a14:useLocalDpi xmlns:a14="http://schemas.microsoft.com/office/drawing/2010/main" val="0"/>
@@ -9703,219 +9684,204 @@
           <w:i/>
           <w:iCs/>
         </w:rPr>
-        <w:t xml:space="preserve">Export </w:t>
-      </w:r>
-      <w:proofErr w:type="gramStart"/>
+        <w:t>Export Completions</w:t>
+      </w:r>
+      <w:r>
+        <w:t>“ from the context menu of the well</w:t>
+      </w:r>
+    </w:p>
+    <w:p>
+      <w:pPr>
+        <w:pStyle w:val="ListParagraph"/>
+        <w:numPr>
+          <w:ilvl w:val="1"/>
+          <w:numId w:val="12"/>
+        </w:numPr>
+      </w:pPr>
+      <w:r>
+        <w:t>Investigate the exported text files</w:t>
+      </w:r>
+    </w:p>
+    <w:p>
+      <w:pPr>
+        <w:pStyle w:val="ListParagraph"/>
+        <w:numPr>
+          <w:ilvl w:val="0"/>
+          <w:numId w:val="12"/>
+        </w:numPr>
+      </w:pPr>
+      <w:r>
+        <w:t>Export AICD</w:t>
+      </w:r>
+    </w:p>
+    <w:p>
+      <w:pPr>
+        <w:pStyle w:val="ListParagraph"/>
+        <w:numPr>
+          <w:ilvl w:val="1"/>
+          <w:numId w:val="12"/>
+        </w:numPr>
+      </w:pPr>
+      <w:r>
+        <w:t xml:space="preserve">Change valve to </w:t>
+      </w:r>
+      <w:r>
+        <w:rPr>
+          <w:b/>
+          <w:bCs/>
+        </w:rPr>
+        <w:t>AICD template</w:t>
+      </w:r>
+    </w:p>
+    <w:p>
+      <w:pPr>
+        <w:pStyle w:val="ListParagraph"/>
+        <w:numPr>
+          <w:ilvl w:val="1"/>
+          <w:numId w:val="12"/>
+        </w:numPr>
+        <w:rPr>
+          <w:b/>
+          <w:bCs/>
+        </w:rPr>
+      </w:pPr>
+      <w:r>
+        <w:t xml:space="preserve">Set the following values in the </w:t>
+      </w:r>
+      <w:r>
+        <w:rPr>
+          <w:b/>
+          <w:bCs/>
+        </w:rPr>
+        <w:t>AICD template</w:t>
+      </w:r>
+    </w:p>
+    <w:p>
+      <w:pPr>
+        <w:pStyle w:val="ListParagraph"/>
+        <w:numPr>
+          <w:ilvl w:val="2"/>
+          <w:numId w:val="12"/>
+        </w:numPr>
+      </w:pPr>
+      <w:r>
+        <w:t xml:space="preserve">Strength of </w:t>
+      </w:r>
+      <w:r>
+        <w:t>AICD:</w:t>
+      </w:r>
+      <w:r>
+        <w:t xml:space="preserve"> 1e-5</w:t>
+      </w:r>
+    </w:p>
+    <w:p>
+      <w:pPr>
+        <w:pStyle w:val="ListParagraph"/>
+        <w:numPr>
+          <w:ilvl w:val="2"/>
+          <w:numId w:val="12"/>
+        </w:numPr>
+      </w:pPr>
+      <w:r>
+        <w:t xml:space="preserve">Calibration Fluid </w:t>
+      </w:r>
+      <w:r>
+        <w:t>Density:</w:t>
+      </w:r>
+      <w:r>
+        <w:t xml:space="preserve"> 1000</w:t>
+      </w:r>
+    </w:p>
+    <w:p>
+      <w:pPr>
+        <w:pStyle w:val="ListParagraph"/>
+        <w:numPr>
+          <w:ilvl w:val="2"/>
+          <w:numId w:val="12"/>
+        </w:numPr>
+      </w:pPr>
+      <w:r>
+        <w:t>Calibration Fluid Viscosity: 1</w:t>
+      </w:r>
+    </w:p>
+    <w:p>
+      <w:pPr>
+        <w:pStyle w:val="ListParagraph"/>
+        <w:numPr>
+          <w:ilvl w:val="2"/>
+          <w:numId w:val="12"/>
+        </w:numPr>
+      </w:pPr>
+      <w:r>
+        <w:t>Volume Flow Rate Exponent: 2</w:t>
+      </w:r>
+    </w:p>
+    <w:p>
+      <w:pPr>
+        <w:pStyle w:val="ListParagraph"/>
+        <w:numPr>
+          <w:ilvl w:val="2"/>
+          <w:numId w:val="12"/>
+        </w:numPr>
+      </w:pPr>
+      <w:r>
+        <w:t>Viscosity Function Exponent: 0.7</w:t>
+      </w:r>
+    </w:p>
+    <w:p>
+      <w:pPr>
+        <w:pStyle w:val="ListParagraph"/>
+        <w:numPr>
+          <w:ilvl w:val="1"/>
+          <w:numId w:val="12"/>
+        </w:numPr>
+      </w:pPr>
+      <w:r>
+        <w:t xml:space="preserve">Select “Export </w:t>
+      </w:r>
+      <w:r>
+        <w:t>Completions“ from</w:t>
+      </w:r>
+      <w:r>
+        <w:t xml:space="preserve"> the context menu of the well</w:t>
+      </w:r>
+    </w:p>
+    <w:p>
+      <w:pPr>
+        <w:pStyle w:val="ListParagraph"/>
+        <w:numPr>
+          <w:ilvl w:val="1"/>
+          <w:numId w:val="12"/>
+        </w:numPr>
+      </w:pPr>
+      <w:r>
+        <w:t>Investigate the exported text files</w:t>
+      </w:r>
+    </w:p>
+    <w:p>
+      <w:r>
+        <w:t xml:space="preserve">Import of templates from text files is supported using the right-click menu of </w:t>
+      </w:r>
+      <w:r>
+        <w:rPr>
+          <w:b/>
+          <w:bCs/>
+        </w:rPr>
+        <w:t>Valve Templates</w:t>
+      </w:r>
+      <w:r>
+        <w:t xml:space="preserve"> and select “</w:t>
+      </w:r>
       <w:r>
         <w:rPr>
           <w:i/>
           <w:iCs/>
         </w:rPr>
-        <w:t>Completions</w:t>
-      </w:r>
-      <w:r>
-        <w:t>“ from</w:t>
-      </w:r>
-      <w:proofErr w:type="gramEnd"/>
-      <w:r>
-        <w:t xml:space="preserve"> the context menu of the well</w:t>
-      </w:r>
-    </w:p>
-    <w:p>
-      <w:pPr>
-        <w:pStyle w:val="ListParagraph"/>
-        <w:numPr>
-          <w:ilvl w:val="1"/>
-          <w:numId w:val="12"/>
-        </w:numPr>
-      </w:pPr>
-      <w:r>
-        <w:t>Investigate the exported text files</w:t>
-      </w:r>
-    </w:p>
-    <w:p>
-      <w:pPr>
-        <w:pStyle w:val="ListParagraph"/>
-        <w:numPr>
-          <w:ilvl w:val="0"/>
-          <w:numId w:val="12"/>
-        </w:numPr>
-      </w:pPr>
-      <w:r>
-        <w:t>Export AICD</w:t>
-      </w:r>
-    </w:p>
-    <w:p>
-      <w:pPr>
-        <w:pStyle w:val="ListParagraph"/>
-        <w:numPr>
-          <w:ilvl w:val="1"/>
-          <w:numId w:val="12"/>
-        </w:numPr>
-      </w:pPr>
-      <w:r>
-        <w:t xml:space="preserve">Change valve to </w:t>
-      </w:r>
-      <w:r>
-        <w:rPr>
-          <w:b/>
-          <w:bCs/>
-        </w:rPr>
-        <w:t>AICD template</w:t>
-      </w:r>
-    </w:p>
-    <w:p>
-      <w:pPr>
-        <w:pStyle w:val="ListParagraph"/>
-        <w:numPr>
-          <w:ilvl w:val="1"/>
-          <w:numId w:val="12"/>
-        </w:numPr>
-        <w:rPr>
-          <w:b/>
-          <w:bCs/>
-        </w:rPr>
-      </w:pPr>
-      <w:r>
-        <w:t xml:space="preserve">Set the following values in the </w:t>
-      </w:r>
-      <w:r>
-        <w:rPr>
-          <w:b/>
-          <w:bCs/>
-        </w:rPr>
-        <w:t>AICD template</w:t>
-      </w:r>
-    </w:p>
-    <w:p>
-      <w:pPr>
-        <w:pStyle w:val="ListParagraph"/>
-        <w:numPr>
-          <w:ilvl w:val="2"/>
-          <w:numId w:val="12"/>
-        </w:numPr>
-      </w:pPr>
-      <w:r>
-        <w:t xml:space="preserve">Strength of </w:t>
-      </w:r>
-      <w:r>
-        <w:t>AICD:</w:t>
-      </w:r>
-      <w:r>
-        <w:t xml:space="preserve"> 1e-5</w:t>
-      </w:r>
-    </w:p>
-    <w:p>
-      <w:pPr>
-        <w:pStyle w:val="ListParagraph"/>
-        <w:numPr>
-          <w:ilvl w:val="2"/>
-          <w:numId w:val="12"/>
-        </w:numPr>
-      </w:pPr>
-      <w:r>
-        <w:t xml:space="preserve">Calibration Fluid </w:t>
-      </w:r>
-      <w:r>
-        <w:t>Density:</w:t>
-      </w:r>
-      <w:r>
-        <w:t xml:space="preserve"> 1000</w:t>
-      </w:r>
-    </w:p>
-    <w:p>
-      <w:pPr>
-        <w:pStyle w:val="ListParagraph"/>
-        <w:numPr>
-          <w:ilvl w:val="2"/>
-          <w:numId w:val="12"/>
-        </w:numPr>
-      </w:pPr>
-      <w:r>
-        <w:t>Calibration Fluid Viscosity: 1</w:t>
-      </w:r>
-    </w:p>
-    <w:p>
-      <w:pPr>
-        <w:pStyle w:val="ListParagraph"/>
-        <w:numPr>
-          <w:ilvl w:val="2"/>
-          <w:numId w:val="12"/>
-        </w:numPr>
-      </w:pPr>
-      <w:r>
-        <w:t>Volume Flow Rate Exponent: 2</w:t>
-      </w:r>
-    </w:p>
-    <w:p>
-      <w:pPr>
-        <w:pStyle w:val="ListParagraph"/>
-        <w:numPr>
-          <w:ilvl w:val="2"/>
-          <w:numId w:val="12"/>
-        </w:numPr>
-      </w:pPr>
-      <w:r>
-        <w:t>Viscosity Function Exponent: 0.7</w:t>
-      </w:r>
-    </w:p>
-    <w:p>
-      <w:pPr>
-        <w:pStyle w:val="ListParagraph"/>
-        <w:numPr>
-          <w:ilvl w:val="1"/>
-          <w:numId w:val="12"/>
-        </w:numPr>
-      </w:pPr>
-      <w:r>
-        <w:t xml:space="preserve">Select “Export </w:t>
-      </w:r>
-      <w:proofErr w:type="gramStart"/>
-      <w:r>
-        <w:t>Completions“ from</w:t>
-      </w:r>
-      <w:proofErr w:type="gramEnd"/>
-      <w:r>
-        <w:t xml:space="preserve"> the context menu of the well</w:t>
-      </w:r>
-    </w:p>
-    <w:p>
-      <w:pPr>
-        <w:pStyle w:val="ListParagraph"/>
-        <w:numPr>
-          <w:ilvl w:val="1"/>
-          <w:numId w:val="12"/>
-        </w:numPr>
-      </w:pPr>
-      <w:r>
-        <w:t>Investigate the exported text files</w:t>
-      </w:r>
-    </w:p>
-    <w:p>
-      <w:r>
-        <w:t xml:space="preserve">Import of templates from text files is supported using the right-click menu of </w:t>
-      </w:r>
-      <w:r>
-        <w:rPr>
-          <w:b/>
-          <w:bCs/>
-        </w:rPr>
-        <w:t>Valve Templates</w:t>
-      </w:r>
-      <w:r>
-        <w:t xml:space="preserve"> and select “</w:t>
-      </w:r>
-      <w:r>
-        <w:rPr>
-          <w:i/>
-          <w:iCs/>
-        </w:rPr>
         <w:t>Import Valve Templates”</w:t>
       </w:r>
       <w:r>
         <w:t xml:space="preserve">. Valves can be imported from </w:t>
       </w:r>
-      <w:proofErr w:type="spellStart"/>
       <w:r>
         <w:rPr>
           <w:b/>
@@ -9923,7 +9889,6 @@
         </w:rPr>
         <w:t>Completor</w:t>
       </w:r>
-      <w:proofErr w:type="spellEnd"/>
       <w:r>
         <w:t xml:space="preserve"> or </w:t>
       </w:r>
@@ -9939,7 +9904,7 @@
       </w:r>
     </w:p>
     <w:p>
-      <w:hyperlink r:id="rId51" w:anchor="perforation-interval-valves" w:history="1">
+      <w:hyperlink r:id="rId49" w:anchor="perforation-interval-valves" w:history="1">
         <w:r>
           <w:rPr>
             <w:rStyle w:val="Hyperlink"/>
@@ -9954,7 +9919,7 @@
           <w:noProof/>
         </w:rPr>
         <w:drawing>
-          <wp:anchor distT="0" distB="0" distL="114300" distR="114300" simplePos="0" relativeHeight="251710464" behindDoc="0" locked="0" layoutInCell="1" allowOverlap="1" wp14:anchorId="52EE8827" wp14:editId="22CA77D7">
+          <wp:anchor distT="0" distB="0" distL="114300" distR="114300" simplePos="0" relativeHeight="251710464" behindDoc="0" locked="0" layoutInCell="1" allowOverlap="1" wp14:anchorId="52EE8827" wp14:editId="22CEE40E">
             <wp:simplePos x="0" y="0"/>
             <wp:positionH relativeFrom="column">
               <wp:posOffset>1887271</wp:posOffset>
@@ -9977,7 +9942,7 @@
                     <pic:cNvPicPr/>
                   </pic:nvPicPr>
                   <pic:blipFill>
-                    <a:blip r:embed="rId52" cstate="print">
+                    <a:blip r:embed="rId50" cstate="print">
                       <a:extLst>
                         <a:ext uri="{28A0092B-C50C-407E-A947-70E740481C1C}">
                           <a14:useLocalDpi xmlns:a14="http://schemas.microsoft.com/office/drawing/2010/main" val="0"/>
@@ -10015,7 +9980,7 @@
         <w:pStyle w:val="Heading2"/>
       </w:pPr>
       <w:bookmarkStart w:id="35" w:name="_Toc115092085"/>
-      <w:bookmarkStart w:id="36" w:name="_Toc164775471"/>
+      <w:bookmarkStart w:id="36" w:name="_Toc183419233"/>
       <w:r>
         <w:lastRenderedPageBreak/>
         <w:t xml:space="preserve">Project file </w:t>
@@ -10051,11 +10016,9 @@
       <w:r>
         <w:t xml:space="preserve"> &lt;</w:t>
       </w:r>
-      <w:proofErr w:type="spellStart"/>
       <w:r>
         <w:t>ReferencedExternalFiles</w:t>
       </w:r>
-      <w:proofErr w:type="spellEnd"/>
       <w:r>
         <w:t>&gt;</w:t>
       </w:r>
@@ -10086,11 +10049,9 @@
       <w:r>
         <w:t xml:space="preserve"> &lt;</w:t>
       </w:r>
-      <w:proofErr w:type="spellStart"/>
       <w:r>
         <w:t>WellPathTargets</w:t>
       </w:r>
-      <w:proofErr w:type="spellEnd"/>
       <w:r>
         <w:t>&gt;</w:t>
       </w:r>
@@ -10185,7 +10146,7 @@
                     <pic:cNvPicPr/>
                   </pic:nvPicPr>
                   <pic:blipFill>
-                    <a:blip r:embed="rId53">
+                    <a:blip r:embed="rId51">
                       <a:extLst>
                         <a:ext uri="{28A0092B-C50C-407E-A947-70E740481C1C}">
                           <a14:useLocalDpi xmlns:a14="http://schemas.microsoft.com/office/drawing/2010/main" val="0"/>
@@ -10237,13 +10198,13 @@
       <w:pPr>
         <w:pStyle w:val="Heading2"/>
       </w:pPr>
-      <w:bookmarkStart w:id="37" w:name="_Toc164775472"/>
-      <w:bookmarkStart w:id="38" w:name="_Toc115092086"/>
+      <w:bookmarkStart w:id="37" w:name="_Toc115092086"/>
+      <w:bookmarkStart w:id="38" w:name="_Toc183419234"/>
       <w:r>
         <w:lastRenderedPageBreak/>
         <w:t>Seismic Data</w:t>
       </w:r>
-      <w:bookmarkEnd w:id="37"/>
+      <w:bookmarkEnd w:id="38"/>
     </w:p>
     <w:p>
       <w:pPr>
@@ -10315,21 +10276,8 @@
       <w:r>
         <w:t>/</w:t>
       </w:r>
-      <w:proofErr w:type="spellStart"/>
-      <w:r>
-        <w:t>drogon</w:t>
-      </w:r>
-      <w:proofErr w:type="spellEnd"/>
-      <w:r>
-        <w:t>/seismic/seismic--</w:t>
-      </w:r>
-      <w:proofErr w:type="spellStart"/>
-      <w:r>
-        <w:t>amplitude_depth</w:t>
-      </w:r>
-      <w:proofErr w:type="spellEnd"/>
-      <w:r>
-        <w:t>--20180701_20180101.vds”</w:t>
+      <w:r>
+        <w:t>drogon/seismic/seismic--amplitude_depth--20180701_20180101.vds”</w:t>
       </w:r>
     </w:p>
     <w:p>
@@ -10593,7 +10541,7 @@
           <w:noProof/>
         </w:rPr>
         <w:drawing>
-          <wp:anchor distT="0" distB="0" distL="114300" distR="114300" simplePos="0" relativeHeight="251736064" behindDoc="0" locked="0" layoutInCell="1" allowOverlap="1" wp14:anchorId="18B0182D" wp14:editId="54CBA01E">
+          <wp:anchor distT="0" distB="0" distL="114300" distR="114300" simplePos="0" relativeHeight="251736064" behindDoc="0" locked="0" layoutInCell="1" allowOverlap="1" wp14:anchorId="18B0182D" wp14:editId="0ACAD80B">
             <wp:simplePos x="0" y="0"/>
             <wp:positionH relativeFrom="column">
               <wp:posOffset>427512</wp:posOffset>
@@ -10616,7 +10564,7 @@
                     <pic:cNvPicPr/>
                   </pic:nvPicPr>
                   <pic:blipFill>
-                    <a:blip r:embed="rId54" cstate="print">
+                    <a:blip r:embed="rId52" cstate="print">
                       <a:extLst>
                         <a:ext uri="{28A0092B-C50C-407E-A947-70E740481C1C}">
                           <a14:useLocalDpi xmlns:a14="http://schemas.microsoft.com/office/drawing/2010/main" val="0"/>
@@ -10656,7 +10604,7 @@
       <w:pPr>
         <w:pStyle w:val="Heading2"/>
       </w:pPr>
-      <w:bookmarkStart w:id="39" w:name="_Toc164775473"/>
+      <w:bookmarkStart w:id="39" w:name="_Toc183419235"/>
       <w:r>
         <w:lastRenderedPageBreak/>
         <w:t>Seismic Data along a well path</w:t>
@@ -10736,21 +10684,8 @@
       <w:r>
         <w:t>/</w:t>
       </w:r>
-      <w:proofErr w:type="spellStart"/>
-      <w:r>
-        <w:t>drogon</w:t>
-      </w:r>
-      <w:proofErr w:type="spellEnd"/>
-      <w:r>
-        <w:t>/seismic/seismic--</w:t>
-      </w:r>
-      <w:proofErr w:type="spellStart"/>
-      <w:r>
-        <w:t>amplitude_depth</w:t>
-      </w:r>
-      <w:proofErr w:type="spellEnd"/>
-      <w:r>
-        <w:t>--20180701_20180101.vds”</w:t>
+      <w:r>
+        <w:t>drogon/seismic/seismic--amplitude_depth--20180701_20180101.vds”</w:t>
       </w:r>
     </w:p>
     <w:p>
@@ -10906,21 +10841,12 @@
       <w:r>
         <w:t xml:space="preserve">From the right-click menu in a view, select </w:t>
       </w:r>
-      <w:proofErr w:type="gramStart"/>
-      <w:r>
-        <w:rPr>
-          <w:b/>
-          <w:bCs/>
-        </w:rPr>
-        <w:t>Compare</w:t>
-      </w:r>
-      <w:proofErr w:type="gramEnd"/>
-      <w:r>
-        <w:rPr>
-          <w:b/>
-          <w:bCs/>
-        </w:rPr>
-        <w:t xml:space="preserve"> to</w:t>
+      <w:r>
+        <w:rPr>
+          <w:b/>
+          <w:bCs/>
+        </w:rPr>
+        <w:t>Compare to</w:t>
       </w:r>
     </w:p>
     <w:p>
@@ -10949,21 +10875,12 @@
       <w:r>
         <w:t xml:space="preserve"> from the right-click menu of </w:t>
       </w:r>
-      <w:proofErr w:type="spellStart"/>
-      <w:r>
-        <w:rPr>
-          <w:b/>
-          <w:bCs/>
-        </w:rPr>
-        <w:t>Seicmic</w:t>
-      </w:r>
-      <w:proofErr w:type="spellEnd"/>
-      <w:r>
-        <w:rPr>
-          <w:b/>
-          <w:bCs/>
-        </w:rPr>
-        <w:t xml:space="preserve"> Views</w:t>
+      <w:r>
+        <w:rPr>
+          <w:b/>
+          <w:bCs/>
+        </w:rPr>
+        <w:t>Seicmic Views</w:t>
       </w:r>
       <w:r>
         <w:t>.</w:t>
@@ -10973,12 +10890,12 @@
       <w:pPr>
         <w:pStyle w:val="Heading2"/>
       </w:pPr>
-      <w:bookmarkStart w:id="40" w:name="_Toc164775474"/>
+      <w:bookmarkStart w:id="40" w:name="_Toc183419236"/>
       <w:r>
         <w:lastRenderedPageBreak/>
         <w:t>Correlation analysis (taken from ResInsight Intro Course)</w:t>
       </w:r>
-      <w:bookmarkEnd w:id="38"/>
+      <w:bookmarkEnd w:id="37"/>
       <w:bookmarkEnd w:id="40"/>
     </w:p>
     <w:p>
@@ -11006,11 +10923,9 @@
       <w:r>
         <w:t>/</w:t>
       </w:r>
-      <w:proofErr w:type="spellStart"/>
       <w:r>
         <w:t>reek_ensemble</w:t>
       </w:r>
-      <w:proofErr w:type="spellEnd"/>
       <w:r>
         <w:t>/</w:t>
       </w:r>
@@ -11165,7 +11080,7 @@
     </w:p>
     <w:p/>
     <w:p>
-      <w:hyperlink r:id="rId55" w:history="1">
+      <w:hyperlink r:id="rId53" w:history="1">
         <w:r>
           <w:rPr>
             <w:rStyle w:val="Hyperlink"/>
@@ -11193,7 +11108,7 @@
       </w:r>
     </w:p>
     <w:p>
-      <w:hyperlink r:id="rId56" w:anchor="For_a_sample" w:history="1">
+      <w:hyperlink r:id="rId54" w:anchor="For_a_sample" w:history="1">
         <w:r>
           <w:rPr>
             <w:rStyle w:val="Hyperlink"/>
@@ -11228,7 +11143,7 @@
                     <pic:cNvPicPr/>
                   </pic:nvPicPr>
                   <pic:blipFill>
-                    <a:blip r:embed="rId57"/>
+                    <a:blip r:embed="rId55"/>
                     <a:stretch>
                       <a:fillRect/>
                     </a:stretch>
@@ -11284,7 +11199,7 @@
                     <pic:cNvPicPr/>
                   </pic:nvPicPr>
                   <pic:blipFill>
-                    <a:blip r:embed="rId58">
+                    <a:blip r:embed="rId56">
                       <a:extLst>
                         <a:ext uri="{28A0092B-C50C-407E-A947-70E740481C1C}">
                           <a14:useLocalDpi xmlns:a14="http://schemas.microsoft.com/office/drawing/2010/main" val="0"/>
@@ -11322,7 +11237,7 @@
         <w:pStyle w:val="Heading2"/>
       </w:pPr>
       <w:bookmarkStart w:id="41" w:name="_Toc115092087"/>
-      <w:bookmarkStart w:id="42" w:name="_Toc164775475"/>
+      <w:bookmarkStart w:id="42" w:name="_Toc183419237"/>
       <w:r>
         <w:lastRenderedPageBreak/>
         <w:t>Analysis Plot</w:t>
@@ -11368,15 +11283,7 @@
         </w:numPr>
       </w:pPr>
       <w:r>
-        <w:t>Import a Summary Ensemble, and use import path "model-data/</w:t>
-      </w:r>
-      <w:proofErr w:type="spellStart"/>
-      <w:r>
-        <w:t>reek_ensemble</w:t>
-      </w:r>
-      <w:proofErr w:type="spellEnd"/>
-      <w:r>
-        <w:t>/3_r001_reek_50/realization-0/pred_op6”</w:t>
+        <w:t>Import a Summary Ensemble, and use import path "model-data/reek_ensemble/3_r001_reek_50/realization-0/pred_op6”</w:t>
       </w:r>
     </w:p>
     <w:p>
@@ -11428,16 +11335,11 @@
       <w:r>
         <w:t xml:space="preserve"> </w:t>
       </w:r>
-      <w:proofErr w:type="spellStart"/>
       <w:r>
         <w:t>ba</w:t>
       </w:r>
       <w:r>
-        <w:t>se_pred</w:t>
-      </w:r>
-      <w:proofErr w:type="spellEnd"/>
-      <w:r>
-        <w:t>)</w:t>
+        <w:t>se_pred)</w:t>
       </w:r>
     </w:p>
     <w:p>
@@ -11606,7 +11508,7 @@
           <w:noProof/>
         </w:rPr>
         <w:drawing>
-          <wp:anchor distT="0" distB="0" distL="114300" distR="114300" simplePos="0" relativeHeight="251730944" behindDoc="0" locked="0" layoutInCell="1" allowOverlap="1" wp14:anchorId="27073718" wp14:editId="6DE06690">
+          <wp:anchor distT="0" distB="0" distL="114300" distR="114300" simplePos="0" relativeHeight="251730944" behindDoc="0" locked="0" layoutInCell="1" allowOverlap="1" wp14:anchorId="27073718" wp14:editId="474A5C7C">
             <wp:simplePos x="0" y="0"/>
             <wp:positionH relativeFrom="margin">
               <wp:align>right</wp:align>
@@ -11629,7 +11531,7 @@
                     <pic:cNvPicPr/>
                   </pic:nvPicPr>
                   <pic:blipFill>
-                    <a:blip r:embed="rId59" cstate="print">
+                    <a:blip r:embed="rId57" cstate="print">
                       <a:extLst>
                         <a:ext uri="{28A0092B-C50C-407E-A947-70E740481C1C}">
                           <a14:useLocalDpi xmlns:a14="http://schemas.microsoft.com/office/drawing/2010/main" val="0"/>
@@ -11656,18 +11558,10 @@
         </w:drawing>
       </w:r>
       <w:r>
-        <w:t xml:space="preserve">Select sort by </w:t>
-      </w:r>
-      <w:proofErr w:type="gramStart"/>
-      <w:r>
-        <w:t>abs</w:t>
-      </w:r>
-      <w:r>
-        <w:t>(</w:t>
-      </w:r>
-      <w:proofErr w:type="gramEnd"/>
-      <w:r>
-        <w:t>V</w:t>
+        <w:t>Select sort by abs</w:t>
+      </w:r>
+      <w:r>
+        <w:t>(V</w:t>
       </w:r>
       <w:r>
         <w:t>alue</w:t>
@@ -11744,7 +11638,7 @@
           <w:rStyle w:val="Hyperlink"/>
         </w:rPr>
       </w:pPr>
-      <w:hyperlink r:id="rId60" w:history="1">
+      <w:hyperlink r:id="rId58" w:history="1">
         <w:r>
           <w:rPr>
             <w:rStyle w:val="Hyperlink"/>
@@ -11771,7 +11665,7 @@
         <w:pStyle w:val="Heading2"/>
       </w:pPr>
       <w:bookmarkStart w:id="43" w:name="_Toc115092088"/>
-      <w:bookmarkStart w:id="44" w:name="_Toc164775476"/>
+      <w:bookmarkStart w:id="44" w:name="_Toc183419238"/>
       <w:r>
         <w:lastRenderedPageBreak/>
         <w:t>Python scripting</w:t>
@@ -11811,7 +11705,7 @@
                     <pic:cNvPicPr/>
                   </pic:nvPicPr>
                   <pic:blipFill>
-                    <a:blip r:embed="rId61">
+                    <a:blip r:embed="rId59">
                       <a:extLst>
                         <a:ext uri="{28A0092B-C50C-407E-A947-70E740481C1C}">
                           <a14:useLocalDpi xmlns:a14="http://schemas.microsoft.com/office/drawing/2010/main" val="0"/>
@@ -12080,7 +11974,7 @@
                     <pic:cNvPicPr/>
                   </pic:nvPicPr>
                   <pic:blipFill>
-                    <a:blip r:embed="rId62">
+                    <a:blip r:embed="rId60">
                       <a:extLst>
                         <a:ext uri="{28A0092B-C50C-407E-A947-70E740481C1C}">
                           <a14:useLocalDpi xmlns:a14="http://schemas.microsoft.com/office/drawing/2010/main" val="0"/>
@@ -12106,12 +12000,154 @@
           </wp:anchor>
         </w:drawing>
       </w:r>
+      <w:hyperlink r:id="rId61" w:history="1">
+        <w:r>
+          <w:rPr>
+            <w:rStyle w:val="Hyperlink"/>
+          </w:rPr>
+          <w:t>https://api.resinsight.org</w:t>
+        </w:r>
+      </w:hyperlink>
+    </w:p>
+    <w:p>
+      <w:hyperlink r:id="rId62" w:history="1">
+        <w:r>
+          <w:rPr>
+            <w:rStyle w:val="Hyperlink"/>
+          </w:rPr>
+          <w:t>https://api.resinsight.org/en/stable/PythonExamples.html</w:t>
+        </w:r>
+      </w:hyperlink>
+    </w:p>
+    <w:p/>
+    <w:p>
+      <w:r>
+        <w:br w:type="page"/>
+      </w:r>
+    </w:p>
+    <w:p>
+      <w:pPr>
+        <w:pStyle w:val="Heading2"/>
+      </w:pPr>
+      <w:bookmarkStart w:id="45" w:name="_Toc183419239"/>
+      <w:r>
+        <w:lastRenderedPageBreak/>
+        <w:t>Summary Data from SUMO</w:t>
+      </w:r>
+      <w:bookmarkEnd w:id="45"/>
+    </w:p>
+    <w:p>
+      <w:pPr>
+        <w:pStyle w:val="Heading4"/>
+      </w:pPr>
+      <w:r>
+        <w:t xml:space="preserve">Objective: Learn how </w:t>
+      </w:r>
+      <w:r>
+        <w:t>access and use summary data from SUMO</w:t>
+      </w:r>
+    </w:p>
+    <w:p>
+      <w:r>
+        <w:t>SUMO is a cloud storage solution for reservoir data. ResInsight support access and visualization of summary data.</w:t>
+      </w:r>
+    </w:p>
+    <w:p>
+      <w:pPr>
+        <w:pStyle w:val="ListParagraph"/>
+        <w:numPr>
+          <w:ilvl w:val="0"/>
+          <w:numId w:val="11"/>
+        </w:numPr>
+      </w:pPr>
+      <w:r>
+        <w:t xml:space="preserve">Activate the </w:t>
+      </w:r>
+      <w:r>
+        <w:rPr>
+          <w:b/>
+          <w:bCs/>
+        </w:rPr>
+        <w:t>Cloud Data</w:t>
+      </w:r>
+      <w:r>
+        <w:t xml:space="preserve"> object in the </w:t>
+      </w:r>
+      <w:r>
+        <w:rPr>
+          <w:b/>
+          <w:bCs/>
+        </w:rPr>
+        <w:t>Cloud</w:t>
+      </w:r>
+      <w:r>
+        <w:t xml:space="preserve"> tab. If required, a authorization dialog is diplayed in a web browser window. When authorization is completed, an access token is stored for future connections to this service.</w:t>
+      </w:r>
+    </w:p>
+    <w:p>
+      <w:pPr>
+        <w:pStyle w:val="ListParagraph"/>
+        <w:numPr>
+          <w:ilvl w:val="0"/>
+          <w:numId w:val="11"/>
+        </w:numPr>
+      </w:pPr>
+      <w:r>
+        <w:t>The data you have access to is displayed in Field, Case and Ensemble displays</w:t>
+      </w:r>
+    </w:p>
+    <w:p>
+      <w:pPr>
+        <w:pStyle w:val="ListParagraph"/>
+        <w:numPr>
+          <w:ilvl w:val="0"/>
+          <w:numId w:val="11"/>
+        </w:numPr>
+      </w:pPr>
+      <w:r>
+        <w:t>Select ensembles for visualization</w:t>
+      </w:r>
+    </w:p>
+    <w:p>
+      <w:pPr>
+        <w:pStyle w:val="ListParagraph"/>
+        <w:numPr>
+          <w:ilvl w:val="0"/>
+          <w:numId w:val="11"/>
+        </w:numPr>
+      </w:pPr>
+      <w:r>
+        <w:t xml:space="preserve">Click button </w:t>
+      </w:r>
+      <w:r>
+        <w:rPr>
+          <w:b/>
+          <w:bCs/>
+        </w:rPr>
+        <w:t>Add Ensembles</w:t>
+      </w:r>
+      <w:r>
+        <w:rPr>
+          <w:b/>
+          <w:bCs/>
+        </w:rPr>
+        <w:br/>
+      </w:r>
+      <w:r>
+        <w:t>Data is retrieved from cloud and visualized in a plot. The ensemble can be visualized similar to ensemble imported from file.</w:t>
+      </w:r>
+    </w:p>
+    <w:p/>
+    <w:p/>
+    <w:p/>
+    <w:p/>
+    <w:p>
       <w:hyperlink r:id="rId63" w:history="1">
         <w:r>
           <w:rPr>
             <w:rStyle w:val="Hyperlink"/>
           </w:rPr>
-          <w:t>https://api.resinsight.org</w:t>
+          <w:t>https://resinsight.org/import/cloudservicesauthorization/</w:t>
         </w:r>
       </w:hyperlink>
     </w:p>
@@ -12121,26 +12157,21 @@
           <w:rPr>
             <w:rStyle w:val="Hyperlink"/>
           </w:rPr>
-          <w:t>https://api.resinsight.org/en/stable/PythonExamples.html</w:t>
+          <w:t>https://resinsight.org/import/cloudservices/</w:t>
         </w:r>
       </w:hyperlink>
     </w:p>
     <w:p/>
     <w:p>
-      <w:r>
-        <w:br w:type="page"/>
-      </w:r>
-    </w:p>
-    <w:p>
       <w:pPr>
         <w:pStyle w:val="Heading2"/>
       </w:pPr>
-      <w:bookmarkStart w:id="45" w:name="_Toc164775477"/>
+      <w:bookmarkStart w:id="46" w:name="_Toc183419240"/>
       <w:r>
         <w:lastRenderedPageBreak/>
         <w:t>Description of Flow Diagnostics</w:t>
       </w:r>
-      <w:bookmarkEnd w:id="45"/>
+      <w:bookmarkEnd w:id="46"/>
       <w:r>
         <w:tab/>
       </w:r>
@@ -12172,7 +12203,6 @@
       <w:r>
         <w:t xml:space="preserve"> based on </w:t>
       </w:r>
-      <w:proofErr w:type="gramStart"/>
       <w:r>
         <w:rPr>
           <w:b/>
@@ -12187,7 +12217,6 @@
         </w:rPr>
         <w:t>(</w:t>
       </w:r>
-      <w:proofErr w:type="gramEnd"/>
       <w:r>
         <w:rPr>
           <w:b/>
@@ -12515,34 +12544,175 @@
       <w:pPr>
         <w:pStyle w:val="Heading2"/>
       </w:pPr>
-      <w:bookmarkStart w:id="46" w:name="_Toc164775478"/>
+      <w:bookmarkStart w:id="47" w:name="_Toc183419241"/>
       <w:r>
         <w:lastRenderedPageBreak/>
-        <w:t>Improvements and new features 2024.03</w:t>
-      </w:r>
-      <w:bookmarkEnd w:id="46"/>
-    </w:p>
-    <w:p>
-      <w:pPr>
-        <w:rPr>
-          <w:b/>
-          <w:bCs/>
-        </w:rPr>
-      </w:pPr>
-    </w:p>
-    <w:p>
-      <w:pPr>
-        <w:rPr>
-          <w:b/>
-          <w:bCs/>
-        </w:rPr>
-      </w:pPr>
-      <w:r>
-        <w:rPr>
-          <w:b/>
-          <w:bCs/>
-        </w:rPr>
-        <w:t>Polygons</w:t>
+        <w:t xml:space="preserve">Performance </w:t>
+      </w:r>
+      <w:r>
+        <w:t>Hints</w:t>
+      </w:r>
+      <w:bookmarkEnd w:id="47"/>
+    </w:p>
+    <w:p>
+      <w:r>
+        <w:t xml:space="preserve">Some workflows create huge amounts of data. </w:t>
+      </w:r>
+      <w:r>
+        <w:t xml:space="preserve">Performance related to transfer of </w:t>
+      </w:r>
+      <w:r>
+        <w:t xml:space="preserve">data can in some cases be limited by </w:t>
+      </w:r>
+      <w:r>
+        <w:t>infrastructure (network disk access, cloud data access, organization of data causing extra delays, ..) ResInsight has settings that can improve the performance in some situations.</w:t>
+      </w:r>
+    </w:p>
+    <w:p>
+      <w:pPr>
+        <w:rPr>
+          <w:b/>
+          <w:bCs/>
+        </w:rPr>
+      </w:pPr>
+      <w:r>
+        <w:rPr>
+          <w:b/>
+          <w:bCs/>
+        </w:rPr>
+        <w:t>Summary Data</w:t>
+      </w:r>
+    </w:p>
+    <w:p>
+      <w:r>
+        <w:t xml:space="preserve">Summary data is by default stored in </w:t>
+      </w:r>
+      <w:r>
+        <w:rPr>
+          <w:b/>
+          <w:bCs/>
+        </w:rPr>
+        <w:t>SMSPEC</w:t>
+      </w:r>
+      <w:r>
+        <w:t xml:space="preserve"> and </w:t>
+      </w:r>
+      <w:r>
+        <w:rPr>
+          <w:b/>
+          <w:bCs/>
+        </w:rPr>
+        <w:t>UNSMRY</w:t>
+      </w:r>
+      <w:r>
+        <w:t xml:space="preserve"> files. The organization of data in these files can give bad performance form large files. ResInsight has support for an improved file format called </w:t>
+      </w:r>
+      <w:r>
+        <w:rPr>
+          <w:b/>
+          <w:bCs/>
+        </w:rPr>
+        <w:t>ESMRY</w:t>
+      </w:r>
+      <w:r>
+        <w:rPr>
+          <w:b/>
+          <w:bCs/>
+        </w:rPr>
+        <w:t xml:space="preserve">. </w:t>
+      </w:r>
+      <w:r>
+        <w:t xml:space="preserve">This format </w:t>
+      </w:r>
+      <w:r>
+        <w:t xml:space="preserve">can be used </w:t>
+      </w:r>
+      <w:r>
+        <w:t>by selecting</w:t>
+      </w:r>
+      <w:r>
+        <w:t xml:space="preserve"> </w:t>
+      </w:r>
+      <w:r>
+        <w:rPr>
+          <w:b/>
+          <w:bCs/>
+        </w:rPr>
+        <w:t>opm-common</w:t>
+      </w:r>
+      <w:r>
+        <w:t xml:space="preserve"> summary reader in </w:t>
+      </w:r>
+      <w:r>
+        <w:rPr>
+          <w:b/>
+          <w:bCs/>
+        </w:rPr>
+        <w:t>Preferences</w:t>
+      </w:r>
+      <w:r>
+        <w:t xml:space="preserve">. ResInsight is also able to convert from </w:t>
+      </w:r>
+      <w:r>
+        <w:rPr>
+          <w:b/>
+          <w:bCs/>
+        </w:rPr>
+        <w:t>UNSMRY</w:t>
+      </w:r>
+      <w:r>
+        <w:t xml:space="preserve"> to </w:t>
+      </w:r>
+      <w:r>
+        <w:rPr>
+          <w:b/>
+          <w:bCs/>
+        </w:rPr>
+        <w:t>ESMRY</w:t>
+      </w:r>
+      <w:r>
+        <w:t>. This is a heavy operation that includes read/transform/write of all summary data</w:t>
+      </w:r>
+      <w:r>
+        <w:t>, but can give significant improvements for post-processing of summary ensembles.</w:t>
+      </w:r>
+    </w:p>
+    <w:p>
+      <w:pPr>
+        <w:rPr>
+          <w:b/>
+        </w:rPr>
+      </w:pPr>
+      <w:r>
+        <w:rPr>
+          <w:b/>
+        </w:rPr>
+        <w:t>Grid Data</w:t>
+      </w:r>
+    </w:p>
+    <w:p>
+      <w:r>
+        <w:t xml:space="preserve">Grid data can be imported using </w:t>
+      </w:r>
+      <w:r>
+        <w:rPr>
+          <w:b/>
+          <w:bCs/>
+        </w:rPr>
+        <w:t>resdata</w:t>
+      </w:r>
+      <w:r>
+        <w:t xml:space="preserve"> and </w:t>
+      </w:r>
+      <w:r>
+        <w:rPr>
+          <w:b/>
+          <w:bCs/>
+        </w:rPr>
+        <w:t>opm-common</w:t>
+      </w:r>
+      <w:r>
+        <w:t>.</w:t>
       </w:r>
     </w:p>
     <w:p>
@@ -12552,9 +12722,63 @@
           <w:ilvl w:val="0"/>
           <w:numId w:val="11"/>
         </w:numPr>
-      </w:pPr>
-      <w:r>
-        <w:t>Import of polygons from file</w:t>
+        <w:rPr>
+          <w:b/>
+          <w:bCs/>
+        </w:rPr>
+      </w:pPr>
+      <w:r>
+        <w:t>resdata</w:t>
+      </w:r>
+    </w:p>
+    <w:p>
+      <w:pPr>
+        <w:pStyle w:val="ListParagraph"/>
+        <w:numPr>
+          <w:ilvl w:val="1"/>
+          <w:numId w:val="11"/>
+        </w:numPr>
+      </w:pPr>
+      <w:r>
+        <w:t>Used in FMU workflows</w:t>
+      </w:r>
+    </w:p>
+    <w:p>
+      <w:pPr>
+        <w:pStyle w:val="ListParagraph"/>
+        <w:numPr>
+          <w:ilvl w:val="1"/>
+          <w:numId w:val="11"/>
+        </w:numPr>
+      </w:pPr>
+      <w:r>
+        <w:t>Maintained over many years</w:t>
+      </w:r>
+      <w:r>
+        <w:t>, many special cases of import files covered</w:t>
+      </w:r>
+    </w:p>
+    <w:p>
+      <w:pPr>
+        <w:pStyle w:val="ListParagraph"/>
+        <w:numPr>
+          <w:ilvl w:val="1"/>
+          <w:numId w:val="11"/>
+        </w:numPr>
+        <w:ind w:firstLine="360"/>
+        <w:rPr>
+          <w:b/>
+          <w:bCs/>
+        </w:rPr>
+      </w:pPr>
+      <w:r>
+        <w:t>Supports RelPerm/PVT</w:t>
+      </w:r>
+      <w:r>
+        <w:t>/</w:t>
+      </w:r>
+      <w:r>
+        <w:t xml:space="preserve"> flow diagnostics</w:t>
       </w:r>
     </w:p>
     <w:p>
@@ -12566,7 +12790,129 @@
         </w:numPr>
       </w:pPr>
       <w:r>
-        <w:t>Create polygons interactively</w:t>
+        <w:t>opm-common</w:t>
+      </w:r>
+    </w:p>
+    <w:p>
+      <w:pPr>
+        <w:pStyle w:val="ListParagraph"/>
+        <w:numPr>
+          <w:ilvl w:val="1"/>
+          <w:numId w:val="11"/>
+        </w:numPr>
+      </w:pPr>
+      <w:r>
+        <w:t>Modern and fast codebase</w:t>
+      </w:r>
+    </w:p>
+    <w:p>
+      <w:pPr>
+        <w:pStyle w:val="ListParagraph"/>
+        <w:numPr>
+          <w:ilvl w:val="1"/>
+          <w:numId w:val="11"/>
+        </w:numPr>
+      </w:pPr>
+      <w:r>
+        <w:t>Currently no support RelPerm/PVT</w:t>
+      </w:r>
+      <w:r>
+        <w:t>/</w:t>
+      </w:r>
+      <w:r>
+        <w:t xml:space="preserve">flow diagnostics </w:t>
+      </w:r>
+      <w:r>
+        <w:t>(Support is planned for 2025)</w:t>
+      </w:r>
+    </w:p>
+    <w:p>
+      <w:pPr>
+        <w:rPr>
+          <w:b/>
+          <w:bCs/>
+        </w:rPr>
+      </w:pPr>
+      <w:r>
+        <w:rPr>
+          <w:b/>
+          <w:bCs/>
+        </w:rPr>
+        <w:t>Available in 2024.12</w:t>
+      </w:r>
+    </w:p>
+    <w:p>
+      <w:r>
+        <w:t xml:space="preserve">Some grid cases can have few active cells compared to the total number of cells. By default, ResInsight will import the geometry for all cells. </w:t>
+      </w:r>
+      <w:r>
+        <w:t xml:space="preserve">When </w:t>
+      </w:r>
+      <w:r>
+        <w:rPr>
+          <w:b/>
+          <w:bCs/>
+        </w:rPr>
+        <w:t>Only Active Cells</w:t>
+      </w:r>
+      <w:r>
+        <w:t xml:space="preserve"> is activated</w:t>
+      </w:r>
+      <w:r>
+        <w:t xml:space="preserve"> for </w:t>
+      </w:r>
+      <w:r>
+        <w:rPr>
+          <w:b/>
+          <w:bCs/>
+        </w:rPr>
+        <w:t>opm-common</w:t>
+      </w:r>
+      <w:r>
+        <w:t xml:space="preserve"> reader</w:t>
+      </w:r>
+      <w:r>
+        <w:t>, the geometry for inactive cells is discarded. This will reduce the memory requirements, and will enable very large grids to be imported.</w:t>
+      </w:r>
+    </w:p>
+    <w:p/>
+    <w:p>
+      <w:hyperlink r:id="rId66" w:history="1">
+        <w:r>
+          <w:rPr>
+            <w:rStyle w:val="Hyperlink"/>
+          </w:rPr>
+          <w:t>https://resinsight.org/best-practices/performancehints/</w:t>
+        </w:r>
+      </w:hyperlink>
+    </w:p>
+    <w:p>
+      <w:pPr>
+        <w:pStyle w:val="Heading2"/>
+      </w:pPr>
+      <w:bookmarkStart w:id="48" w:name="_Toc183419242"/>
+      <w:r>
+        <w:lastRenderedPageBreak/>
+        <w:t>Improvements and new features 2024</w:t>
+      </w:r>
+      <w:r>
+        <w:t>.09</w:t>
+      </w:r>
+      <w:bookmarkEnd w:id="48"/>
+    </w:p>
+    <w:p>
+      <w:pPr>
+        <w:rPr>
+          <w:b/>
+          <w:bCs/>
+        </w:rPr>
+      </w:pPr>
+      <w:r>
+        <w:rPr>
+          <w:b/>
+          <w:bCs/>
+        </w:rPr>
+        <w:t>Cloud Services</w:t>
       </w:r>
     </w:p>
     <w:p>
@@ -12578,171 +12924,10 @@
         </w:numPr>
       </w:pPr>
       <w:r>
-        <w:t>Use polygons to define intersections and filters</w:t>
-      </w:r>
-    </w:p>
-    <w:p>
-      <w:pPr>
-        <w:rPr>
-          <w:b/>
-          <w:bCs/>
-        </w:rPr>
-      </w:pPr>
-      <w:r>
-        <w:rPr>
-          <w:b/>
-          <w:bCs/>
-        </w:rPr>
-        <w:t>Improved</w:t>
-      </w:r>
-      <w:r>
-        <w:rPr>
-          <w:b/>
-          <w:bCs/>
-        </w:rPr>
-        <w:t xml:space="preserve"> Performance</w:t>
-      </w:r>
-      <w:r>
-        <w:rPr>
-          <w:b/>
-          <w:bCs/>
-        </w:rPr>
-        <w:t xml:space="preserve"> Grid Property Calculations</w:t>
-      </w:r>
-    </w:p>
-    <w:p>
-      <w:pPr>
-        <w:rPr>
-          <w:b/>
-          <w:bCs/>
-        </w:rPr>
-      </w:pPr>
-    </w:p>
-    <w:p>
-      <w:r>
-        <w:rPr>
-          <w:rStyle w:val="Hyperlink"/>
-        </w:rPr>
-        <w:t>https://resinsight.org/getting-started/whats-new/releasenotes_2024_03/</w:t>
-      </w:r>
-      <w:r>
-        <w:rPr>
-          <w:rStyle w:val="Hyperlink"/>
-        </w:rPr>
-        <w:br/>
-      </w:r>
-    </w:p>
-    <w:p/>
-    <w:p>
-      <w:pPr>
-        <w:pStyle w:val="Heading2"/>
-      </w:pPr>
-      <w:bookmarkStart w:id="47" w:name="_Toc164775479"/>
-      <w:r>
-        <w:lastRenderedPageBreak/>
-        <w:t xml:space="preserve">Improvements and new features </w:t>
-      </w:r>
-      <w:r>
-        <w:t xml:space="preserve">in </w:t>
-      </w:r>
-      <w:r>
-        <w:t>2023</w:t>
-      </w:r>
-      <w:r>
-        <w:t>.x</w:t>
-      </w:r>
-      <w:bookmarkEnd w:id="47"/>
-    </w:p>
-    <w:p>
-      <w:pPr>
-        <w:rPr>
-          <w:b/>
-          <w:bCs/>
-        </w:rPr>
-      </w:pPr>
-      <w:r>
-        <w:rPr>
-          <w:b/>
-          <w:bCs/>
-        </w:rPr>
-        <w:t>Calculator Operations</w:t>
-      </w:r>
-    </w:p>
-    <w:p>
-      <w:pPr>
-        <w:pStyle w:val="ListParagraph"/>
-        <w:numPr>
-          <w:ilvl w:val="0"/>
-          <w:numId w:val="20"/>
-        </w:numPr>
-      </w:pPr>
-      <w:r>
-        <w:t>Grid Property Calculation can be applied to multiple grid models</w:t>
-      </w:r>
-      <w:r>
-        <w:br/>
-        <w:t>Performance issues seen on large cases, will be improved in next version</w:t>
-      </w:r>
-    </w:p>
-    <w:p>
-      <w:pPr>
-        <w:pStyle w:val="ListParagraph"/>
-        <w:numPr>
-          <w:ilvl w:val="0"/>
-          <w:numId w:val="20"/>
-        </w:numPr>
-      </w:pPr>
-      <w:r>
-        <w:t xml:space="preserve">Aggregation operations like </w:t>
-      </w:r>
-      <w:r>
-        <w:rPr>
-          <w:b/>
-          <w:bCs/>
-        </w:rPr>
-        <w:t>sum</w:t>
-      </w:r>
-      <w:r>
-        <w:t xml:space="preserve"> is supported</w:t>
-      </w:r>
-    </w:p>
-    <w:p>
-      <w:pPr>
-        <w:pStyle w:val="ListParagraph"/>
-        <w:numPr>
-          <w:ilvl w:val="0"/>
-          <w:numId w:val="20"/>
-        </w:numPr>
-      </w:pPr>
-      <w:r>
-        <w:t>Grid Property Calculator expressions can be stored to text file</w:t>
-      </w:r>
-    </w:p>
-    <w:p>
-      <w:pPr>
-        <w:pStyle w:val="ListParagraph"/>
-        <w:numPr>
-          <w:ilvl w:val="0"/>
-          <w:numId w:val="20"/>
-        </w:numPr>
-      </w:pPr>
-      <w:r>
-        <w:t>Summary Calculator expressions can be stored to text file</w:t>
-      </w:r>
-    </w:p>
-    <w:p>
-      <w:pPr>
-        <w:rPr>
-          <w:b/>
-          <w:bCs/>
-        </w:rPr>
-      </w:pPr>
-      <w:r>
-        <w:rPr>
-          <w:b/>
-          <w:bCs/>
-        </w:rPr>
-        <w:t>Summary Visualization</w:t>
+        <w:t xml:space="preserve">Import </w:t>
+      </w:r>
+      <w:r>
+        <w:t>summary data from SUMO</w:t>
       </w:r>
     </w:p>
     <w:p>
@@ -12754,247 +12939,171 @@
         </w:numPr>
       </w:pPr>
       <w:r>
-        <w:t>Summary Cross Plot curves is now supported and improved</w:t>
-      </w:r>
-    </w:p>
-    <w:p>
-      <w:pPr>
-        <w:pStyle w:val="ListParagraph"/>
-        <w:numPr>
-          <w:ilvl w:val="0"/>
-          <w:numId w:val="11"/>
-        </w:numPr>
-      </w:pPr>
-      <w:r>
-        <w:t>Regression curve support for cross plot curves</w:t>
-      </w:r>
-    </w:p>
-    <w:p>
-      <w:pPr>
-        <w:pStyle w:val="ListParagraph"/>
-        <w:numPr>
-          <w:ilvl w:val="0"/>
-          <w:numId w:val="11"/>
-        </w:numPr>
-      </w:pPr>
-      <w:r>
-        <w:t xml:space="preserve">Regression </w:t>
-      </w:r>
-      <w:r>
-        <w:t>curve support for Grid Cross Plots</w:t>
-      </w:r>
-    </w:p>
-    <w:p>
-      <w:pPr>
-        <w:pStyle w:val="ListParagraph"/>
-        <w:numPr>
-          <w:ilvl w:val="0"/>
-          <w:numId w:val="11"/>
-        </w:numPr>
-      </w:pPr>
-      <w:r>
-        <w:t>Summary tables are used to see summary data for multiple wells in a table view.</w:t>
-      </w:r>
-    </w:p>
-    <w:p>
-      <w:pPr>
-        <w:pStyle w:val="ListParagraph"/>
-        <w:numPr>
-          <w:ilvl w:val="0"/>
-          <w:numId w:val="11"/>
-        </w:numPr>
-        <w:rPr>
-          <w:b/>
-          <w:bCs/>
-        </w:rPr>
-      </w:pPr>
-      <w:r>
-        <w:t>Producer/Injector connectivity table can be used to get an overview of the communication between wells</w:t>
-      </w:r>
-    </w:p>
-    <w:p>
-      <w:pPr>
-        <w:pStyle w:val="ListParagraph"/>
-        <w:numPr>
-          <w:ilvl w:val="0"/>
-          <w:numId w:val="11"/>
-        </w:numPr>
-      </w:pPr>
-      <w:r>
-        <w:t>Regression and Decline Curves</w:t>
-      </w:r>
-    </w:p>
-    <w:p>
-      <w:pPr>
-        <w:rPr>
-          <w:b/>
-          <w:bCs/>
-        </w:rPr>
-      </w:pPr>
-      <w:r>
-        <w:rPr>
-          <w:b/>
-          <w:bCs/>
-        </w:rPr>
-        <w:t>Seismic Data</w:t>
-      </w:r>
-    </w:p>
-    <w:p>
-      <w:pPr>
-        <w:pStyle w:val="ListParagraph"/>
-        <w:numPr>
-          <w:ilvl w:val="0"/>
-          <w:numId w:val="21"/>
-        </w:numPr>
-      </w:pPr>
-      <w:r>
-        <w:t>Import and display of 3D seismic cubes in the same scene as reservoir grid model.</w:t>
-      </w:r>
-    </w:p>
-    <w:p>
-      <w:pPr>
-        <w:pStyle w:val="ListParagraph"/>
-        <w:numPr>
-          <w:ilvl w:val="0"/>
-          <w:numId w:val="21"/>
-        </w:numPr>
-      </w:pPr>
-      <w:r>
-        <w:t>Import and display of 3D seismic cubes in a custom seismic view.</w:t>
-      </w:r>
-    </w:p>
-    <w:p>
-      <w:pPr>
-        <w:rPr>
-          <w:b/>
-          <w:bCs/>
-        </w:rPr>
-      </w:pPr>
-      <w:r>
-        <w:rPr>
-          <w:b/>
-          <w:bCs/>
-        </w:rPr>
-        <w:t>Other</w:t>
-      </w:r>
-    </w:p>
-    <w:p>
-      <w:pPr>
-        <w:pStyle w:val="ListParagraph"/>
-        <w:numPr>
-          <w:ilvl w:val="0"/>
-          <w:numId w:val="21"/>
-        </w:numPr>
-        <w:rPr>
-          <w:b/>
-          <w:bCs/>
-        </w:rPr>
-      </w:pPr>
-      <w:r>
-        <w:rPr>
-          <w:b/>
-          <w:bCs/>
-        </w:rPr>
-        <w:t>Analysis Plots</w:t>
-      </w:r>
-      <w:r>
-        <w:t xml:space="preserve"> and </w:t>
-      </w:r>
-      <w:r>
-        <w:rPr>
-          <w:b/>
-          <w:bCs/>
-        </w:rPr>
-        <w:t xml:space="preserve">Correlation Plots </w:t>
-      </w:r>
-      <w:r>
-        <w:t xml:space="preserve">can now display plot values using </w:t>
-      </w:r>
-      <w:r>
-        <w:rPr>
-          <w:b/>
-          <w:bCs/>
-        </w:rPr>
-        <w:t>Show Plot Data.</w:t>
-      </w:r>
-    </w:p>
-    <w:p>
-      <w:pPr>
-        <w:pStyle w:val="ListParagraph"/>
-        <w:numPr>
-          <w:ilvl w:val="0"/>
-          <w:numId w:val="21"/>
-        </w:numPr>
-      </w:pPr>
-      <w:r>
-        <w:t xml:space="preserve">Multiple </w:t>
-      </w:r>
-      <w:r>
-        <w:rPr>
-          <w:b/>
-          <w:bCs/>
-        </w:rPr>
-        <w:t>RFT</w:t>
-      </w:r>
-      <w:r>
-        <w:t xml:space="preserve"> plots can now be created using the </w:t>
-      </w:r>
-      <w:r>
-        <w:rPr>
-          <w:b/>
-          <w:bCs/>
-        </w:rPr>
-        <w:t>Create Multiple RFT Plots</w:t>
-      </w:r>
-      <w:r>
-        <w:t xml:space="preserve"> menu item. The operation will create one plot for each </w:t>
-      </w:r>
-      <w:r>
-        <w:rPr>
-          <w:b/>
-          <w:bCs/>
-        </w:rPr>
-        <w:t>RFT</w:t>
-      </w:r>
-      <w:r>
-        <w:t xml:space="preserve"> well.</w:t>
-      </w:r>
-    </w:p>
-    <w:p/>
-    <w:p>
-      <w:pPr>
-        <w:rPr>
-          <w:b/>
-          <w:bCs/>
-        </w:rPr>
-      </w:pPr>
-    </w:p>
-    <w:p>
-      <w:pPr>
-        <w:rPr>
-          <w:b/>
-          <w:bCs/>
-        </w:rPr>
-      </w:pPr>
-      <w:r>
-        <w:rPr>
-          <w:b/>
-          <w:bCs/>
-        </w:rPr>
-        <w:t xml:space="preserve">All release notes </w:t>
-      </w:r>
-      <w:hyperlink r:id="rId66" w:history="1">
+        <w:t>Import of well paths from OSDU (production server is currently under upgrading)</w:t>
+      </w:r>
+    </w:p>
+    <w:p>
+      <w:pPr>
+        <w:rPr>
+          <w:b/>
+          <w:bCs/>
+        </w:rPr>
+      </w:pPr>
+      <w:r>
+        <w:rPr>
+          <w:b/>
+          <w:bCs/>
+        </w:rPr>
+        <w:t>Improved VFP plots</w:t>
+      </w:r>
+    </w:p>
+    <w:p>
+      <w:pPr>
+        <w:rPr>
+          <w:b/>
+          <w:bCs/>
+        </w:rPr>
+      </w:pPr>
+      <w:hyperlink r:id="rId67" w:history="1">
         <w:r>
           <w:rPr>
             <w:rStyle w:val="Hyperlink"/>
             <w:b/>
             <w:bCs/>
           </w:rPr>
+          <w:t>https://resinsight.org/getting-started/whats-new/releasenotes_2024_09/</w:t>
+        </w:r>
+      </w:hyperlink>
+    </w:p>
+    <w:p>
+      <w:pPr>
+        <w:pStyle w:val="Heading2"/>
+      </w:pPr>
+      <w:bookmarkStart w:id="49" w:name="_Toc183419243"/>
+      <w:r>
+        <w:lastRenderedPageBreak/>
+        <w:t>Improvements and new features 2024.03</w:t>
+      </w:r>
+      <w:bookmarkEnd w:id="49"/>
+    </w:p>
+    <w:p>
+      <w:pPr>
+        <w:rPr>
+          <w:b/>
+          <w:bCs/>
+        </w:rPr>
+      </w:pPr>
+      <w:r>
+        <w:rPr>
+          <w:b/>
+          <w:bCs/>
+        </w:rPr>
+        <w:t>Polygons</w:t>
+      </w:r>
+    </w:p>
+    <w:p>
+      <w:pPr>
+        <w:pStyle w:val="ListParagraph"/>
+        <w:numPr>
+          <w:ilvl w:val="0"/>
+          <w:numId w:val="11"/>
+        </w:numPr>
+      </w:pPr>
+      <w:r>
+        <w:t>Import of polygons from file</w:t>
+      </w:r>
+    </w:p>
+    <w:p>
+      <w:pPr>
+        <w:pStyle w:val="ListParagraph"/>
+        <w:numPr>
+          <w:ilvl w:val="0"/>
+          <w:numId w:val="11"/>
+        </w:numPr>
+      </w:pPr>
+      <w:r>
+        <w:t>Create polygons interactively</w:t>
+      </w:r>
+    </w:p>
+    <w:p>
+      <w:pPr>
+        <w:pStyle w:val="ListParagraph"/>
+        <w:numPr>
+          <w:ilvl w:val="0"/>
+          <w:numId w:val="11"/>
+        </w:numPr>
+      </w:pPr>
+      <w:r>
+        <w:t>Use polygons to define intersections and filters</w:t>
+      </w:r>
+    </w:p>
+    <w:p>
+      <w:pPr>
+        <w:rPr>
+          <w:b/>
+          <w:bCs/>
+        </w:rPr>
+      </w:pPr>
+      <w:r>
+        <w:rPr>
+          <w:b/>
+          <w:bCs/>
+        </w:rPr>
+        <w:t>Improved Performance Grid Property Calculations</w:t>
+      </w:r>
+    </w:p>
+    <w:p>
+      <w:r>
+        <w:rPr>
+          <w:rStyle w:val="Hyperlink"/>
+        </w:rPr>
+        <w:t>https://resinsight.org/getting-started/whats-new/releasenotes_2024_03/</w:t>
+      </w:r>
+      <w:r>
+        <w:rPr>
+          <w:rStyle w:val="Hyperlink"/>
+        </w:rPr>
+        <w:br/>
+      </w:r>
+    </w:p>
+    <w:p/>
+    <w:p/>
+    <w:p>
+      <w:pPr>
+        <w:rPr>
+          <w:b/>
+          <w:bCs/>
+        </w:rPr>
+      </w:pPr>
+    </w:p>
+    <w:p>
+      <w:pPr>
+        <w:rPr>
+          <w:b/>
+          <w:bCs/>
+        </w:rPr>
+      </w:pPr>
+      <w:r>
+        <w:rPr>
+          <w:b/>
+          <w:bCs/>
+        </w:rPr>
+        <w:t xml:space="preserve">All release notes </w:t>
+      </w:r>
+      <w:hyperlink r:id="rId68" w:history="1">
+        <w:r>
+          <w:rPr>
+            <w:rStyle w:val="Hyperlink"/>
+            <w:b/>
+            <w:bCs/>
+          </w:rPr>
           <w:t>https://resinsight.org/getting-started/download-and-install/</w:t>
         </w:r>
       </w:hyperlink>
     </w:p>
     <w:sectPr>
+      <w:headerReference w:type="default" r:id="rId69"/>
+      <w:footerReference w:type="default" r:id="rId70"/>
       <w:type w:val="continuous"/>
       <w:pgSz w:w="15840" w:h="12240" w:orient="landscape"/>
       <w:pgMar w:top="1440" w:right="1440" w:bottom="1440" w:left="1440" w:header="720" w:footer="720" w:gutter="0"/>
@@ -13006,7 +13115,7 @@
 </file>
 
 <file path=word/endnotes.xml><?xml version="1.0" encoding="utf-8"?>
-<w:endnotes xmlns:wpc="http://schemas.microsoft.com/office/word/2010/wordprocessingCanvas" xmlns:cx="http://schemas.microsoft.com/office/drawing/2014/chartex" xmlns:cx1="http://schemas.microsoft.com/office/drawing/2015/9/8/chartex" xmlns:cx2="http://schemas.microsoft.com/office/drawing/2015/10/21/chartex" xmlns:cx3="http://schemas.microsoft.com/office/drawing/2016/5/9/chartex" xmlns:cx4="http://schemas.microsoft.com/office/drawing/2016/5/10/chartex" xmlns:cx5="http://schemas.microsoft.com/office/drawing/2016/5/11/chartex" xmlns:cx6="http://schemas.microsoft.com/office/drawing/2016/5/12/chartex" xmlns:cx7="http://schemas.microsoft.com/office/drawing/2016/5/13/chartex" xmlns:cx8="http://schemas.microsoft.com/office/drawing/2016/5/14/chartex" xmlns:mc="http://schemas.openxmlformats.org/markup-compatibility/2006" xmlns:aink="http://schemas.microsoft.com/office/drawing/2016/ink" xmlns:am3d="http://schemas.microsoft.com/office/drawing/2017/model3d" xmlns:o="urn:schemas-microsoft-com:office:office" xmlns:oel="http://schemas.microsoft.com/office/2019/extlst" xmlns:r="http://schemas.openxmlformats.org/officeDocument/2006/relationships" xmlns:m="http://schemas.openxmlformats.org/officeDocument/2006/math" xmlns:v="urn:schemas-microsoft-com:vml" xmlns:wp14="http://schemas.microsoft.com/office/word/2010/wordprocessingDrawing" xmlns:wp="http://schemas.openxmlformats.org/drawingml/2006/wordprocessingDrawing" xmlns:w10="urn:schemas-microsoft-com:office:word" xmlns:w="http://schemas.openxmlformats.org/wordprocessingml/2006/main" xmlns:w14="http://schemas.microsoft.com/office/word/2010/wordml" xmlns:w15="http://schemas.microsoft.com/office/word/2012/wordml" xmlns:w16cex="http://schemas.microsoft.com/office/word/2018/wordml/cex" xmlns:w16cid="http://schemas.microsoft.com/office/word/2016/wordml/cid" xmlns:w16="http://schemas.microsoft.com/office/word/2018/wordml" xmlns:w16sdtdh="http://schemas.microsoft.com/office/word/2020/wordml/sdtdatahash" xmlns:w16se="http://schemas.microsoft.com/office/word/2015/wordml/symex" xmlns:wpg="http://schemas.microsoft.com/office/word/2010/wordprocessingGroup" xmlns:wpi="http://schemas.microsoft.com/office/word/2010/wordprocessingInk" xmlns:wne="http://schemas.microsoft.com/office/word/2006/wordml" xmlns:wps="http://schemas.microsoft.com/office/word/2010/wordprocessingShape" mc:Ignorable="w14 w15 w16se w16cid w16 w16cex w16sdtdh wp14">
+<w:endnotes xmlns:wpc="http://schemas.microsoft.com/office/word/2010/wordprocessingCanvas" xmlns:cx="http://schemas.microsoft.com/office/drawing/2014/chartex" xmlns:cx1="http://schemas.microsoft.com/office/drawing/2015/9/8/chartex" xmlns:cx2="http://schemas.microsoft.com/office/drawing/2015/10/21/chartex" xmlns:cx3="http://schemas.microsoft.com/office/drawing/2016/5/9/chartex" xmlns:cx4="http://schemas.microsoft.com/office/drawing/2016/5/10/chartex" xmlns:cx5="http://schemas.microsoft.com/office/drawing/2016/5/11/chartex" xmlns:cx6="http://schemas.microsoft.com/office/drawing/2016/5/12/chartex" xmlns:cx7="http://schemas.microsoft.com/office/drawing/2016/5/13/chartex" xmlns:cx8="http://schemas.microsoft.com/office/drawing/2016/5/14/chartex" xmlns:mc="http://schemas.openxmlformats.org/markup-compatibility/2006" xmlns:aink="http://schemas.microsoft.com/office/drawing/2016/ink" xmlns:am3d="http://schemas.microsoft.com/office/drawing/2017/model3d" xmlns:o="urn:schemas-microsoft-com:office:office" xmlns:oel="http://schemas.microsoft.com/office/2019/extlst" xmlns:r="http://schemas.openxmlformats.org/officeDocument/2006/relationships" xmlns:m="http://schemas.openxmlformats.org/officeDocument/2006/math" xmlns:v="urn:schemas-microsoft-com:vml" xmlns:wp14="http://schemas.microsoft.com/office/word/2010/wordprocessingDrawing" xmlns:wp="http://schemas.openxmlformats.org/drawingml/2006/wordprocessingDrawing" xmlns:w10="urn:schemas-microsoft-com:office:word" xmlns:w="http://schemas.openxmlformats.org/wordprocessingml/2006/main" xmlns:w14="http://schemas.microsoft.com/office/word/2010/wordml" xmlns:w15="http://schemas.microsoft.com/office/word/2012/wordml" xmlns:w16cex="http://schemas.microsoft.com/office/word/2018/wordml/cex" xmlns:w16cid="http://schemas.microsoft.com/office/word/2016/wordml/cid" xmlns:w16="http://schemas.microsoft.com/office/word/2018/wordml" xmlns:w16du="http://schemas.microsoft.com/office/word/2023/wordml/word16du" xmlns:w16sdtdh="http://schemas.microsoft.com/office/word/2020/wordml/sdtdatahash" xmlns:w16se="http://schemas.microsoft.com/office/word/2015/wordml/symex" xmlns:wpg="http://schemas.microsoft.com/office/word/2010/wordprocessingGroup" xmlns:wpi="http://schemas.microsoft.com/office/word/2010/wordprocessingInk" xmlns:wne="http://schemas.microsoft.com/office/word/2006/wordml" xmlns:wps="http://schemas.microsoft.com/office/word/2010/wordprocessingShape" mc:Ignorable="w14 w15 w16se w16cid w16 w16cex w16sdtdh w16du wp14">
   <w:endnote w:type="separator" w:id="-1">
     <w:p>
       <w:pPr>
@@ -13031,7 +13140,7 @@
 </file>
 
 <file path=word/footer1.xml><?xml version="1.0" encoding="utf-8"?>
-<w:ftr xmlns:wpc="http://schemas.microsoft.com/office/word/2010/wordprocessingCanvas" xmlns:cx="http://schemas.microsoft.com/office/drawing/2014/chartex" xmlns:cx1="http://schemas.microsoft.com/office/drawing/2015/9/8/chartex" xmlns:cx2="http://schemas.microsoft.com/office/drawing/2015/10/21/chartex" xmlns:cx3="http://schemas.microsoft.com/office/drawing/2016/5/9/chartex" xmlns:cx4="http://schemas.microsoft.com/office/drawing/2016/5/10/chartex" xmlns:cx5="http://schemas.microsoft.com/office/drawing/2016/5/11/chartex" xmlns:cx6="http://schemas.microsoft.com/office/drawing/2016/5/12/chartex" xmlns:cx7="http://schemas.microsoft.com/office/drawing/2016/5/13/chartex" xmlns:cx8="http://schemas.microsoft.com/office/drawing/2016/5/14/chartex" xmlns:mc="http://schemas.openxmlformats.org/markup-compatibility/2006" xmlns:aink="http://schemas.microsoft.com/office/drawing/2016/ink" xmlns:am3d="http://schemas.microsoft.com/office/drawing/2017/model3d" xmlns:o="urn:schemas-microsoft-com:office:office" xmlns:oel="http://schemas.microsoft.com/office/2019/extlst" xmlns:r="http://schemas.openxmlformats.org/officeDocument/2006/relationships" xmlns:m="http://schemas.openxmlformats.org/officeDocument/2006/math" xmlns:v="urn:schemas-microsoft-com:vml" xmlns:wp14="http://schemas.microsoft.com/office/word/2010/wordprocessingDrawing" xmlns:wp="http://schemas.openxmlformats.org/drawingml/2006/wordprocessingDrawing" xmlns:w10="urn:schemas-microsoft-com:office:word" xmlns:w="http://schemas.openxmlformats.org/wordprocessingml/2006/main" xmlns:w14="http://schemas.microsoft.com/office/word/2010/wordml" xmlns:w15="http://schemas.microsoft.com/office/word/2012/wordml" xmlns:w16cex="http://schemas.microsoft.com/office/word/2018/wordml/cex" xmlns:w16cid="http://schemas.microsoft.com/office/word/2016/wordml/cid" xmlns:w16="http://schemas.microsoft.com/office/word/2018/wordml" xmlns:w16sdtdh="http://schemas.microsoft.com/office/word/2020/wordml/sdtdatahash" xmlns:w16se="http://schemas.microsoft.com/office/word/2015/wordml/symex" xmlns:wpg="http://schemas.microsoft.com/office/word/2010/wordprocessingGroup" xmlns:wpi="http://schemas.microsoft.com/office/word/2010/wordprocessingInk" xmlns:wne="http://schemas.microsoft.com/office/word/2006/wordml" xmlns:wps="http://schemas.microsoft.com/office/word/2010/wordprocessingShape" mc:Ignorable="w14 w15 w16se w16cid w16 w16cex w16sdtdh wp14">
+<w:ftr xmlns:wpc="http://schemas.microsoft.com/office/word/2010/wordprocessingCanvas" xmlns:cx="http://schemas.microsoft.com/office/drawing/2014/chartex" xmlns:cx1="http://schemas.microsoft.com/office/drawing/2015/9/8/chartex" xmlns:cx2="http://schemas.microsoft.com/office/drawing/2015/10/21/chartex" xmlns:cx3="http://schemas.microsoft.com/office/drawing/2016/5/9/chartex" xmlns:cx4="http://schemas.microsoft.com/office/drawing/2016/5/10/chartex" xmlns:cx5="http://schemas.microsoft.com/office/drawing/2016/5/11/chartex" xmlns:cx6="http://schemas.microsoft.com/office/drawing/2016/5/12/chartex" xmlns:cx7="http://schemas.microsoft.com/office/drawing/2016/5/13/chartex" xmlns:cx8="http://schemas.microsoft.com/office/drawing/2016/5/14/chartex" xmlns:mc="http://schemas.openxmlformats.org/markup-compatibility/2006" xmlns:aink="http://schemas.microsoft.com/office/drawing/2016/ink" xmlns:am3d="http://schemas.microsoft.com/office/drawing/2017/model3d" xmlns:o="urn:schemas-microsoft-com:office:office" xmlns:oel="http://schemas.microsoft.com/office/2019/extlst" xmlns:r="http://schemas.openxmlformats.org/officeDocument/2006/relationships" xmlns:m="http://schemas.openxmlformats.org/officeDocument/2006/math" xmlns:v="urn:schemas-microsoft-com:vml" xmlns:wp14="http://schemas.microsoft.com/office/word/2010/wordprocessingDrawing" xmlns:wp="http://schemas.openxmlformats.org/drawingml/2006/wordprocessingDrawing" xmlns:w10="urn:schemas-microsoft-com:office:word" xmlns:w="http://schemas.openxmlformats.org/wordprocessingml/2006/main" xmlns:w14="http://schemas.microsoft.com/office/word/2010/wordml" xmlns:w15="http://schemas.microsoft.com/office/word/2012/wordml" xmlns:w16cex="http://schemas.microsoft.com/office/word/2018/wordml/cex" xmlns:w16cid="http://schemas.microsoft.com/office/word/2016/wordml/cid" xmlns:w16="http://schemas.microsoft.com/office/word/2018/wordml" xmlns:w16du="http://schemas.microsoft.com/office/word/2023/wordml/word16du" xmlns:w16sdtdh="http://schemas.microsoft.com/office/word/2020/wordml/sdtdatahash" xmlns:w16se="http://schemas.microsoft.com/office/word/2015/wordml/symex" xmlns:wpg="http://schemas.microsoft.com/office/word/2010/wordprocessingGroup" xmlns:wpi="http://schemas.microsoft.com/office/word/2010/wordprocessingInk" xmlns:wne="http://schemas.microsoft.com/office/word/2006/wordml" xmlns:wps="http://schemas.microsoft.com/office/word/2010/wordprocessingShape" mc:Ignorable="w14 w15 w16se w16cid w16 w16cex w16sdtdh w16du wp14">
   <w:p>
     <w:pPr>
       <w:pStyle w:val="Footer"/>
@@ -13052,7 +13161,7 @@
           <wp:extent cx="2324100" cy="619447"/>
           <wp:effectExtent l="0" t="0" r="0" b="9525"/>
           <wp:wrapNone/>
-          <wp:docPr id="56" name="Graphic 3">
+          <wp:docPr id="636671282" name="Graphic 3">
             <a:extLst xmlns:a="http://schemas.openxmlformats.org/drawingml/2006/main">
               <a:ext uri="{FF2B5EF4-FFF2-40B4-BE49-F238E27FC236}">
                 <a16:creationId xmlns:a16="http://schemas.microsoft.com/office/drawing/2014/main" id="{CF394797-76B0-44BA-BC56-7B4163BE1A6E}"/>
@@ -13128,7 +13237,7 @@
 </file>
 
 <file path=word/footnotes.xml><?xml version="1.0" encoding="utf-8"?>
-<w:footnotes xmlns:wpc="http://schemas.microsoft.com/office/word/2010/wordprocessingCanvas" xmlns:cx="http://schemas.microsoft.com/office/drawing/2014/chartex" xmlns:cx1="http://schemas.microsoft.com/office/drawing/2015/9/8/chartex" xmlns:cx2="http://schemas.microsoft.com/office/drawing/2015/10/21/chartex" xmlns:cx3="http://schemas.microsoft.com/office/drawing/2016/5/9/chartex" xmlns:cx4="http://schemas.microsoft.com/office/drawing/2016/5/10/chartex" xmlns:cx5="http://schemas.microsoft.com/office/drawing/2016/5/11/chartex" xmlns:cx6="http://schemas.microsoft.com/office/drawing/2016/5/12/chartex" xmlns:cx7="http://schemas.microsoft.com/office/drawing/2016/5/13/chartex" xmlns:cx8="http://schemas.microsoft.com/office/drawing/2016/5/14/chartex" xmlns:mc="http://schemas.openxmlformats.org/markup-compatibility/2006" xmlns:aink="http://schemas.microsoft.com/office/drawing/2016/ink" xmlns:am3d="http://schemas.microsoft.com/office/drawing/2017/model3d" xmlns:o="urn:schemas-microsoft-com:office:office" xmlns:oel="http://schemas.microsoft.com/office/2019/extlst" xmlns:r="http://schemas.openxmlformats.org/officeDocument/2006/relationships" xmlns:m="http://schemas.openxmlformats.org/officeDocument/2006/math" xmlns:v="urn:schemas-microsoft-com:vml" xmlns:wp14="http://schemas.microsoft.com/office/word/2010/wordprocessingDrawing" xmlns:wp="http://schemas.openxmlformats.org/drawingml/2006/wordprocessingDrawing" xmlns:w10="urn:schemas-microsoft-com:office:word" xmlns:w="http://schemas.openxmlformats.org/wordprocessingml/2006/main" xmlns:w14="http://schemas.microsoft.com/office/word/2010/wordml" xmlns:w15="http://schemas.microsoft.com/office/word/2012/wordml" xmlns:w16cex="http://schemas.microsoft.com/office/word/2018/wordml/cex" xmlns:w16cid="http://schemas.microsoft.com/office/word/2016/wordml/cid" xmlns:w16="http://schemas.microsoft.com/office/word/2018/wordml" xmlns:w16sdtdh="http://schemas.microsoft.com/office/word/2020/wordml/sdtdatahash" xmlns:w16se="http://schemas.microsoft.com/office/word/2015/wordml/symex" xmlns:wpg="http://schemas.microsoft.com/office/word/2010/wordprocessingGroup" xmlns:wpi="http://schemas.microsoft.com/office/word/2010/wordprocessingInk" xmlns:wne="http://schemas.microsoft.com/office/word/2006/wordml" xmlns:wps="http://schemas.microsoft.com/office/word/2010/wordprocessingShape" mc:Ignorable="w14 w15 w16se w16cid w16 w16cex w16sdtdh wp14">
+<w:footnotes xmlns:wpc="http://schemas.microsoft.com/office/word/2010/wordprocessingCanvas" xmlns:cx="http://schemas.microsoft.com/office/drawing/2014/chartex" xmlns:cx1="http://schemas.microsoft.com/office/drawing/2015/9/8/chartex" xmlns:cx2="http://schemas.microsoft.com/office/drawing/2015/10/21/chartex" xmlns:cx3="http://schemas.microsoft.com/office/drawing/2016/5/9/chartex" xmlns:cx4="http://schemas.microsoft.com/office/drawing/2016/5/10/chartex" xmlns:cx5="http://schemas.microsoft.com/office/drawing/2016/5/11/chartex" xmlns:cx6="http://schemas.microsoft.com/office/drawing/2016/5/12/chartex" xmlns:cx7="http://schemas.microsoft.com/office/drawing/2016/5/13/chartex" xmlns:cx8="http://schemas.microsoft.com/office/drawing/2016/5/14/chartex" xmlns:mc="http://schemas.openxmlformats.org/markup-compatibility/2006" xmlns:aink="http://schemas.microsoft.com/office/drawing/2016/ink" xmlns:am3d="http://schemas.microsoft.com/office/drawing/2017/model3d" xmlns:o="urn:schemas-microsoft-com:office:office" xmlns:oel="http://schemas.microsoft.com/office/2019/extlst" xmlns:r="http://schemas.openxmlformats.org/officeDocument/2006/relationships" xmlns:m="http://schemas.openxmlformats.org/officeDocument/2006/math" xmlns:v="urn:schemas-microsoft-com:vml" xmlns:wp14="http://schemas.microsoft.com/office/word/2010/wordprocessingDrawing" xmlns:wp="http://schemas.openxmlformats.org/drawingml/2006/wordprocessingDrawing" xmlns:w10="urn:schemas-microsoft-com:office:word" xmlns:w="http://schemas.openxmlformats.org/wordprocessingml/2006/main" xmlns:w14="http://schemas.microsoft.com/office/word/2010/wordml" xmlns:w15="http://schemas.microsoft.com/office/word/2012/wordml" xmlns:w16cex="http://schemas.microsoft.com/office/word/2018/wordml/cex" xmlns:w16cid="http://schemas.microsoft.com/office/word/2016/wordml/cid" xmlns:w16="http://schemas.microsoft.com/office/word/2018/wordml" xmlns:w16du="http://schemas.microsoft.com/office/word/2023/wordml/word16du" xmlns:w16sdtdh="http://schemas.microsoft.com/office/word/2020/wordml/sdtdatahash" xmlns:w16se="http://schemas.microsoft.com/office/word/2015/wordml/symex" xmlns:wpg="http://schemas.microsoft.com/office/word/2010/wordprocessingGroup" xmlns:wpi="http://schemas.microsoft.com/office/word/2010/wordprocessingInk" xmlns:wne="http://schemas.microsoft.com/office/word/2006/wordml" xmlns:wps="http://schemas.microsoft.com/office/word/2010/wordprocessingShape" mc:Ignorable="w14 w15 w16se w16cid w16 w16cex w16sdtdh w16du wp14">
   <w:footnote w:type="separator" w:id="-1">
     <w:p>
       <w:pPr>
@@ -13153,7 +13262,7 @@
 </file>
 
 <file path=word/header1.xml><?xml version="1.0" encoding="utf-8"?>
-<w:hdr xmlns:wpc="http://schemas.microsoft.com/office/word/2010/wordprocessingCanvas" xmlns:cx="http://schemas.microsoft.com/office/drawing/2014/chartex" xmlns:cx1="http://schemas.microsoft.com/office/drawing/2015/9/8/chartex" xmlns:cx2="http://schemas.microsoft.com/office/drawing/2015/10/21/chartex" xmlns:cx3="http://schemas.microsoft.com/office/drawing/2016/5/9/chartex" xmlns:cx4="http://schemas.microsoft.com/office/drawing/2016/5/10/chartex" xmlns:cx5="http://schemas.microsoft.com/office/drawing/2016/5/11/chartex" xmlns:cx6="http://schemas.microsoft.com/office/drawing/2016/5/12/chartex" xmlns:cx7="http://schemas.microsoft.com/office/drawing/2016/5/13/chartex" xmlns:cx8="http://schemas.microsoft.com/office/drawing/2016/5/14/chartex" xmlns:mc="http://schemas.openxmlformats.org/markup-compatibility/2006" xmlns:aink="http://schemas.microsoft.com/office/drawing/2016/ink" xmlns:am3d="http://schemas.microsoft.com/office/drawing/2017/model3d" xmlns:o="urn:schemas-microsoft-com:office:office" xmlns:oel="http://schemas.microsoft.com/office/2019/extlst" xmlns:r="http://schemas.openxmlformats.org/officeDocument/2006/relationships" xmlns:m="http://schemas.openxmlformats.org/officeDocument/2006/math" xmlns:v="urn:schemas-microsoft-com:vml" xmlns:wp14="http://schemas.microsoft.com/office/word/2010/wordprocessingDrawing" xmlns:wp="http://schemas.openxmlformats.org/drawingml/2006/wordprocessingDrawing" xmlns:w10="urn:schemas-microsoft-com:office:word" xmlns:w="http://schemas.openxmlformats.org/wordprocessingml/2006/main" xmlns:w14="http://schemas.microsoft.com/office/word/2010/wordml" xmlns:w15="http://schemas.microsoft.com/office/word/2012/wordml" xmlns:w16cex="http://schemas.microsoft.com/office/word/2018/wordml/cex" xmlns:w16cid="http://schemas.microsoft.com/office/word/2016/wordml/cid" xmlns:w16="http://schemas.microsoft.com/office/word/2018/wordml" xmlns:w16sdtdh="http://schemas.microsoft.com/office/word/2020/wordml/sdtdatahash" xmlns:w16se="http://schemas.microsoft.com/office/word/2015/wordml/symex" xmlns:wpg="http://schemas.microsoft.com/office/word/2010/wordprocessingGroup" xmlns:wpi="http://schemas.microsoft.com/office/word/2010/wordprocessingInk" xmlns:wne="http://schemas.microsoft.com/office/word/2006/wordml" xmlns:wps="http://schemas.microsoft.com/office/word/2010/wordprocessingShape" mc:Ignorable="w14 w15 w16se w16cid w16 w16cex w16sdtdh wp14">
+<w:hdr xmlns:wpc="http://schemas.microsoft.com/office/word/2010/wordprocessingCanvas" xmlns:cx="http://schemas.microsoft.com/office/drawing/2014/chartex" xmlns:cx1="http://schemas.microsoft.com/office/drawing/2015/9/8/chartex" xmlns:cx2="http://schemas.microsoft.com/office/drawing/2015/10/21/chartex" xmlns:cx3="http://schemas.microsoft.com/office/drawing/2016/5/9/chartex" xmlns:cx4="http://schemas.microsoft.com/office/drawing/2016/5/10/chartex" xmlns:cx5="http://schemas.microsoft.com/office/drawing/2016/5/11/chartex" xmlns:cx6="http://schemas.microsoft.com/office/drawing/2016/5/12/chartex" xmlns:cx7="http://schemas.microsoft.com/office/drawing/2016/5/13/chartex" xmlns:cx8="http://schemas.microsoft.com/office/drawing/2016/5/14/chartex" xmlns:mc="http://schemas.openxmlformats.org/markup-compatibility/2006" xmlns:aink="http://schemas.microsoft.com/office/drawing/2016/ink" xmlns:am3d="http://schemas.microsoft.com/office/drawing/2017/model3d" xmlns:o="urn:schemas-microsoft-com:office:office" xmlns:oel="http://schemas.microsoft.com/office/2019/extlst" xmlns:r="http://schemas.openxmlformats.org/officeDocument/2006/relationships" xmlns:m="http://schemas.openxmlformats.org/officeDocument/2006/math" xmlns:v="urn:schemas-microsoft-com:vml" xmlns:wp14="http://schemas.microsoft.com/office/word/2010/wordprocessingDrawing" xmlns:wp="http://schemas.openxmlformats.org/drawingml/2006/wordprocessingDrawing" xmlns:w10="urn:schemas-microsoft-com:office:word" xmlns:w="http://schemas.openxmlformats.org/wordprocessingml/2006/main" xmlns:w14="http://schemas.microsoft.com/office/word/2010/wordml" xmlns:w15="http://schemas.microsoft.com/office/word/2012/wordml" xmlns:w16cex="http://schemas.microsoft.com/office/word/2018/wordml/cex" xmlns:w16cid="http://schemas.microsoft.com/office/word/2016/wordml/cid" xmlns:w16="http://schemas.microsoft.com/office/word/2018/wordml" xmlns:w16du="http://schemas.microsoft.com/office/word/2023/wordml/word16du" xmlns:w16sdtdh="http://schemas.microsoft.com/office/word/2020/wordml/sdtdatahash" xmlns:w16se="http://schemas.microsoft.com/office/word/2015/wordml/symex" xmlns:wpg="http://schemas.microsoft.com/office/word/2010/wordprocessingGroup" xmlns:wpi="http://schemas.microsoft.com/office/word/2010/wordprocessingInk" xmlns:wne="http://schemas.microsoft.com/office/word/2006/wordml" xmlns:wps="http://schemas.microsoft.com/office/word/2010/wordprocessingShape" mc:Ignorable="w14 w15 w16se w16cid w16 w16cex w16sdtdh w16du wp14">
   <w:p>
     <w:pPr>
       <w:pStyle w:val="Header"/>
@@ -13166,7 +13275,7 @@
         <wp:inline distT="0" distB="0" distL="0" distR="0" wp14:anchorId="2B712755" wp14:editId="2EFEC2FE">
           <wp:extent cx="1066800" cy="848342"/>
           <wp:effectExtent l="0" t="0" r="0" b="9525"/>
-          <wp:docPr id="12" name="Picture 5" descr="C:\Users\hhgs\AppData\Local\Microsoft\Windows\Temporary Internet Files\Content.Outlook\D3DPNYH5\130302.png"/>
+          <wp:docPr id="1785476014" name="Picture 5" descr="C:\Users\hhgs\AppData\Local\Microsoft\Windows\Temporary Internet Files\Content.Outlook\D3DPNYH5\130302.png"/>
           <wp:cNvGraphicFramePr>
             <a:graphicFrameLocks xmlns:a="http://schemas.openxmlformats.org/drawingml/2006/main" noChangeAspect="1"/>
           </wp:cNvGraphicFramePr>
@@ -13229,7 +13338,7 @@
 </file>
 
 <file path=word/numbering.xml><?xml version="1.0" encoding="utf-8"?>
-<w:numbering xmlns:wpc="http://schemas.microsoft.com/office/word/2010/wordprocessingCanvas" xmlns:cx="http://schemas.microsoft.com/office/drawing/2014/chartex" xmlns:cx1="http://schemas.microsoft.com/office/drawing/2015/9/8/chartex" xmlns:cx2="http://schemas.microsoft.com/office/drawing/2015/10/21/chartex" xmlns:cx3="http://schemas.microsoft.com/office/drawing/2016/5/9/chartex" xmlns:cx4="http://schemas.microsoft.com/office/drawing/2016/5/10/chartex" xmlns:cx5="http://schemas.microsoft.com/office/drawing/2016/5/11/chartex" xmlns:cx6="http://schemas.microsoft.com/office/drawing/2016/5/12/chartex" xmlns:cx7="http://schemas.microsoft.com/office/drawing/2016/5/13/chartex" xmlns:cx8="http://schemas.microsoft.com/office/drawing/2016/5/14/chartex" xmlns:mc="http://schemas.openxmlformats.org/markup-compatibility/2006" xmlns:aink="http://schemas.microsoft.com/office/drawing/2016/ink" xmlns:am3d="http://schemas.microsoft.com/office/drawing/2017/model3d" xmlns:o="urn:schemas-microsoft-com:office:office" xmlns:oel="http://schemas.microsoft.com/office/2019/extlst" xmlns:r="http://schemas.openxmlformats.org/officeDocument/2006/relationships" xmlns:m="http://schemas.openxmlformats.org/officeDocument/2006/math" xmlns:v="urn:schemas-microsoft-com:vml" xmlns:wp14="http://schemas.microsoft.com/office/word/2010/wordprocessingDrawing" xmlns:wp="http://schemas.openxmlformats.org/drawingml/2006/wordprocessingDrawing" xmlns:w10="urn:schemas-microsoft-com:office:word" xmlns:w="http://schemas.openxmlformats.org/wordprocessingml/2006/main" xmlns:w14="http://schemas.microsoft.com/office/word/2010/wordml" xmlns:w15="http://schemas.microsoft.com/office/word/2012/wordml" xmlns:w16cex="http://schemas.microsoft.com/office/word/2018/wordml/cex" xmlns:w16cid="http://schemas.microsoft.com/office/word/2016/wordml/cid" xmlns:w16="http://schemas.microsoft.com/office/word/2018/wordml" xmlns:w16sdtdh="http://schemas.microsoft.com/office/word/2020/wordml/sdtdatahash" xmlns:w16se="http://schemas.microsoft.com/office/word/2015/wordml/symex" xmlns:wpg="http://schemas.microsoft.com/office/word/2010/wordprocessingGroup" xmlns:wpi="http://schemas.microsoft.com/office/word/2010/wordprocessingInk" xmlns:wne="http://schemas.microsoft.com/office/word/2006/wordml" xmlns:wps="http://schemas.microsoft.com/office/word/2010/wordprocessingShape" mc:Ignorable="w14 w15 w16se w16cid w16 w16cex w16sdtdh wp14">
+<w:numbering xmlns:wpc="http://schemas.microsoft.com/office/word/2010/wordprocessingCanvas" xmlns:cx="http://schemas.microsoft.com/office/drawing/2014/chartex" xmlns:cx1="http://schemas.microsoft.com/office/drawing/2015/9/8/chartex" xmlns:cx2="http://schemas.microsoft.com/office/drawing/2015/10/21/chartex" xmlns:cx3="http://schemas.microsoft.com/office/drawing/2016/5/9/chartex" xmlns:cx4="http://schemas.microsoft.com/office/drawing/2016/5/10/chartex" xmlns:cx5="http://schemas.microsoft.com/office/drawing/2016/5/11/chartex" xmlns:cx6="http://schemas.microsoft.com/office/drawing/2016/5/12/chartex" xmlns:cx7="http://schemas.microsoft.com/office/drawing/2016/5/13/chartex" xmlns:cx8="http://schemas.microsoft.com/office/drawing/2016/5/14/chartex" xmlns:mc="http://schemas.openxmlformats.org/markup-compatibility/2006" xmlns:aink="http://schemas.microsoft.com/office/drawing/2016/ink" xmlns:am3d="http://schemas.microsoft.com/office/drawing/2017/model3d" xmlns:o="urn:schemas-microsoft-com:office:office" xmlns:oel="http://schemas.microsoft.com/office/2019/extlst" xmlns:r="http://schemas.openxmlformats.org/officeDocument/2006/relationships" xmlns:m="http://schemas.openxmlformats.org/officeDocument/2006/math" xmlns:v="urn:schemas-microsoft-com:vml" xmlns:wp14="http://schemas.microsoft.com/office/word/2010/wordprocessingDrawing" xmlns:wp="http://schemas.openxmlformats.org/drawingml/2006/wordprocessingDrawing" xmlns:w10="urn:schemas-microsoft-com:office:word" xmlns:w="http://schemas.openxmlformats.org/wordprocessingml/2006/main" xmlns:w14="http://schemas.microsoft.com/office/word/2010/wordml" xmlns:w15="http://schemas.microsoft.com/office/word/2012/wordml" xmlns:w16cex="http://schemas.microsoft.com/office/word/2018/wordml/cex" xmlns:w16cid="http://schemas.microsoft.com/office/word/2016/wordml/cid" xmlns:w16="http://schemas.microsoft.com/office/word/2018/wordml" xmlns:w16du="http://schemas.microsoft.com/office/word/2023/wordml/word16du" xmlns:w16sdtdh="http://schemas.microsoft.com/office/word/2020/wordml/sdtdatahash" xmlns:w16se="http://schemas.microsoft.com/office/word/2015/wordml/symex" xmlns:wpg="http://schemas.microsoft.com/office/word/2010/wordprocessingGroup" xmlns:wpi="http://schemas.microsoft.com/office/word/2010/wordprocessingInk" xmlns:wne="http://schemas.microsoft.com/office/word/2006/wordml" xmlns:wps="http://schemas.microsoft.com/office/word/2010/wordprocessingShape" mc:Ignorable="w14 w15 w16se w16cid w16 w16cex w16sdtdh w16du wp14">
   <w:abstractNum w:abstractNumId="0" w15:restartNumberingAfterBreak="0">
     <w:nsid w:val="0095136D"/>
     <w:multiLevelType w:val="hybridMultilevel"/>
@@ -15287,7 +15396,7 @@
 </file>
 
 <file path=word/styles.xml><?xml version="1.0" encoding="utf-8"?>
-<w:styles xmlns:mc="http://schemas.openxmlformats.org/markup-compatibility/2006" xmlns:r="http://schemas.openxmlformats.org/officeDocument/2006/relationships" xmlns:w="http://schemas.openxmlformats.org/wordprocessingml/2006/main" xmlns:w14="http://schemas.microsoft.com/office/word/2010/wordml" xmlns:w15="http://schemas.microsoft.com/office/word/2012/wordml" xmlns:w16cex="http://schemas.microsoft.com/office/word/2018/wordml/cex" xmlns:w16cid="http://schemas.microsoft.com/office/word/2016/wordml/cid" xmlns:w16="http://schemas.microsoft.com/office/word/2018/wordml" xmlns:w16sdtdh="http://schemas.microsoft.com/office/word/2020/wordml/sdtdatahash" xmlns:w16se="http://schemas.microsoft.com/office/word/2015/wordml/symex" mc:Ignorable="w14 w15 w16se w16cid w16 w16cex w16sdtdh">
+<w:styles xmlns:mc="http://schemas.openxmlformats.org/markup-compatibility/2006" xmlns:r="http://schemas.openxmlformats.org/officeDocument/2006/relationships" xmlns:w="http://schemas.openxmlformats.org/wordprocessingml/2006/main" xmlns:w14="http://schemas.microsoft.com/office/word/2010/wordml" xmlns:w15="http://schemas.microsoft.com/office/word/2012/wordml" xmlns:w16cex="http://schemas.microsoft.com/office/word/2018/wordml/cex" xmlns:w16cid="http://schemas.microsoft.com/office/word/2016/wordml/cid" xmlns:w16="http://schemas.microsoft.com/office/word/2018/wordml" xmlns:w16du="http://schemas.microsoft.com/office/word/2023/wordml/word16du" xmlns:w16sdtdh="http://schemas.microsoft.com/office/word/2020/wordml/sdtdatahash" xmlns:w16se="http://schemas.microsoft.com/office/word/2015/wordml/symex" mc:Ignorable="w14 w15 w16se w16cid w16 w16cex w16sdtdh w16du">
   <w:docDefaults>
     <w:rPrDefault>
       <w:rPr>
@@ -15684,7 +15793,7 @@
   <w:style w:type="paragraph" w:default="1" w:styleId="Normal">
     <w:name w:val="Normal"/>
     <w:qFormat/>
-    <w:rsid w:val="00C73F86"/>
+    <w:rsid w:val="00464BE6"/>
   </w:style>
   <w:style w:type="paragraph" w:styleId="Heading1">
     <w:name w:val="heading 1"/>

</xml_diff>

<commit_message>
Add import of well paths from OSDU
</commit_message>
<xml_diff>
--- a/documents/RI_advanced_2024.docx
+++ b/documents/RI_advanced_2024.docx
@@ -2405,7 +2405,7 @@
             <w:noProof/>
             <w:webHidden/>
           </w:rPr>
-          <w:t>31</w:t>
+          <w:t>32</w:t>
         </w:r>
         <w:r>
           <w:rPr>
@@ -2497,7 +2497,7 @@
             <w:noProof/>
             <w:webHidden/>
           </w:rPr>
-          <w:t>32</w:t>
+          <w:t>33</w:t>
         </w:r>
         <w:r>
           <w:rPr>
@@ -2589,7 +2589,7 @@
             <w:noProof/>
             <w:webHidden/>
           </w:rPr>
-          <w:t>33</w:t>
+          <w:t>34</w:t>
         </w:r>
         <w:r>
           <w:rPr>
@@ -2681,7 +2681,7 @@
             <w:noProof/>
             <w:webHidden/>
           </w:rPr>
-          <w:t>34</w:t>
+          <w:t>35</w:t>
         </w:r>
         <w:r>
           <w:rPr>
@@ -3062,7 +3062,7 @@
           <w:noProof/>
         </w:rPr>
         <w:drawing>
-          <wp:anchor distT="0" distB="0" distL="114300" distR="114300" simplePos="0" relativeHeight="251681792" behindDoc="0" locked="0" layoutInCell="1" allowOverlap="1" wp14:anchorId="56ED9766" wp14:editId="1C868D54">
+          <wp:anchor distT="0" distB="0" distL="114300" distR="114300" simplePos="0" relativeHeight="251681792" behindDoc="0" locked="0" layoutInCell="1" allowOverlap="1" wp14:anchorId="56ED9766" wp14:editId="08493041">
             <wp:simplePos x="0" y="0"/>
             <wp:positionH relativeFrom="column">
               <wp:posOffset>3235629</wp:posOffset>
@@ -3213,8 +3213,8 @@
         <w:pStyle w:val="Heading2"/>
       </w:pPr>
       <w:bookmarkStart w:id="7" w:name="_Toc115092072"/>
-      <w:bookmarkStart w:id="8" w:name="_Hlk51665886"/>
-      <w:bookmarkStart w:id="9" w:name="_Toc183419219"/>
+      <w:bookmarkStart w:id="8" w:name="_Toc183419219"/>
+      <w:bookmarkStart w:id="9" w:name="_Hlk51665886"/>
       <w:bookmarkEnd w:id="0"/>
       <w:r>
         <w:rPr>
@@ -3289,7 +3289,7 @@
         <w:t>Grid Cross Plot with formations</w:t>
       </w:r>
       <w:bookmarkEnd w:id="7"/>
-      <w:bookmarkEnd w:id="9"/>
+      <w:bookmarkEnd w:id="8"/>
     </w:p>
     <w:p>
       <w:pPr>
@@ -4486,7 +4486,7 @@
       </w:r>
     </w:p>
     <w:p/>
-    <w:bookmarkEnd w:id="8"/>
+    <w:bookmarkEnd w:id="9"/>
     <w:p/>
     <w:p>
       <w:pPr>
@@ -5645,13 +5645,13 @@
       <w:pPr>
         <w:pStyle w:val="Heading2"/>
       </w:pPr>
-      <w:bookmarkStart w:id="16" w:name="_Toc115092076"/>
-      <w:bookmarkStart w:id="17" w:name="_Toc183419223"/>
+      <w:bookmarkStart w:id="16" w:name="_Toc183419223"/>
+      <w:bookmarkStart w:id="17" w:name="_Toc115092076"/>
       <w:r>
         <w:lastRenderedPageBreak/>
         <w:t>Grid Property Calculator</w:t>
       </w:r>
-      <w:bookmarkEnd w:id="17"/>
+      <w:bookmarkEnd w:id="16"/>
     </w:p>
     <w:p>
       <w:pPr>
@@ -6268,7 +6268,7 @@
         <w:lastRenderedPageBreak/>
         <w:t>Well Log Extraction</w:t>
       </w:r>
-      <w:bookmarkEnd w:id="16"/>
+      <w:bookmarkEnd w:id="17"/>
       <w:bookmarkEnd w:id="18"/>
     </w:p>
     <w:p>
@@ -7355,7 +7355,7 @@
           <w:noProof/>
         </w:rPr>
         <w:drawing>
-          <wp:anchor distT="0" distB="0" distL="114300" distR="114300" simplePos="0" relativeHeight="251718656" behindDoc="0" locked="0" layoutInCell="1" allowOverlap="1" wp14:anchorId="484E5C62" wp14:editId="555AEEC3">
+          <wp:anchor distT="0" distB="0" distL="114300" distR="114300" simplePos="0" relativeHeight="251718656" behindDoc="0" locked="0" layoutInCell="1" allowOverlap="1" wp14:anchorId="484E5C62" wp14:editId="2F9F2B34">
             <wp:simplePos x="0" y="0"/>
             <wp:positionH relativeFrom="column">
               <wp:posOffset>1542314</wp:posOffset>
@@ -8450,7 +8450,7 @@
           <w:noProof/>
         </w:rPr>
         <w:drawing>
-          <wp:anchor distT="0" distB="0" distL="114300" distR="114300" simplePos="0" relativeHeight="251709440" behindDoc="0" locked="0" layoutInCell="1" allowOverlap="1" wp14:anchorId="7CDBE8BC" wp14:editId="760FC08E">
+          <wp:anchor distT="0" distB="0" distL="114300" distR="114300" simplePos="0" relativeHeight="251709440" behindDoc="0" locked="0" layoutInCell="1" allowOverlap="1" wp14:anchorId="7CDBE8BC" wp14:editId="6C450A0B">
             <wp:simplePos x="0" y="0"/>
             <wp:positionH relativeFrom="column">
               <wp:posOffset>5494866</wp:posOffset>
@@ -9919,7 +9919,7 @@
           <w:noProof/>
         </w:rPr>
         <w:drawing>
-          <wp:anchor distT="0" distB="0" distL="114300" distR="114300" simplePos="0" relativeHeight="251710464" behindDoc="0" locked="0" layoutInCell="1" allowOverlap="1" wp14:anchorId="52EE8827" wp14:editId="22CEE40E">
+          <wp:anchor distT="0" distB="0" distL="114300" distR="114300" simplePos="0" relativeHeight="251710464" behindDoc="0" locked="0" layoutInCell="1" allowOverlap="1" wp14:anchorId="52EE8827" wp14:editId="1A6D4036">
             <wp:simplePos x="0" y="0"/>
             <wp:positionH relativeFrom="column">
               <wp:posOffset>1887271</wp:posOffset>
@@ -10198,13 +10198,13 @@
       <w:pPr>
         <w:pStyle w:val="Heading2"/>
       </w:pPr>
-      <w:bookmarkStart w:id="37" w:name="_Toc115092086"/>
-      <w:bookmarkStart w:id="38" w:name="_Toc183419234"/>
+      <w:bookmarkStart w:id="37" w:name="_Toc183419234"/>
+      <w:bookmarkStart w:id="38" w:name="_Toc115092086"/>
       <w:r>
         <w:lastRenderedPageBreak/>
         <w:t>Seismic Data</w:t>
       </w:r>
-      <w:bookmarkEnd w:id="38"/>
+      <w:bookmarkEnd w:id="37"/>
     </w:p>
     <w:p>
       <w:pPr>
@@ -10541,7 +10541,7 @@
           <w:noProof/>
         </w:rPr>
         <w:drawing>
-          <wp:anchor distT="0" distB="0" distL="114300" distR="114300" simplePos="0" relativeHeight="251736064" behindDoc="0" locked="0" layoutInCell="1" allowOverlap="1" wp14:anchorId="18B0182D" wp14:editId="0ACAD80B">
+          <wp:anchor distT="0" distB="0" distL="114300" distR="114300" simplePos="0" relativeHeight="251736064" behindDoc="0" locked="0" layoutInCell="1" allowOverlap="1" wp14:anchorId="18B0182D" wp14:editId="7BA595B5">
             <wp:simplePos x="0" y="0"/>
             <wp:positionH relativeFrom="column">
               <wp:posOffset>427512</wp:posOffset>
@@ -10895,7 +10895,7 @@
         <w:lastRenderedPageBreak/>
         <w:t>Correlation analysis (taken from ResInsight Intro Course)</w:t>
       </w:r>
-      <w:bookmarkEnd w:id="37"/>
+      <w:bookmarkEnd w:id="38"/>
       <w:bookmarkEnd w:id="40"/>
     </w:p>
     <w:p>
@@ -11508,7 +11508,7 @@
           <w:noProof/>
         </w:rPr>
         <w:drawing>
-          <wp:anchor distT="0" distB="0" distL="114300" distR="114300" simplePos="0" relativeHeight="251730944" behindDoc="0" locked="0" layoutInCell="1" allowOverlap="1" wp14:anchorId="27073718" wp14:editId="474A5C7C">
+          <wp:anchor distT="0" distB="0" distL="114300" distR="114300" simplePos="0" relativeHeight="251730944" behindDoc="0" locked="0" layoutInCell="1" allowOverlap="1" wp14:anchorId="27073718" wp14:editId="51927BD6">
             <wp:simplePos x="0" y="0"/>
             <wp:positionH relativeFrom="margin">
               <wp:align>right</wp:align>
@@ -12041,10 +12041,7 @@
         <w:pStyle w:val="Heading4"/>
       </w:pPr>
       <w:r>
-        <w:t xml:space="preserve">Objective: Learn how </w:t>
-      </w:r>
-      <w:r>
-        <w:t>access and use summary data from SUMO</w:t>
+        <w:t>Objective: Learn how access and use summary data from SUMO</w:t>
       </w:r>
     </w:p>
     <w:p>
@@ -12139,6 +12136,38 @@
     </w:p>
     <w:p/>
     <w:p/>
+    <w:p>
+      <w:r>
+        <w:t xml:space="preserve">The connection to </w:t>
+      </w:r>
+      <w:r>
+        <w:t>SUMO</w:t>
+      </w:r>
+      <w:r>
+        <w:t xml:space="preserve"> stores an access token in the form of a text file in your home folder. If you experience connection issues, you can close down ResInsight, delete the file </w:t>
+      </w:r>
+      <w:r>
+        <w:rPr>
+          <w:b/>
+          <w:bCs/>
+        </w:rPr>
+        <w:t>“your home folder/.resinsight/</w:t>
+      </w:r>
+      <w:r>
+        <w:rPr>
+          <w:b/>
+          <w:bCs/>
+        </w:rPr>
+        <w:t>sumo</w:t>
+      </w:r>
+      <w:r>
+        <w:rPr>
+          <w:b/>
+          <w:bCs/>
+        </w:rPr>
+        <w:t>_token.json”</w:t>
+      </w:r>
+    </w:p>
     <w:p/>
     <w:p/>
     <w:p>
@@ -12161,6 +12190,212 @@
         </w:r>
       </w:hyperlink>
     </w:p>
+    <w:p>
+      <w:pPr>
+        <w:pStyle w:val="Heading2"/>
+      </w:pPr>
+      <w:r>
+        <w:lastRenderedPageBreak/>
+        <w:t>Well Paths from OSDU</w:t>
+      </w:r>
+    </w:p>
+    <w:p>
+      <w:pPr>
+        <w:pStyle w:val="Heading4"/>
+      </w:pPr>
+      <w:r>
+        <w:t xml:space="preserve">Objective: Learn how </w:t>
+      </w:r>
+      <w:r>
+        <w:t xml:space="preserve">import well paths </w:t>
+      </w:r>
+      <w:r>
+        <w:t xml:space="preserve">from </w:t>
+      </w:r>
+      <w:r>
+        <w:t>OSDU</w:t>
+      </w:r>
+    </w:p>
+    <w:p>
+      <w:r>
+        <w:t xml:space="preserve">OSDU </w:t>
+      </w:r>
+      <w:r>
+        <w:t xml:space="preserve">is a cloud storage solution for reservoir data. ResInsight support </w:t>
+      </w:r>
+      <w:r>
+        <w:t>import of well path trajectories from OSDU</w:t>
+      </w:r>
+      <w:r>
+        <w:t>.</w:t>
+      </w:r>
+    </w:p>
+    <w:p>
+      <w:pPr>
+        <w:pStyle w:val="ListParagraph"/>
+        <w:numPr>
+          <w:ilvl w:val="0"/>
+          <w:numId w:val="11"/>
+        </w:numPr>
+      </w:pPr>
+      <w:r>
+        <w:t>Import grid data using “Import Eclipse Case” from “</w:t>
+      </w:r>
+      <w:r>
+        <w:t>model-data</w:t>
+      </w:r>
+      <w:r>
+        <w:t>/norne</w:t>
+      </w:r>
+      <w:r>
+        <w:t>”</w:t>
+      </w:r>
+    </w:p>
+    <w:p>
+      <w:pPr>
+        <w:pStyle w:val="ListParagraph"/>
+        <w:numPr>
+          <w:ilvl w:val="0"/>
+          <w:numId w:val="11"/>
+        </w:numPr>
+      </w:pPr>
+      <w:r>
+        <w:t xml:space="preserve">From the right-click menu of </w:t>
+      </w:r>
+      <w:r>
+        <w:rPr>
+          <w:b/>
+          <w:bCs/>
+        </w:rPr>
+        <w:t>Wells</w:t>
+      </w:r>
+      <w:r>
+        <w:t xml:space="preserve">, select </w:t>
+      </w:r>
+      <w:r>
+        <w:rPr>
+          <w:b/>
+          <w:bCs/>
+        </w:rPr>
+        <w:t>Import Well Paths from OSDU [BETA]</w:t>
+      </w:r>
+    </w:p>
+    <w:p>
+      <w:pPr>
+        <w:pStyle w:val="ListParagraph"/>
+      </w:pPr>
+      <w:r>
+        <w:drawing>
+          <wp:inline distT="0" distB="0" distL="0" distR="0" wp14:anchorId="4B77C8A8" wp14:editId="352518A6">
+            <wp:extent cx="4007457" cy="1423143"/>
+            <wp:effectExtent l="0" t="0" r="0" b="5715"/>
+            <wp:docPr id="1309351534" name="Picture 1"/>
+            <wp:cNvGraphicFramePr>
+              <a:graphicFrameLocks xmlns:a="http://schemas.openxmlformats.org/drawingml/2006/main" noChangeAspect="1"/>
+            </wp:cNvGraphicFramePr>
+            <a:graphic xmlns:a="http://schemas.openxmlformats.org/drawingml/2006/main">
+              <a:graphicData uri="http://schemas.openxmlformats.org/drawingml/2006/picture">
+                <pic:pic xmlns:pic="http://schemas.openxmlformats.org/drawingml/2006/picture">
+                  <pic:nvPicPr>
+                    <pic:cNvPr id="1309351534" name=""/>
+                    <pic:cNvPicPr/>
+                  </pic:nvPicPr>
+                  <pic:blipFill>
+                    <a:blip r:embed="rId65"/>
+                    <a:stretch>
+                      <a:fillRect/>
+                    </a:stretch>
+                  </pic:blipFill>
+                  <pic:spPr>
+                    <a:xfrm>
+                      <a:off x="0" y="0"/>
+                      <a:ext cx="4017541" cy="1426724"/>
+                    </a:xfrm>
+                    <a:prstGeom prst="rect">
+                      <a:avLst/>
+                    </a:prstGeom>
+                  </pic:spPr>
+                </pic:pic>
+              </a:graphicData>
+            </a:graphic>
+          </wp:inline>
+        </w:drawing>
+      </w:r>
+      <w:r>
+        <w:br/>
+      </w:r>
+    </w:p>
+    <w:p>
+      <w:pPr>
+        <w:pStyle w:val="ListParagraph"/>
+        <w:numPr>
+          <w:ilvl w:val="0"/>
+          <w:numId w:val="11"/>
+        </w:numPr>
+      </w:pPr>
+      <w:r>
+        <w:t>Use the wizard to select some well paths from Norne</w:t>
+      </w:r>
+    </w:p>
+    <w:p>
+      <w:pPr>
+        <w:pStyle w:val="ListParagraph"/>
+        <w:numPr>
+          <w:ilvl w:val="0"/>
+          <w:numId w:val="11"/>
+        </w:numPr>
+      </w:pPr>
+      <w:r>
+        <w:t>In the 3D view, untick display of simulation wells to make it easy to see only the imported well paths</w:t>
+      </w:r>
+    </w:p>
+    <w:p>
+      <w:pPr>
+        <w:pStyle w:val="ListParagraph"/>
+        <w:numPr>
+          <w:ilvl w:val="0"/>
+          <w:numId w:val="11"/>
+        </w:numPr>
+      </w:pPr>
+      <w:r>
+        <w:t>Investigate the imported well paths</w:t>
+      </w:r>
+    </w:p>
+    <w:p/>
+    <w:p>
+      <w:r>
+        <w:t xml:space="preserve">The connection to OSDU stores an access token in the form of a text file in your home folder. If you experience connection issues, you can close down ResInsight, delete the file </w:t>
+      </w:r>
+      <w:r>
+        <w:rPr>
+          <w:b/>
+          <w:bCs/>
+        </w:rPr>
+        <w:t>“your home folder/.resinsight/osdu_token.json”</w:t>
+      </w:r>
+    </w:p>
+    <w:p/>
+    <w:p>
+      <w:hyperlink r:id="rId66" w:history="1">
+        <w:r>
+          <w:rPr>
+            <w:rStyle w:val="Hyperlink"/>
+          </w:rPr>
+          <w:t>https://resinsight.org/import/cloudservicesauthorization/</w:t>
+        </w:r>
+      </w:hyperlink>
+    </w:p>
+    <w:p>
+      <w:hyperlink r:id="rId67" w:history="1">
+        <w:r>
+          <w:rPr>
+            <w:rStyle w:val="Hyperlink"/>
+          </w:rPr>
+          <w:t>https://resinsight.org/import/cloudservices/</w:t>
+        </w:r>
+      </w:hyperlink>
+    </w:p>
+    <w:p/>
     <w:p/>
     <w:p>
       <w:pPr>
@@ -12531,7 +12766,7 @@
           <w:rStyle w:val="Hyperlink"/>
         </w:rPr>
       </w:pPr>
-      <w:hyperlink r:id="rId65" w:history="1">
+      <w:hyperlink r:id="rId68" w:history="1">
         <w:r>
           <w:rPr>
             <w:rStyle w:val="Hyperlink"/>
@@ -12877,7 +13112,7 @@
     </w:p>
     <w:p/>
     <w:p>
-      <w:hyperlink r:id="rId66" w:history="1">
+      <w:hyperlink r:id="rId69" w:history="1">
         <w:r>
           <w:rPr>
             <w:rStyle w:val="Hyperlink"/>
@@ -12964,7 +13199,7 @@
           <w:bCs/>
         </w:rPr>
       </w:pPr>
-      <w:hyperlink r:id="rId67" w:history="1">
+      <w:hyperlink r:id="rId70" w:history="1">
         <w:r>
           <w:rPr>
             <w:rStyle w:val="Hyperlink"/>
@@ -13090,7 +13325,7 @@
         </w:rPr>
         <w:t xml:space="preserve">All release notes </w:t>
       </w:r>
-      <w:hyperlink r:id="rId68" w:history="1">
+      <w:hyperlink r:id="rId71" w:history="1">
         <w:r>
           <w:rPr>
             <w:rStyle w:val="Hyperlink"/>
@@ -13102,8 +13337,8 @@
       </w:hyperlink>
     </w:p>
     <w:sectPr>
-      <w:headerReference w:type="default" r:id="rId69"/>
-      <w:footerReference w:type="default" r:id="rId70"/>
+      <w:headerReference w:type="default" r:id="rId72"/>
+      <w:footerReference w:type="default" r:id="rId73"/>
       <w:type w:val="continuous"/>
       <w:pgSz w:w="15840" w:h="12240" w:orient="landscape"/>
       <w:pgMar w:top="1440" w:right="1440" w:bottom="1440" w:left="1440" w:header="720" w:footer="720" w:gutter="0"/>
@@ -15793,7 +16028,7 @@
   <w:style w:type="paragraph" w:default="1" w:styleId="Normal">
     <w:name w:val="Normal"/>
     <w:qFormat/>
-    <w:rsid w:val="00464BE6"/>
+    <w:rsid w:val="00A158E2"/>
   </w:style>
   <w:style w:type="paragraph" w:styleId="Heading1">
     <w:name w:val="heading 1"/>

</xml_diff>